<commit_message>
USER MANUAL mouseland done! :D
</commit_message>
<xml_diff>
--- a/trunk/uml/USER MANUAL.docx
+++ b/trunk/uml/USER MANUAL.docx
@@ -559,16 +559,14 @@
           <w:szCs w:val="24"/>
         </w:rPr>
       </w:pPr>
-      <w:proofErr w:type="spellStart"/>
-      <w:r>
-        <w:rPr>
-          <w:b/>
-          <w:sz w:val="24"/>
-          <w:szCs w:val="24"/>
-        </w:rPr>
-        <w:t>MouseGame</w:t>
-      </w:r>
-      <w:proofErr w:type="spellEnd"/>
+      <w:r>
+        <w:rPr>
+          <w:b/>
+          <w:sz w:val="24"/>
+          <w:szCs w:val="24"/>
+        </w:rPr>
+        <w:t>Game Play</w:t>
+      </w:r>
     </w:p>
     <w:p>
       <w:pPr>
@@ -2262,16 +2260,22 @@
           <w:szCs w:val="24"/>
         </w:rPr>
       </w:pPr>
-      <w:proofErr w:type="spellStart"/>
-      <w:r>
-        <w:rPr>
-          <w:b/>
-          <w:sz w:val="24"/>
-          <w:szCs w:val="24"/>
-        </w:rPr>
-        <w:t>PacGame</w:t>
-      </w:r>
-      <w:proofErr w:type="spellEnd"/>
+      <w:r>
+        <w:rPr>
+          <w:b/>
+          <w:sz w:val="24"/>
+          <w:szCs w:val="24"/>
+        </w:rPr>
+        <w:t>Game</w:t>
+      </w:r>
+      <w:r>
+        <w:rPr>
+          <w:b/>
+          <w:sz w:val="24"/>
+          <w:szCs w:val="24"/>
+        </w:rPr>
+        <w:t xml:space="preserve"> Play</w:t>
+      </w:r>
     </w:p>
     <w:p>
       <w:pPr>
@@ -2912,6 +2916,71 @@
     <w:p>
       <w:pPr>
         <w:pStyle w:val="ListParagraph"/>
+        <w:tabs>
+          <w:tab w:val="left" w:pos="1701"/>
+        </w:tabs>
+        <w:spacing w:after="0" w:line="240" w:lineRule="auto"/>
+        <w:ind w:left="0"/>
+        <w:rPr>
+          <w:sz w:val="24"/>
+          <w:szCs w:val="24"/>
+        </w:rPr>
+      </w:pPr>
+      <w:proofErr w:type="spellStart"/>
+      <w:r>
+        <w:rPr>
+          <w:sz w:val="24"/>
+          <w:szCs w:val="24"/>
+        </w:rPr>
+        <w:t>MouseGame</w:t>
+      </w:r>
+      <w:proofErr w:type="spellEnd"/>
+      <w:r>
+        <w:rPr>
+          <w:sz w:val="24"/>
+          <w:szCs w:val="24"/>
+        </w:rPr>
+        <w:t xml:space="preserve"> is a Tile based game and </w:t>
+      </w:r>
+      <w:r>
+        <w:rPr>
+          <w:sz w:val="24"/>
+          <w:szCs w:val="24"/>
+        </w:rPr>
+        <w:t>requires you to take your Hero Mouse called Cheesy and get thr</w:t>
+      </w:r>
+      <w:r>
+        <w:rPr>
+          <w:sz w:val="24"/>
+          <w:szCs w:val="24"/>
+        </w:rPr>
+        <w:t>ough the maze to a finish point, w</w:t>
+      </w:r>
+      <w:r>
+        <w:rPr>
+          <w:sz w:val="24"/>
+          <w:szCs w:val="24"/>
+        </w:rPr>
+        <w:t>hile all the other evil mice’s try to catch you. Cheesy has some help, because he can drop a mouse trap whenever he wants to at the location he is at but he only gets ONE mouse trap.</w:t>
+      </w:r>
+    </w:p>
+    <w:p>
+      <w:pPr>
+        <w:pStyle w:val="ListParagraph"/>
+        <w:tabs>
+          <w:tab w:val="left" w:pos="1701"/>
+        </w:tabs>
+        <w:spacing w:after="0" w:line="240" w:lineRule="auto"/>
+        <w:ind w:left="0"/>
+        <w:rPr>
+          <w:sz w:val="24"/>
+          <w:szCs w:val="24"/>
+        </w:rPr>
+      </w:pPr>
+    </w:p>
+    <w:p>
+      <w:pPr>
+        <w:pStyle w:val="ListParagraph"/>
         <w:spacing w:after="0" w:line="240" w:lineRule="auto"/>
         <w:ind w:left="0"/>
         <w:rPr>
@@ -2941,6 +3010,79 @@
           <w:szCs w:val="24"/>
         </w:rPr>
       </w:pPr>
+      <w:r>
+        <w:rPr>
+          <w:b/>
+          <w:sz w:val="24"/>
+          <w:szCs w:val="24"/>
+        </w:rPr>
+        <w:tab/>
+      </w:r>
+    </w:p>
+    <w:p>
+      <w:pPr>
+        <w:spacing w:after="0" w:line="240" w:lineRule="auto"/>
+        <w:ind w:left="709"/>
+        <w:rPr>
+          <w:sz w:val="24"/>
+          <w:szCs w:val="24"/>
+        </w:rPr>
+      </w:pPr>
+      <w:r>
+        <w:rPr>
+          <w:b/>
+          <w:sz w:val="24"/>
+          <w:szCs w:val="24"/>
+        </w:rPr>
+        <w:tab/>
+      </w:r>
+      <w:r>
+        <w:rPr>
+          <w:sz w:val="24"/>
+          <w:szCs w:val="24"/>
+        </w:rPr>
+        <w:t xml:space="preserve">The characters are basic. The hero is </w:t>
+      </w:r>
+      <w:r>
+        <w:rPr>
+          <w:sz w:val="24"/>
+          <w:szCs w:val="24"/>
+        </w:rPr>
+        <w:t>a mouse called Cheesy</w:t>
+      </w:r>
+      <w:r>
+        <w:rPr>
+          <w:sz w:val="24"/>
+          <w:szCs w:val="24"/>
+        </w:rPr>
+        <w:t xml:space="preserve">, the enemies and Non Player Characters (NPCs) </w:t>
+      </w:r>
+      <w:r>
+        <w:rPr>
+          <w:sz w:val="24"/>
+          <w:szCs w:val="24"/>
+        </w:rPr>
+        <w:t>are mice called Red-Eyes</w:t>
+      </w:r>
+      <w:r>
+        <w:rPr>
+          <w:sz w:val="24"/>
+          <w:szCs w:val="24"/>
+        </w:rPr>
+        <w:t>.</w:t>
+      </w:r>
+    </w:p>
+    <w:p>
+      <w:pPr>
+        <w:pStyle w:val="ListParagraph"/>
+        <w:spacing w:after="0" w:line="240" w:lineRule="auto"/>
+        <w:ind w:left="0"/>
+        <w:rPr>
+          <w:b/>
+          <w:sz w:val="24"/>
+          <w:szCs w:val="24"/>
+        </w:rPr>
+      </w:pPr>
     </w:p>
     <w:p>
       <w:pPr>
@@ -2985,6 +3127,43 @@
       <w:pPr>
         <w:pStyle w:val="ListParagraph"/>
         <w:spacing w:after="0" w:line="240" w:lineRule="auto"/>
+        <w:ind w:left="1440"/>
+        <w:rPr>
+          <w:b/>
+          <w:sz w:val="24"/>
+          <w:szCs w:val="24"/>
+        </w:rPr>
+      </w:pPr>
+    </w:p>
+    <w:p>
+      <w:pPr>
+        <w:pStyle w:val="ListParagraph"/>
+        <w:spacing w:after="0" w:line="240" w:lineRule="auto"/>
+        <w:ind w:left="1440"/>
+        <w:rPr>
+          <w:sz w:val="24"/>
+          <w:szCs w:val="24"/>
+        </w:rPr>
+      </w:pPr>
+      <w:r>
+        <w:rPr>
+          <w:sz w:val="24"/>
+          <w:szCs w:val="24"/>
+        </w:rPr>
+        <w:t>Cheesy is the hero of this game and is trying to reach the finish line at the other end of the maze. But it is not simple because Cheesy is being chased by evil mice called Red-Eyes. In his favour he can drop a mouse trap at his position whenever he feels like it is useful; the mouse trap will eliminate the Red-Eyes.</w:t>
+      </w:r>
+      <w:r>
+        <w:rPr>
+          <w:sz w:val="24"/>
+          <w:szCs w:val="24"/>
+        </w:rPr>
+        <w:t xml:space="preserve"> </w:t>
+      </w:r>
+    </w:p>
+    <w:p>
+      <w:pPr>
+        <w:pStyle w:val="ListParagraph"/>
+        <w:spacing w:after="0" w:line="240" w:lineRule="auto"/>
         <w:ind w:left="0"/>
         <w:rPr>
           <w:b/>
@@ -3049,11 +3228,52 @@
           <w:szCs w:val="24"/>
         </w:rPr>
       </w:pPr>
+      <w:r>
+        <w:rPr>
+          <w:b/>
+          <w:sz w:val="24"/>
+          <w:szCs w:val="24"/>
+        </w:rPr>
+        <w:tab/>
+      </w:r>
+      <w:r>
+        <w:rPr>
+          <w:b/>
+          <w:sz w:val="24"/>
+          <w:szCs w:val="24"/>
+        </w:rPr>
+        <w:tab/>
+      </w:r>
     </w:p>
     <w:p>
       <w:pPr>
         <w:pStyle w:val="ListParagraph"/>
         <w:spacing w:after="0" w:line="240" w:lineRule="auto"/>
+        <w:ind w:left="1440"/>
+        <w:rPr>
+          <w:sz w:val="24"/>
+          <w:szCs w:val="24"/>
+        </w:rPr>
+      </w:pPr>
+      <w:r>
+        <w:rPr>
+          <w:sz w:val="24"/>
+          <w:szCs w:val="24"/>
+        </w:rPr>
+        <w:t>The Red-Eye’s goal is to try to catch Cheesy, they do so by always going to the last position Cheesy has been. It seems pretty easy, but when you are cornered you have no way out.</w:t>
+      </w:r>
+      <w:r>
+        <w:rPr>
+          <w:sz w:val="24"/>
+          <w:szCs w:val="24"/>
+        </w:rPr>
+        <w:t xml:space="preserve"> </w:t>
+      </w:r>
+    </w:p>
+    <w:p>
+      <w:pPr>
+        <w:pStyle w:val="ListParagraph"/>
+        <w:spacing w:after="0" w:line="240" w:lineRule="auto"/>
         <w:ind w:left="0"/>
         <w:rPr>
           <w:b/>
@@ -3061,6 +3281,88 @@
           <w:szCs w:val="24"/>
         </w:rPr>
       </w:pPr>
+    </w:p>
+    <w:p>
+      <w:pPr>
+        <w:pStyle w:val="ListParagraph"/>
+        <w:spacing w:after="0" w:line="240" w:lineRule="auto"/>
+        <w:ind w:left="0"/>
+        <w:rPr>
+          <w:b/>
+          <w:sz w:val="24"/>
+          <w:szCs w:val="24"/>
+        </w:rPr>
+      </w:pPr>
+      <w:r>
+        <w:rPr>
+          <w:b/>
+          <w:noProof/>
+          <w:sz w:val="24"/>
+          <w:szCs w:val="24"/>
+          <w:lang w:eastAsia="en-CA"/>
+        </w:rPr>
+        <w:drawing>
+          <wp:anchor distT="0" distB="0" distL="114300" distR="114300" simplePos="0" relativeHeight="251664384" behindDoc="1" locked="0" layoutInCell="1" allowOverlap="1">
+            <wp:simplePos x="0" y="0"/>
+            <wp:positionH relativeFrom="column">
+              <wp:posOffset>4191000</wp:posOffset>
+            </wp:positionH>
+            <wp:positionV relativeFrom="paragraph">
+              <wp:posOffset>92710</wp:posOffset>
+            </wp:positionV>
+            <wp:extent cx="1685925" cy="1762125"/>
+            <wp:effectExtent l="19050" t="0" r="9525" b="0"/>
+            <wp:wrapTight wrapText="bothSides">
+              <wp:wrapPolygon edited="0">
+                <wp:start x="-244" y="0"/>
+                <wp:lineTo x="-244" y="21483"/>
+                <wp:lineTo x="21722" y="21483"/>
+                <wp:lineTo x="21722" y="0"/>
+                <wp:lineTo x="-244" y="0"/>
+              </wp:wrapPolygon>
+            </wp:wrapTight>
+            <wp:docPr id="6" name="Picture 2" descr="C:\Documents and Settings\bcolanto\Desktop\land2.bmp"/>
+            <wp:cNvGraphicFramePr>
+              <a:graphicFrameLocks xmlns:a="http://schemas.openxmlformats.org/drawingml/2006/main" noChangeAspect="1"/>
+            </wp:cNvGraphicFramePr>
+            <a:graphic xmlns:a="http://schemas.openxmlformats.org/drawingml/2006/main">
+              <a:graphicData uri="http://schemas.openxmlformats.org/drawingml/2006/picture">
+                <pic:pic xmlns:pic="http://schemas.openxmlformats.org/drawingml/2006/picture">
+                  <pic:nvPicPr>
+                    <pic:cNvPr id="0" name="Picture 2" descr="C:\Documents and Settings\bcolanto\Desktop\land2.bmp"/>
+                    <pic:cNvPicPr>
+                      <a:picLocks noChangeAspect="1" noChangeArrowheads="1"/>
+                    </pic:cNvPicPr>
+                  </pic:nvPicPr>
+                  <pic:blipFill>
+                    <a:blip r:embed="rId10" cstate="print"/>
+                    <a:srcRect/>
+                    <a:stretch>
+                      <a:fillRect/>
+                    </a:stretch>
+                  </pic:blipFill>
+                  <pic:spPr bwMode="auto">
+                    <a:xfrm>
+                      <a:off x="0" y="0"/>
+                      <a:ext cx="1685925" cy="1762125"/>
+                    </a:xfrm>
+                    <a:prstGeom prst="rect">
+                      <a:avLst/>
+                    </a:prstGeom>
+                    <a:noFill/>
+                    <a:ln w="9525">
+                      <a:noFill/>
+                      <a:miter lim="800000"/>
+                      <a:headEnd/>
+                      <a:tailEnd/>
+                    </a:ln>
+                  </pic:spPr>
+                </pic:pic>
+              </a:graphicData>
+            </a:graphic>
+          </wp:anchor>
+        </w:drawing>
+      </w:r>
       <w:r>
         <w:rPr>
           <w:b/>
@@ -3083,6 +3385,791 @@
     </w:p>
     <w:p>
       <w:pPr>
+        <w:spacing w:after="0" w:line="240" w:lineRule="auto"/>
+        <w:rPr>
+          <w:b/>
+          <w:sz w:val="24"/>
+          <w:szCs w:val="24"/>
+        </w:rPr>
+      </w:pPr>
+    </w:p>
+    <w:p>
+      <w:pPr>
+        <w:spacing w:after="0" w:line="240" w:lineRule="auto"/>
+        <w:ind w:left="709"/>
+        <w:rPr>
+          <w:sz w:val="24"/>
+          <w:szCs w:val="24"/>
+        </w:rPr>
+      </w:pPr>
+      <w:proofErr w:type="spellStart"/>
+      <w:r>
+        <w:rPr>
+          <w:sz w:val="24"/>
+          <w:szCs w:val="24"/>
+        </w:rPr>
+        <w:t>MouseLand</w:t>
+      </w:r>
+      <w:proofErr w:type="spellEnd"/>
+      <w:r>
+        <w:rPr>
+          <w:sz w:val="24"/>
+          <w:szCs w:val="24"/>
+        </w:rPr>
+        <w:t xml:space="preserve"> is composed of Walls</w:t>
+      </w:r>
+      <w:r>
+        <w:rPr>
+          <w:sz w:val="24"/>
+          <w:szCs w:val="24"/>
+        </w:rPr>
+        <w:t xml:space="preserve"> and blank Tiles</w:t>
+      </w:r>
+      <w:r>
+        <w:rPr>
+          <w:sz w:val="24"/>
+          <w:szCs w:val="24"/>
+        </w:rPr>
+        <w:t>.</w:t>
+      </w:r>
+      <w:r>
+        <w:rPr>
+          <w:sz w:val="24"/>
+          <w:szCs w:val="24"/>
+        </w:rPr>
+        <w:t xml:space="preserve"> In this textual representation, ‘</w:t>
+      </w:r>
+      <w:r>
+        <w:rPr>
+          <w:b/>
+          <w:sz w:val="24"/>
+          <w:szCs w:val="24"/>
+        </w:rPr>
+        <w:t>X’ symbolizes a Wall</w:t>
+      </w:r>
+      <w:r>
+        <w:rPr>
+          <w:sz w:val="24"/>
+          <w:szCs w:val="24"/>
+        </w:rPr>
+        <w:t xml:space="preserve"> and </w:t>
+      </w:r>
+      <w:r>
+        <w:rPr>
+          <w:b/>
+          <w:sz w:val="24"/>
+          <w:szCs w:val="24"/>
+        </w:rPr>
+        <w:t>where there is nothing are the blank tiles</w:t>
+      </w:r>
+      <w:r>
+        <w:rPr>
+          <w:sz w:val="24"/>
+          <w:szCs w:val="24"/>
+        </w:rPr>
+        <w:t>.</w:t>
+      </w:r>
+      <w:r>
+        <w:rPr>
+          <w:b/>
+          <w:sz w:val="24"/>
+          <w:szCs w:val="24"/>
+        </w:rPr>
+        <w:t xml:space="preserve"> </w:t>
+      </w:r>
+      <w:r>
+        <w:rPr>
+          <w:sz w:val="24"/>
+          <w:szCs w:val="24"/>
+        </w:rPr>
+        <w:t xml:space="preserve">The </w:t>
+      </w:r>
+      <w:r>
+        <w:rPr>
+          <w:sz w:val="24"/>
+          <w:szCs w:val="24"/>
+        </w:rPr>
+        <w:t>‘</w:t>
+      </w:r>
+      <w:r>
+        <w:rPr>
+          <w:b/>
+          <w:sz w:val="24"/>
+          <w:szCs w:val="24"/>
+        </w:rPr>
+        <w:t>m’</w:t>
+      </w:r>
+      <w:r>
+        <w:rPr>
+          <w:sz w:val="24"/>
+          <w:szCs w:val="24"/>
+        </w:rPr>
+        <w:t xml:space="preserve"> </w:t>
+      </w:r>
+      <w:r>
+        <w:rPr>
+          <w:sz w:val="24"/>
+          <w:szCs w:val="24"/>
+        </w:rPr>
+        <w:t>sh</w:t>
+      </w:r>
+      <w:r>
+        <w:rPr>
+          <w:sz w:val="24"/>
+          <w:szCs w:val="24"/>
+        </w:rPr>
+        <w:t xml:space="preserve">own here is </w:t>
+      </w:r>
+      <w:r>
+        <w:rPr>
+          <w:sz w:val="24"/>
+          <w:szCs w:val="24"/>
+        </w:rPr>
+        <w:t>-</w:t>
+      </w:r>
+      <w:r>
+        <w:rPr>
+          <w:sz w:val="24"/>
+          <w:szCs w:val="24"/>
+        </w:rPr>
+        <w:t xml:space="preserve">the starting position of </w:t>
+      </w:r>
+      <w:r>
+        <w:rPr>
+          <w:sz w:val="24"/>
+          <w:szCs w:val="24"/>
+        </w:rPr>
+        <w:t>Cheesy</w:t>
+      </w:r>
+      <w:r>
+        <w:rPr>
+          <w:sz w:val="24"/>
+          <w:szCs w:val="24"/>
+        </w:rPr>
+        <w:t>.</w:t>
+      </w:r>
+      <w:r>
+        <w:rPr>
+          <w:sz w:val="24"/>
+          <w:szCs w:val="24"/>
+        </w:rPr>
+        <w:t xml:space="preserve"> The ‘</w:t>
+      </w:r>
+      <w:r>
+        <w:rPr>
+          <w:b/>
+          <w:sz w:val="24"/>
+          <w:szCs w:val="24"/>
+        </w:rPr>
+        <w:t>e’</w:t>
+      </w:r>
+      <w:r>
+        <w:rPr>
+          <w:sz w:val="24"/>
+          <w:szCs w:val="24"/>
+        </w:rPr>
+        <w:t xml:space="preserve"> </w:t>
+      </w:r>
+      <w:proofErr w:type="gramStart"/>
+      <w:r>
+        <w:rPr>
+          <w:sz w:val="24"/>
+          <w:szCs w:val="24"/>
+        </w:rPr>
+        <w:t>are</w:t>
+      </w:r>
+      <w:proofErr w:type="gramEnd"/>
+      <w:r>
+        <w:rPr>
+          <w:sz w:val="24"/>
+          <w:szCs w:val="24"/>
+        </w:rPr>
+        <w:t xml:space="preserve"> all the Red-Eye’s trying to catch you. The image shown here is the starting position of the </w:t>
+      </w:r>
+      <w:proofErr w:type="spellStart"/>
+      <w:r>
+        <w:rPr>
+          <w:sz w:val="24"/>
+          <w:szCs w:val="24"/>
+        </w:rPr>
+        <w:t>MouseGame</w:t>
+      </w:r>
+      <w:proofErr w:type="spellEnd"/>
+      <w:r>
+        <w:rPr>
+          <w:sz w:val="24"/>
+          <w:szCs w:val="24"/>
+        </w:rPr>
+        <w:t>.</w:t>
+      </w:r>
+    </w:p>
+    <w:p>
+      <w:pPr>
+        <w:spacing w:after="0" w:line="240" w:lineRule="auto"/>
+        <w:ind w:left="709"/>
+        <w:rPr>
+          <w:sz w:val="24"/>
+          <w:szCs w:val="24"/>
+        </w:rPr>
+      </w:pPr>
+      <w:r>
+        <w:rPr>
+          <w:sz w:val="24"/>
+          <w:szCs w:val="24"/>
+        </w:rPr>
+        <w:tab/>
+      </w:r>
+      <w:r>
+        <w:rPr>
+          <w:sz w:val="24"/>
+          <w:szCs w:val="24"/>
+        </w:rPr>
+        <w:tab/>
+      </w:r>
+    </w:p>
+    <w:p>
+      <w:pPr>
+        <w:spacing w:after="0" w:line="240" w:lineRule="auto"/>
+        <w:ind w:left="709"/>
+        <w:rPr>
+          <w:sz w:val="24"/>
+          <w:szCs w:val="24"/>
+        </w:rPr>
+      </w:pPr>
+      <w:r>
+        <w:rPr>
+          <w:sz w:val="24"/>
+          <w:szCs w:val="24"/>
+        </w:rPr>
+        <w:tab/>
+      </w:r>
+      <w:r>
+        <w:rPr>
+          <w:sz w:val="24"/>
+          <w:szCs w:val="24"/>
+        </w:rPr>
+        <w:tab/>
+      </w:r>
+    </w:p>
+    <w:p>
+      <w:pPr>
+        <w:spacing w:after="0" w:line="240" w:lineRule="auto"/>
+        <w:ind w:left="709"/>
+        <w:rPr>
+          <w:sz w:val="24"/>
+          <w:szCs w:val="24"/>
+        </w:rPr>
+      </w:pPr>
+    </w:p>
+    <w:p>
+      <w:pPr>
+        <w:spacing w:after="0" w:line="240" w:lineRule="auto"/>
+        <w:ind w:left="709"/>
+        <w:rPr>
+          <w:sz w:val="24"/>
+          <w:szCs w:val="24"/>
+        </w:rPr>
+      </w:pPr>
+    </w:p>
+    <w:p>
+      <w:pPr>
+        <w:spacing w:after="0" w:line="240" w:lineRule="auto"/>
+        <w:ind w:left="709"/>
+        <w:rPr>
+          <w:sz w:val="24"/>
+          <w:szCs w:val="24"/>
+        </w:rPr>
+      </w:pPr>
+    </w:p>
+    <w:p>
+      <w:pPr>
+        <w:spacing w:after="0" w:line="240" w:lineRule="auto"/>
+        <w:ind w:left="709"/>
+        <w:rPr>
+          <w:sz w:val="24"/>
+          <w:szCs w:val="24"/>
+        </w:rPr>
+      </w:pPr>
+    </w:p>
+    <w:p>
+      <w:pPr>
+        <w:spacing w:after="0" w:line="240" w:lineRule="auto"/>
+        <w:ind w:left="709"/>
+        <w:rPr>
+          <w:sz w:val="24"/>
+          <w:szCs w:val="24"/>
+        </w:rPr>
+      </w:pPr>
+    </w:p>
+    <w:p>
+      <w:pPr>
+        <w:spacing w:after="0" w:line="240" w:lineRule="auto"/>
+        <w:ind w:left="709"/>
+        <w:rPr>
+          <w:sz w:val="24"/>
+          <w:szCs w:val="24"/>
+        </w:rPr>
+      </w:pPr>
+    </w:p>
+    <w:p>
+      <w:pPr>
+        <w:spacing w:after="0" w:line="240" w:lineRule="auto"/>
+        <w:ind w:left="709"/>
+        <w:rPr>
+          <w:sz w:val="24"/>
+          <w:szCs w:val="24"/>
+        </w:rPr>
+      </w:pPr>
+    </w:p>
+    <w:p>
+      <w:pPr>
+        <w:spacing w:after="0" w:line="240" w:lineRule="auto"/>
+        <w:ind w:left="709"/>
+        <w:rPr>
+          <w:sz w:val="24"/>
+          <w:szCs w:val="24"/>
+        </w:rPr>
+      </w:pPr>
+    </w:p>
+    <w:p>
+      <w:pPr>
+        <w:spacing w:after="0" w:line="240" w:lineRule="auto"/>
+        <w:ind w:left="709"/>
+        <w:rPr>
+          <w:sz w:val="24"/>
+          <w:szCs w:val="24"/>
+        </w:rPr>
+      </w:pPr>
+    </w:p>
+    <w:p>
+      <w:pPr>
+        <w:spacing w:after="0" w:line="240" w:lineRule="auto"/>
+        <w:ind w:left="1429" w:firstLine="11"/>
+        <w:rPr>
+          <w:b/>
+          <w:sz w:val="24"/>
+          <w:szCs w:val="24"/>
+        </w:rPr>
+      </w:pPr>
+      <w:r>
+        <w:rPr>
+          <w:b/>
+          <w:sz w:val="24"/>
+          <w:szCs w:val="24"/>
+        </w:rPr>
+        <w:lastRenderedPageBreak/>
+        <w:t>2</w:t>
+      </w:r>
+      <w:r>
+        <w:rPr>
+          <w:b/>
+          <w:sz w:val="24"/>
+          <w:szCs w:val="24"/>
+        </w:rPr>
+        <w:t xml:space="preserve">.2.1. </w:t>
+      </w:r>
+      <w:proofErr w:type="spellStart"/>
+      <w:r>
+        <w:rPr>
+          <w:b/>
+          <w:sz w:val="24"/>
+          <w:szCs w:val="24"/>
+        </w:rPr>
+        <w:t>MouseTrap</w:t>
+      </w:r>
+      <w:proofErr w:type="spellEnd"/>
+    </w:p>
+    <w:p>
+      <w:pPr>
+        <w:spacing w:after="0" w:line="240" w:lineRule="auto"/>
+        <w:ind w:left="1429"/>
+        <w:rPr>
+          <w:b/>
+          <w:sz w:val="24"/>
+          <w:szCs w:val="24"/>
+        </w:rPr>
+      </w:pPr>
+      <w:r>
+        <w:rPr>
+          <w:noProof/>
+          <w:sz w:val="24"/>
+          <w:szCs w:val="24"/>
+          <w:lang w:eastAsia="en-CA"/>
+        </w:rPr>
+        <w:drawing>
+          <wp:anchor distT="0" distB="0" distL="114300" distR="114300" simplePos="0" relativeHeight="251666432" behindDoc="1" locked="0" layoutInCell="1" allowOverlap="1">
+            <wp:simplePos x="0" y="0"/>
+            <wp:positionH relativeFrom="column">
+              <wp:posOffset>3238500</wp:posOffset>
+            </wp:positionH>
+            <wp:positionV relativeFrom="paragraph">
+              <wp:posOffset>547370</wp:posOffset>
+            </wp:positionV>
+            <wp:extent cx="3048000" cy="2838450"/>
+            <wp:effectExtent l="19050" t="0" r="0" b="0"/>
+            <wp:wrapTight wrapText="bothSides">
+              <wp:wrapPolygon edited="0">
+                <wp:start x="-135" y="0"/>
+                <wp:lineTo x="-135" y="21455"/>
+                <wp:lineTo x="21600" y="21455"/>
+                <wp:lineTo x="21600" y="0"/>
+                <wp:lineTo x="-135" y="0"/>
+              </wp:wrapPolygon>
+            </wp:wrapTight>
+            <wp:docPr id="13" name="Picture 4" descr="C:\Documents and Settings\bcolanto\Desktop\land4.bmp"/>
+            <wp:cNvGraphicFramePr>
+              <a:graphicFrameLocks xmlns:a="http://schemas.openxmlformats.org/drawingml/2006/main" noChangeAspect="1"/>
+            </wp:cNvGraphicFramePr>
+            <a:graphic xmlns:a="http://schemas.openxmlformats.org/drawingml/2006/main">
+              <a:graphicData uri="http://schemas.openxmlformats.org/drawingml/2006/picture">
+                <pic:pic xmlns:pic="http://schemas.openxmlformats.org/drawingml/2006/picture">
+                  <pic:nvPicPr>
+                    <pic:cNvPr id="0" name="Picture 4" descr="C:\Documents and Settings\bcolanto\Desktop\land4.bmp"/>
+                    <pic:cNvPicPr>
+                      <a:picLocks noChangeAspect="1" noChangeArrowheads="1"/>
+                    </pic:cNvPicPr>
+                  </pic:nvPicPr>
+                  <pic:blipFill>
+                    <a:blip r:embed="rId11" cstate="print"/>
+                    <a:srcRect/>
+                    <a:stretch>
+                      <a:fillRect/>
+                    </a:stretch>
+                  </pic:blipFill>
+                  <pic:spPr bwMode="auto">
+                    <a:xfrm>
+                      <a:off x="0" y="0"/>
+                      <a:ext cx="3048000" cy="2838450"/>
+                    </a:xfrm>
+                    <a:prstGeom prst="rect">
+                      <a:avLst/>
+                    </a:prstGeom>
+                    <a:noFill/>
+                    <a:ln w="9525">
+                      <a:noFill/>
+                      <a:miter lim="800000"/>
+                      <a:headEnd/>
+                      <a:tailEnd/>
+                    </a:ln>
+                  </pic:spPr>
+                </pic:pic>
+              </a:graphicData>
+            </a:graphic>
+          </wp:anchor>
+        </w:drawing>
+      </w:r>
+      <w:r>
+        <w:rPr>
+          <w:sz w:val="24"/>
+          <w:szCs w:val="24"/>
+        </w:rPr>
+        <w:t>The mouse trap is shown by the character ‘</w:t>
+      </w:r>
+      <w:r>
+        <w:rPr>
+          <w:b/>
+          <w:sz w:val="24"/>
+          <w:szCs w:val="24"/>
+        </w:rPr>
+        <w:t>T</w:t>
+      </w:r>
+      <w:r>
+        <w:rPr>
+          <w:sz w:val="24"/>
+          <w:szCs w:val="24"/>
+        </w:rPr>
+        <w:t xml:space="preserve">’ and does not move or do anything until a Red-Eye walks over it. When that happens </w:t>
+      </w:r>
+      <w:r>
+        <w:rPr>
+          <w:b/>
+          <w:sz w:val="24"/>
+          <w:szCs w:val="24"/>
+        </w:rPr>
+        <w:t>BOTH</w:t>
+      </w:r>
+      <w:r>
+        <w:rPr>
+          <w:sz w:val="24"/>
+          <w:szCs w:val="24"/>
+        </w:rPr>
+        <w:t xml:space="preserve"> the Red-Eye and the mouse trap will disappear.</w:t>
+      </w:r>
+    </w:p>
+    <w:p>
+      <w:pPr>
+        <w:spacing w:after="0" w:line="240" w:lineRule="auto"/>
+        <w:ind w:left="709"/>
+        <w:rPr>
+          <w:b/>
+          <w:sz w:val="24"/>
+          <w:szCs w:val="24"/>
+        </w:rPr>
+      </w:pPr>
+    </w:p>
+    <w:p>
+      <w:pPr>
+        <w:spacing w:after="0" w:line="240" w:lineRule="auto"/>
+        <w:ind w:left="709"/>
+        <w:rPr>
+          <w:b/>
+          <w:sz w:val="24"/>
+          <w:szCs w:val="24"/>
+        </w:rPr>
+      </w:pPr>
+      <w:r>
+        <w:rPr>
+          <w:b/>
+          <w:noProof/>
+          <w:sz w:val="24"/>
+          <w:szCs w:val="24"/>
+          <w:lang w:eastAsia="en-CA"/>
+        </w:rPr>
+        <w:drawing>
+          <wp:anchor distT="0" distB="0" distL="114300" distR="114300" simplePos="0" relativeHeight="251665408" behindDoc="1" locked="0" layoutInCell="1" allowOverlap="1">
+            <wp:simplePos x="0" y="0"/>
+            <wp:positionH relativeFrom="column">
+              <wp:posOffset>133350</wp:posOffset>
+            </wp:positionH>
+            <wp:positionV relativeFrom="paragraph">
+              <wp:posOffset>260350</wp:posOffset>
+            </wp:positionV>
+            <wp:extent cx="2867025" cy="2305050"/>
+            <wp:effectExtent l="19050" t="0" r="9525" b="0"/>
+            <wp:wrapTight wrapText="bothSides">
+              <wp:wrapPolygon edited="0">
+                <wp:start x="-144" y="0"/>
+                <wp:lineTo x="-144" y="21421"/>
+                <wp:lineTo x="21672" y="21421"/>
+                <wp:lineTo x="21672" y="0"/>
+                <wp:lineTo x="-144" y="0"/>
+              </wp:wrapPolygon>
+            </wp:wrapTight>
+            <wp:docPr id="11" name="Picture 3" descr="C:\Documents and Settings\bcolanto\Desktop\land3.bmp"/>
+            <wp:cNvGraphicFramePr>
+              <a:graphicFrameLocks xmlns:a="http://schemas.openxmlformats.org/drawingml/2006/main" noChangeAspect="1"/>
+            </wp:cNvGraphicFramePr>
+            <a:graphic xmlns:a="http://schemas.openxmlformats.org/drawingml/2006/main">
+              <a:graphicData uri="http://schemas.openxmlformats.org/drawingml/2006/picture">
+                <pic:pic xmlns:pic="http://schemas.openxmlformats.org/drawingml/2006/picture">
+                  <pic:nvPicPr>
+                    <pic:cNvPr id="0" name="Picture 3" descr="C:\Documents and Settings\bcolanto\Desktop\land3.bmp"/>
+                    <pic:cNvPicPr>
+                      <a:picLocks noChangeAspect="1" noChangeArrowheads="1"/>
+                    </pic:cNvPicPr>
+                  </pic:nvPicPr>
+                  <pic:blipFill>
+                    <a:blip r:embed="rId12" cstate="print"/>
+                    <a:srcRect/>
+                    <a:stretch>
+                      <a:fillRect/>
+                    </a:stretch>
+                  </pic:blipFill>
+                  <pic:spPr bwMode="auto">
+                    <a:xfrm>
+                      <a:off x="0" y="0"/>
+                      <a:ext cx="2867025" cy="2305050"/>
+                    </a:xfrm>
+                    <a:prstGeom prst="rect">
+                      <a:avLst/>
+                    </a:prstGeom>
+                    <a:noFill/>
+                    <a:ln w="9525">
+                      <a:noFill/>
+                      <a:miter lim="800000"/>
+                      <a:headEnd/>
+                      <a:tailEnd/>
+                    </a:ln>
+                  </pic:spPr>
+                </pic:pic>
+              </a:graphicData>
+            </a:graphic>
+          </wp:anchor>
+        </w:drawing>
+      </w:r>
+      <w:r>
+        <w:rPr>
+          <w:b/>
+          <w:sz w:val="24"/>
+          <w:szCs w:val="24"/>
+        </w:rPr>
+        <w:tab/>
+      </w:r>
+      <w:r>
+        <w:rPr>
+          <w:b/>
+          <w:sz w:val="24"/>
+          <w:szCs w:val="24"/>
+        </w:rPr>
+        <w:tab/>
+      </w:r>
+    </w:p>
+    <w:p>
+      <w:pPr>
+        <w:spacing w:after="0" w:line="240" w:lineRule="auto"/>
+        <w:rPr>
+          <w:b/>
+          <w:sz w:val="24"/>
+          <w:szCs w:val="24"/>
+        </w:rPr>
+      </w:pPr>
+    </w:p>
+    <w:p>
+      <w:pPr>
+        <w:spacing w:after="0" w:line="240" w:lineRule="auto"/>
+        <w:ind w:left="1407" w:firstLine="11"/>
+        <w:rPr>
+          <w:b/>
+          <w:sz w:val="24"/>
+          <w:szCs w:val="24"/>
+        </w:rPr>
+      </w:pPr>
+    </w:p>
+    <w:p>
+      <w:pPr>
+        <w:spacing w:after="0" w:line="240" w:lineRule="auto"/>
+        <w:ind w:left="1407" w:firstLine="11"/>
+        <w:rPr>
+          <w:b/>
+          <w:sz w:val="24"/>
+          <w:szCs w:val="24"/>
+        </w:rPr>
+      </w:pPr>
+    </w:p>
+    <w:p>
+      <w:pPr>
+        <w:spacing w:after="0" w:line="240" w:lineRule="auto"/>
+        <w:ind w:left="1407" w:firstLine="11"/>
+        <w:rPr>
+          <w:b/>
+          <w:sz w:val="24"/>
+          <w:szCs w:val="24"/>
+        </w:rPr>
+      </w:pPr>
+      <w:r>
+        <w:rPr>
+          <w:b/>
+          <w:noProof/>
+          <w:sz w:val="24"/>
+          <w:szCs w:val="24"/>
+          <w:lang w:eastAsia="en-CA"/>
+        </w:rPr>
+        <w:drawing>
+          <wp:anchor distT="0" distB="0" distL="114300" distR="114300" simplePos="0" relativeHeight="251667456" behindDoc="1" locked="0" layoutInCell="1" allowOverlap="1">
+            <wp:simplePos x="0" y="0"/>
+            <wp:positionH relativeFrom="column">
+              <wp:posOffset>2743200</wp:posOffset>
+            </wp:positionH>
+            <wp:positionV relativeFrom="paragraph">
+              <wp:posOffset>3175</wp:posOffset>
+            </wp:positionV>
+            <wp:extent cx="3771900" cy="3019425"/>
+            <wp:effectExtent l="19050" t="0" r="0" b="0"/>
+            <wp:wrapTight wrapText="bothSides">
+              <wp:wrapPolygon edited="0">
+                <wp:start x="-109" y="0"/>
+                <wp:lineTo x="-109" y="21532"/>
+                <wp:lineTo x="21600" y="21532"/>
+                <wp:lineTo x="21600" y="0"/>
+                <wp:lineTo x="-109" y="0"/>
+              </wp:wrapPolygon>
+            </wp:wrapTight>
+            <wp:docPr id="15" name="Picture 6" descr="C:\Documents and Settings\bcolanto\Desktop\land5.bmp"/>
+            <wp:cNvGraphicFramePr>
+              <a:graphicFrameLocks xmlns:a="http://schemas.openxmlformats.org/drawingml/2006/main" noChangeAspect="1"/>
+            </wp:cNvGraphicFramePr>
+            <a:graphic xmlns:a="http://schemas.openxmlformats.org/drawingml/2006/main">
+              <a:graphicData uri="http://schemas.openxmlformats.org/drawingml/2006/picture">
+                <pic:pic xmlns:pic="http://schemas.openxmlformats.org/drawingml/2006/picture">
+                  <pic:nvPicPr>
+                    <pic:cNvPr id="0" name="Picture 6" descr="C:\Documents and Settings\bcolanto\Desktop\land5.bmp"/>
+                    <pic:cNvPicPr>
+                      <a:picLocks noChangeAspect="1" noChangeArrowheads="1"/>
+                    </pic:cNvPicPr>
+                  </pic:nvPicPr>
+                  <pic:blipFill>
+                    <a:blip r:embed="rId13" cstate="print"/>
+                    <a:srcRect/>
+                    <a:stretch>
+                      <a:fillRect/>
+                    </a:stretch>
+                  </pic:blipFill>
+                  <pic:spPr bwMode="auto">
+                    <a:xfrm>
+                      <a:off x="0" y="0"/>
+                      <a:ext cx="3771900" cy="3019425"/>
+                    </a:xfrm>
+                    <a:prstGeom prst="rect">
+                      <a:avLst/>
+                    </a:prstGeom>
+                    <a:noFill/>
+                    <a:ln w="9525">
+                      <a:noFill/>
+                      <a:miter lim="800000"/>
+                      <a:headEnd/>
+                      <a:tailEnd/>
+                    </a:ln>
+                  </pic:spPr>
+                </pic:pic>
+              </a:graphicData>
+            </a:graphic>
+          </wp:anchor>
+        </w:drawing>
+      </w:r>
+      <w:r>
+        <w:rPr>
+          <w:b/>
+          <w:sz w:val="24"/>
+          <w:szCs w:val="24"/>
+        </w:rPr>
+        <w:t>2</w:t>
+      </w:r>
+      <w:r>
+        <w:rPr>
+          <w:b/>
+          <w:sz w:val="24"/>
+          <w:szCs w:val="24"/>
+        </w:rPr>
+        <w:t xml:space="preserve">.2.2. </w:t>
+      </w:r>
+      <w:r>
+        <w:rPr>
+          <w:b/>
+          <w:sz w:val="24"/>
+          <w:szCs w:val="24"/>
+        </w:rPr>
+        <w:t>Exit</w:t>
+      </w:r>
+    </w:p>
+    <w:p>
+      <w:pPr>
+        <w:spacing w:after="0" w:line="240" w:lineRule="auto"/>
+        <w:ind w:left="1418"/>
+        <w:rPr>
+          <w:sz w:val="24"/>
+          <w:szCs w:val="24"/>
+        </w:rPr>
+      </w:pPr>
+    </w:p>
+    <w:p>
+      <w:pPr>
+        <w:spacing w:after="0" w:line="240" w:lineRule="auto"/>
+        <w:ind w:left="1418"/>
+        <w:rPr>
+          <w:sz w:val="24"/>
+          <w:szCs w:val="24"/>
+        </w:rPr>
+      </w:pPr>
+      <w:r>
+        <w:rPr>
+          <w:sz w:val="24"/>
+          <w:szCs w:val="24"/>
+        </w:rPr>
+        <w:t>The Exit point as you can see is on the top right of the board where there is a space between the walls. Once you have entered your next position and it is row 1 and column 9 and you are only one spot away you win the game.</w:t>
+      </w:r>
+    </w:p>
+    <w:p>
+      <w:pPr>
         <w:pStyle w:val="ListParagraph"/>
         <w:spacing w:after="0" w:line="240" w:lineRule="auto"/>
         <w:ind w:left="0"/>
@@ -3104,14 +4191,60 @@
           <w:szCs w:val="24"/>
         </w:rPr>
       </w:pPr>
-      <w:r>
-        <w:rPr>
-          <w:b/>
+    </w:p>
+    <w:p>
+      <w:pPr>
+        <w:pStyle w:val="ListParagraph"/>
+        <w:spacing w:after="0" w:line="240" w:lineRule="auto"/>
+        <w:ind w:left="0"/>
+        <w:rPr>
+          <w:b/>
+          <w:sz w:val="24"/>
+          <w:szCs w:val="24"/>
+        </w:rPr>
+      </w:pPr>
+    </w:p>
+    <w:p>
+      <w:pPr>
+        <w:pStyle w:val="ListParagraph"/>
+        <w:spacing w:after="0" w:line="240" w:lineRule="auto"/>
+        <w:ind w:left="0"/>
+        <w:rPr>
+          <w:b/>
+          <w:sz w:val="24"/>
+          <w:szCs w:val="24"/>
+        </w:rPr>
+      </w:pPr>
+    </w:p>
+    <w:p>
+      <w:pPr>
+        <w:pStyle w:val="ListParagraph"/>
+        <w:spacing w:after="0" w:line="240" w:lineRule="auto"/>
+        <w:ind w:left="0"/>
+        <w:rPr>
+          <w:sz w:val="24"/>
+          <w:szCs w:val="24"/>
+        </w:rPr>
+      </w:pPr>
+      <w:r>
+        <w:rPr>
           <w:sz w:val="24"/>
           <w:szCs w:val="24"/>
         </w:rPr>
         <w:tab/>
       </w:r>
+    </w:p>
+    <w:p>
+      <w:pPr>
+        <w:pStyle w:val="ListParagraph"/>
+        <w:spacing w:after="0" w:line="240" w:lineRule="auto"/>
+        <w:ind w:left="0"/>
+        <w:rPr>
+          <w:b/>
+          <w:sz w:val="24"/>
+          <w:szCs w:val="24"/>
+        </w:rPr>
+      </w:pPr>
       <w:r>
         <w:rPr>
           <w:b/>
@@ -3119,7 +4252,148 @@
           <w:szCs w:val="24"/>
         </w:rPr>
         <w:tab/>
-        <w:t xml:space="preserve">2.2.1. </w:t>
+      </w:r>
+    </w:p>
+    <w:p>
+      <w:pPr>
+        <w:pStyle w:val="ListParagraph"/>
+        <w:spacing w:after="0" w:line="240" w:lineRule="auto"/>
+        <w:ind w:left="0"/>
+        <w:rPr>
+          <w:b/>
+          <w:sz w:val="24"/>
+          <w:szCs w:val="24"/>
+        </w:rPr>
+      </w:pPr>
+    </w:p>
+    <w:p>
+      <w:pPr>
+        <w:pStyle w:val="ListParagraph"/>
+        <w:spacing w:after="0" w:line="240" w:lineRule="auto"/>
+        <w:ind w:left="0"/>
+        <w:rPr>
+          <w:b/>
+          <w:sz w:val="24"/>
+          <w:szCs w:val="24"/>
+        </w:rPr>
+      </w:pPr>
+      <w:r>
+        <w:rPr>
+          <w:b/>
+          <w:sz w:val="24"/>
+          <w:szCs w:val="24"/>
+        </w:rPr>
+        <w:tab/>
+      </w:r>
+    </w:p>
+    <w:p>
+      <w:pPr>
+        <w:pStyle w:val="ListParagraph"/>
+        <w:spacing w:after="0" w:line="240" w:lineRule="auto"/>
+        <w:ind w:left="0"/>
+        <w:rPr>
+          <w:b/>
+          <w:sz w:val="24"/>
+          <w:szCs w:val="24"/>
+        </w:rPr>
+      </w:pPr>
+    </w:p>
+    <w:p>
+      <w:pPr>
+        <w:pStyle w:val="ListParagraph"/>
+        <w:spacing w:after="0" w:line="240" w:lineRule="auto"/>
+        <w:ind w:left="0"/>
+        <w:rPr>
+          <w:b/>
+          <w:sz w:val="24"/>
+          <w:szCs w:val="24"/>
+        </w:rPr>
+      </w:pPr>
+    </w:p>
+    <w:p>
+      <w:pPr>
+        <w:pStyle w:val="ListParagraph"/>
+        <w:spacing w:after="0" w:line="240" w:lineRule="auto"/>
+        <w:ind w:left="0"/>
+        <w:rPr>
+          <w:b/>
+          <w:sz w:val="24"/>
+          <w:szCs w:val="24"/>
+        </w:rPr>
+      </w:pPr>
+    </w:p>
+    <w:p>
+      <w:pPr>
+        <w:pStyle w:val="ListParagraph"/>
+        <w:spacing w:after="0" w:line="240" w:lineRule="auto"/>
+        <w:ind w:left="0" w:firstLine="720"/>
+        <w:rPr>
+          <w:b/>
+          <w:sz w:val="24"/>
+          <w:szCs w:val="24"/>
+        </w:rPr>
+      </w:pPr>
+      <w:r>
+        <w:rPr>
+          <w:b/>
+          <w:sz w:val="24"/>
+          <w:szCs w:val="24"/>
+        </w:rPr>
+        <w:lastRenderedPageBreak/>
+        <w:t>2.3.</w:t>
+      </w:r>
+      <w:r>
+        <w:rPr>
+          <w:b/>
+          <w:sz w:val="24"/>
+          <w:szCs w:val="24"/>
+        </w:rPr>
+        <w:t xml:space="preserve"> </w:t>
+      </w:r>
+      <w:r>
+        <w:rPr>
+          <w:b/>
+          <w:sz w:val="24"/>
+          <w:szCs w:val="24"/>
+        </w:rPr>
+        <w:t>Game Play</w:t>
+      </w:r>
+    </w:p>
+    <w:p>
+      <w:pPr>
+        <w:pStyle w:val="ListParagraph"/>
+        <w:spacing w:after="0" w:line="240" w:lineRule="auto"/>
+        <w:ind w:left="0" w:firstLine="720"/>
+        <w:rPr>
+          <w:b/>
+          <w:sz w:val="24"/>
+          <w:szCs w:val="24"/>
+        </w:rPr>
+      </w:pPr>
+    </w:p>
+    <w:p>
+      <w:pPr>
+        <w:pStyle w:val="ListParagraph"/>
+        <w:spacing w:after="0" w:line="240" w:lineRule="auto"/>
+        <w:rPr>
+          <w:sz w:val="24"/>
+          <w:szCs w:val="24"/>
+        </w:rPr>
+      </w:pPr>
+      <w:r>
+        <w:rPr>
+          <w:sz w:val="24"/>
+          <w:szCs w:val="24"/>
+        </w:rPr>
+        <w:t xml:space="preserve">Here is the </w:t>
+      </w:r>
+      <w:r>
+        <w:rPr>
+          <w:b/>
+          <w:sz w:val="24"/>
+          <w:szCs w:val="24"/>
+        </w:rPr>
+        <w:t xml:space="preserve">initial screen of the </w:t>
       </w:r>
       <w:proofErr w:type="spellStart"/>
       <w:r>
@@ -3128,27 +4402,153 @@
           <w:sz w:val="24"/>
           <w:szCs w:val="24"/>
         </w:rPr>
-        <w:t>MouseTrap</w:t>
+        <w:t>MouseGame</w:t>
       </w:r>
       <w:proofErr w:type="spellEnd"/>
+      <w:r>
+        <w:rPr>
+          <w:b/>
+          <w:sz w:val="24"/>
+          <w:szCs w:val="24"/>
+        </w:rPr>
+        <w:t>.</w:t>
+      </w:r>
+      <w:r>
+        <w:rPr>
+          <w:sz w:val="24"/>
+          <w:szCs w:val="24"/>
+        </w:rPr>
+        <w:t xml:space="preserve"> </w:t>
+      </w:r>
+      <w:r>
+        <w:rPr>
+          <w:sz w:val="24"/>
+          <w:szCs w:val="24"/>
+        </w:rPr>
+        <w:t xml:space="preserve">You are then asked if you want to drop a mouth trap or not, all you have to do it type in </w:t>
+      </w:r>
+      <w:r>
+        <w:rPr>
+          <w:b/>
+          <w:sz w:val="24"/>
+          <w:szCs w:val="24"/>
+        </w:rPr>
+        <w:t>‘y’</w:t>
+      </w:r>
+      <w:r>
+        <w:rPr>
+          <w:sz w:val="24"/>
+          <w:szCs w:val="24"/>
+        </w:rPr>
+        <w:t xml:space="preserve"> if you want to drop a mouse trap, if you don’t want to you can type in </w:t>
+      </w:r>
+      <w:r>
+        <w:rPr>
+          <w:b/>
+          <w:sz w:val="24"/>
+          <w:szCs w:val="24"/>
+        </w:rPr>
+        <w:t>anything</w:t>
+      </w:r>
+      <w:r>
+        <w:rPr>
+          <w:sz w:val="24"/>
+          <w:szCs w:val="24"/>
+        </w:rPr>
+        <w:t xml:space="preserve"> else.</w:t>
+      </w:r>
     </w:p>
     <w:p>
       <w:pPr>
         <w:pStyle w:val="ListParagraph"/>
         <w:spacing w:after="0" w:line="240" w:lineRule="auto"/>
-        <w:ind w:left="0"/>
-        <w:rPr>
-          <w:b/>
-          <w:sz w:val="24"/>
-          <w:szCs w:val="24"/>
-        </w:rPr>
-      </w:pPr>
-    </w:p>
-    <w:p>
-      <w:pPr>
-        <w:pStyle w:val="ListParagraph"/>
-        <w:spacing w:after="0" w:line="240" w:lineRule="auto"/>
-        <w:ind w:left="0"/>
+        <w:ind w:left="0" w:firstLine="720"/>
+        <w:rPr>
+          <w:sz w:val="24"/>
+          <w:szCs w:val="24"/>
+        </w:rPr>
+      </w:pPr>
+      <w:r>
+        <w:rPr>
+          <w:noProof/>
+          <w:sz w:val="24"/>
+          <w:szCs w:val="24"/>
+          <w:lang w:eastAsia="en-CA"/>
+        </w:rPr>
+        <w:drawing>
+          <wp:anchor distT="0" distB="0" distL="114300" distR="114300" simplePos="0" relativeHeight="251668480" behindDoc="1" locked="0" layoutInCell="1" allowOverlap="1">
+            <wp:simplePos x="0" y="0"/>
+            <wp:positionH relativeFrom="column">
+              <wp:posOffset>1400175</wp:posOffset>
+            </wp:positionH>
+            <wp:positionV relativeFrom="paragraph">
+              <wp:posOffset>98425</wp:posOffset>
+            </wp:positionV>
+            <wp:extent cx="2943225" cy="2486025"/>
+            <wp:effectExtent l="19050" t="0" r="9525" b="0"/>
+            <wp:wrapTight wrapText="bothSides">
+              <wp:wrapPolygon edited="0">
+                <wp:start x="-140" y="0"/>
+                <wp:lineTo x="-140" y="21517"/>
+                <wp:lineTo x="21670" y="21517"/>
+                <wp:lineTo x="21670" y="0"/>
+                <wp:lineTo x="-140" y="0"/>
+              </wp:wrapPolygon>
+            </wp:wrapTight>
+            <wp:docPr id="16" name="Picture 7"/>
+            <wp:cNvGraphicFramePr>
+              <a:graphicFrameLocks xmlns:a="http://schemas.openxmlformats.org/drawingml/2006/main" noChangeAspect="1"/>
+            </wp:cNvGraphicFramePr>
+            <a:graphic xmlns:a="http://schemas.openxmlformats.org/drawingml/2006/main">
+              <a:graphicData uri="http://schemas.openxmlformats.org/drawingml/2006/picture">
+                <pic:pic xmlns:pic="http://schemas.openxmlformats.org/drawingml/2006/picture">
+                  <pic:nvPicPr>
+                    <pic:cNvPr id="0" name="Picture 7"/>
+                    <pic:cNvPicPr>
+                      <a:picLocks noChangeAspect="1" noChangeArrowheads="1"/>
+                    </pic:cNvPicPr>
+                  </pic:nvPicPr>
+                  <pic:blipFill>
+                    <a:blip r:embed="rId14" cstate="print"/>
+                    <a:srcRect/>
+                    <a:stretch>
+                      <a:fillRect/>
+                    </a:stretch>
+                  </pic:blipFill>
+                  <pic:spPr bwMode="auto">
+                    <a:xfrm>
+                      <a:off x="0" y="0"/>
+                      <a:ext cx="2943225" cy="2486025"/>
+                    </a:xfrm>
+                    <a:prstGeom prst="rect">
+                      <a:avLst/>
+                    </a:prstGeom>
+                    <a:noFill/>
+                    <a:ln w="9525">
+                      <a:noFill/>
+                      <a:miter lim="800000"/>
+                      <a:headEnd/>
+                      <a:tailEnd/>
+                    </a:ln>
+                  </pic:spPr>
+                </pic:pic>
+              </a:graphicData>
+            </a:graphic>
+          </wp:anchor>
+        </w:drawing>
+      </w:r>
+    </w:p>
+    <w:p>
+      <w:pPr>
+        <w:rPr>
+          <w:b/>
+          <w:sz w:val="24"/>
+          <w:szCs w:val="24"/>
+        </w:rPr>
+      </w:pPr>
+    </w:p>
+    <w:p>
+      <w:pPr>
         <w:rPr>
           <w:b/>
           <w:sz w:val="24"/>
@@ -3163,70 +4563,298 @@
         </w:rPr>
         <w:tab/>
       </w:r>
-      <w:r>
-        <w:rPr>
-          <w:b/>
-          <w:sz w:val="24"/>
-          <w:szCs w:val="24"/>
-        </w:rPr>
-        <w:tab/>
-        <w:t>2.2.2. Exit</w:t>
-      </w:r>
-    </w:p>
-    <w:p>
-      <w:pPr>
-        <w:pStyle w:val="ListParagraph"/>
-        <w:spacing w:after="0" w:line="240" w:lineRule="auto"/>
-        <w:ind w:left="0"/>
-        <w:rPr>
-          <w:b/>
-          <w:sz w:val="24"/>
-          <w:szCs w:val="24"/>
-        </w:rPr>
-      </w:pPr>
-    </w:p>
-    <w:p>
-      <w:pPr>
-        <w:pStyle w:val="ListParagraph"/>
-        <w:spacing w:after="0" w:line="240" w:lineRule="auto"/>
-        <w:ind w:left="0"/>
-        <w:rPr>
-          <w:b/>
-          <w:sz w:val="24"/>
-          <w:szCs w:val="24"/>
-        </w:rPr>
-      </w:pPr>
-      <w:r>
-        <w:rPr>
-          <w:b/>
-          <w:sz w:val="24"/>
-          <w:szCs w:val="24"/>
-        </w:rPr>
-        <w:tab/>
-        <w:t xml:space="preserve">2.3. </w:t>
-      </w:r>
-      <w:proofErr w:type="spellStart"/>
-      <w:r>
-        <w:rPr>
-          <w:b/>
-          <w:sz w:val="24"/>
-          <w:szCs w:val="24"/>
-        </w:rPr>
-        <w:t>MouseGame</w:t>
-      </w:r>
-      <w:proofErr w:type="spellEnd"/>
-    </w:p>
-    <w:p>
-      <w:pPr>
-        <w:rPr>
-          <w:b/>
-          <w:sz w:val="24"/>
-          <w:szCs w:val="24"/>
-        </w:rPr>
-      </w:pPr>
-    </w:p>
-    <w:p>
-      <w:pPr>
+    </w:p>
+    <w:p>
+      <w:pPr>
+        <w:rPr>
+          <w:b/>
+          <w:sz w:val="24"/>
+          <w:szCs w:val="24"/>
+        </w:rPr>
+      </w:pPr>
+    </w:p>
+    <w:p>
+      <w:pPr>
+        <w:rPr>
+          <w:b/>
+          <w:sz w:val="24"/>
+          <w:szCs w:val="24"/>
+        </w:rPr>
+      </w:pPr>
+    </w:p>
+    <w:p>
+      <w:pPr>
+        <w:rPr>
+          <w:b/>
+          <w:sz w:val="24"/>
+          <w:szCs w:val="24"/>
+        </w:rPr>
+      </w:pPr>
+    </w:p>
+    <w:p>
+      <w:pPr>
+        <w:rPr>
+          <w:b/>
+          <w:sz w:val="24"/>
+          <w:szCs w:val="24"/>
+        </w:rPr>
+      </w:pPr>
+    </w:p>
+    <w:p>
+      <w:pPr>
+        <w:ind w:left="720"/>
+        <w:rPr>
+          <w:sz w:val="24"/>
+          <w:szCs w:val="24"/>
+        </w:rPr>
+      </w:pPr>
+    </w:p>
+    <w:p>
+      <w:pPr>
+        <w:ind w:left="720"/>
+        <w:rPr>
+          <w:sz w:val="24"/>
+          <w:szCs w:val="24"/>
+        </w:rPr>
+      </w:pPr>
+    </w:p>
+    <w:p>
+      <w:pPr>
+        <w:ind w:left="720"/>
+        <w:rPr>
+          <w:sz w:val="24"/>
+          <w:szCs w:val="24"/>
+        </w:rPr>
+      </w:pPr>
+      <w:r>
+        <w:rPr>
+          <w:sz w:val="24"/>
+          <w:szCs w:val="24"/>
+        </w:rPr>
+        <w:t xml:space="preserve">Then you are asked to type in the </w:t>
+      </w:r>
+      <w:r>
+        <w:rPr>
+          <w:b/>
+          <w:sz w:val="24"/>
+          <w:szCs w:val="24"/>
+        </w:rPr>
+        <w:t>row and column</w:t>
+      </w:r>
+      <w:r>
+        <w:rPr>
+          <w:sz w:val="24"/>
+          <w:szCs w:val="24"/>
+        </w:rPr>
+        <w:t xml:space="preserve"> you want Cheesy to move. The very 1</w:t>
+      </w:r>
+      <w:r>
+        <w:rPr>
+          <w:sz w:val="24"/>
+          <w:szCs w:val="24"/>
+          <w:vertAlign w:val="superscript"/>
+        </w:rPr>
+        <w:t>st</w:t>
+      </w:r>
+      <w:r>
+        <w:rPr>
+          <w:sz w:val="24"/>
+          <w:szCs w:val="24"/>
+        </w:rPr>
+        <w:t xml:space="preserve"> position has</w:t>
+      </w:r>
+      <w:r>
+        <w:rPr>
+          <w:sz w:val="24"/>
+          <w:szCs w:val="24"/>
+        </w:rPr>
+        <w:t xml:space="preserve"> to be of row 1, and example can be</w:t>
+      </w:r>
+      <w:r>
+        <w:rPr>
+          <w:sz w:val="24"/>
+          <w:szCs w:val="24"/>
+        </w:rPr>
+        <w:t xml:space="preserve">“1 1”... (It goes “number (space) number”) and will keep asking for your inputs until you are caught by a </w:t>
+      </w:r>
+      <w:r>
+        <w:rPr>
+          <w:sz w:val="24"/>
+          <w:szCs w:val="24"/>
+        </w:rPr>
+        <w:t>Red-Eye</w:t>
+      </w:r>
+      <w:r>
+        <w:rPr>
+          <w:sz w:val="24"/>
+          <w:szCs w:val="24"/>
+        </w:rPr>
+        <w:t xml:space="preserve"> (which then the game restarts and you have one less life) or you reach the </w:t>
+      </w:r>
+      <w:r>
+        <w:rPr>
+          <w:sz w:val="24"/>
+          <w:szCs w:val="24"/>
+        </w:rPr>
+        <w:t>exit point.</w:t>
+      </w:r>
+    </w:p>
+    <w:p>
+      <w:pPr>
+        <w:ind w:left="720"/>
+        <w:rPr>
+          <w:sz w:val="24"/>
+          <w:szCs w:val="24"/>
+        </w:rPr>
+      </w:pPr>
+      <w:r>
+        <w:rPr>
+          <w:noProof/>
+          <w:sz w:val="24"/>
+          <w:szCs w:val="24"/>
+          <w:lang w:eastAsia="en-CA"/>
+        </w:rPr>
+        <w:drawing>
+          <wp:anchor distT="0" distB="0" distL="114300" distR="114300" simplePos="0" relativeHeight="251669504" behindDoc="1" locked="0" layoutInCell="1" allowOverlap="1">
+            <wp:simplePos x="0" y="0"/>
+            <wp:positionH relativeFrom="column">
+              <wp:posOffset>1581150</wp:posOffset>
+            </wp:positionH>
+            <wp:positionV relativeFrom="paragraph">
+              <wp:posOffset>554990</wp:posOffset>
+            </wp:positionV>
+            <wp:extent cx="3486150" cy="2619375"/>
+            <wp:effectExtent l="19050" t="0" r="0" b="0"/>
+            <wp:wrapTight wrapText="bothSides">
+              <wp:wrapPolygon edited="0">
+                <wp:start x="-118" y="0"/>
+                <wp:lineTo x="-118" y="21521"/>
+                <wp:lineTo x="21600" y="21521"/>
+                <wp:lineTo x="21600" y="0"/>
+                <wp:lineTo x="-118" y="0"/>
+              </wp:wrapPolygon>
+            </wp:wrapTight>
+            <wp:docPr id="17" name="Picture 8"/>
+            <wp:cNvGraphicFramePr>
+              <a:graphicFrameLocks xmlns:a="http://schemas.openxmlformats.org/drawingml/2006/main" noChangeAspect="1"/>
+            </wp:cNvGraphicFramePr>
+            <a:graphic xmlns:a="http://schemas.openxmlformats.org/drawingml/2006/main">
+              <a:graphicData uri="http://schemas.openxmlformats.org/drawingml/2006/picture">
+                <pic:pic xmlns:pic="http://schemas.openxmlformats.org/drawingml/2006/picture">
+                  <pic:nvPicPr>
+                    <pic:cNvPr id="0" name="Picture 8"/>
+                    <pic:cNvPicPr>
+                      <a:picLocks noChangeAspect="1" noChangeArrowheads="1"/>
+                    </pic:cNvPicPr>
+                  </pic:nvPicPr>
+                  <pic:blipFill>
+                    <a:blip r:embed="rId15" cstate="print"/>
+                    <a:srcRect/>
+                    <a:stretch>
+                      <a:fillRect/>
+                    </a:stretch>
+                  </pic:blipFill>
+                  <pic:spPr bwMode="auto">
+                    <a:xfrm>
+                      <a:off x="0" y="0"/>
+                      <a:ext cx="3486150" cy="2619375"/>
+                    </a:xfrm>
+                    <a:prstGeom prst="rect">
+                      <a:avLst/>
+                    </a:prstGeom>
+                    <a:noFill/>
+                    <a:ln w="9525">
+                      <a:noFill/>
+                      <a:miter lim="800000"/>
+                      <a:headEnd/>
+                      <a:tailEnd/>
+                    </a:ln>
+                  </pic:spPr>
+                </pic:pic>
+              </a:graphicData>
+            </a:graphic>
+          </wp:anchor>
+        </w:drawing>
+      </w:r>
+      <w:r>
+        <w:rPr>
+          <w:sz w:val="24"/>
+          <w:szCs w:val="24"/>
+        </w:rPr>
+        <w:t>You do not have to type in the exact Tile that cheesy will be going on next</w:t>
+      </w:r>
+      <w:r>
+        <w:rPr>
+          <w:sz w:val="24"/>
+          <w:szCs w:val="24"/>
+        </w:rPr>
+        <w:t>,</w:t>
+      </w:r>
+      <w:r>
+        <w:rPr>
+          <w:sz w:val="24"/>
+          <w:szCs w:val="24"/>
+        </w:rPr>
+        <w:t xml:space="preserve"> as long there is a clear path to that tile wit</w:t>
+      </w:r>
+      <w:r>
+        <w:rPr>
+          <w:sz w:val="24"/>
+          <w:szCs w:val="24"/>
+        </w:rPr>
+        <w:t>hout having a wall in the way he</w:t>
+      </w:r>
+      <w:r>
+        <w:rPr>
+          <w:sz w:val="24"/>
+          <w:szCs w:val="24"/>
+        </w:rPr>
+        <w:t xml:space="preserve"> will go. </w:t>
+      </w:r>
+      <w:r>
+        <w:rPr>
+          <w:b/>
+          <w:sz w:val="24"/>
+          <w:szCs w:val="24"/>
+        </w:rPr>
+        <w:t>(See 4.2</w:t>
+      </w:r>
+      <w:r>
+        <w:rPr>
+          <w:b/>
+          <w:sz w:val="24"/>
+          <w:szCs w:val="24"/>
+        </w:rPr>
+        <w:t xml:space="preserve"> f</w:t>
+      </w:r>
+      <w:r>
+        <w:rPr>
+          <w:b/>
+          <w:sz w:val="24"/>
+          <w:szCs w:val="24"/>
+        </w:rPr>
+        <w:t xml:space="preserve">or </w:t>
+      </w:r>
+      <w:r>
+        <w:rPr>
+          <w:b/>
+          <w:sz w:val="24"/>
+          <w:szCs w:val="24"/>
+        </w:rPr>
+        <w:t>more</w:t>
+      </w:r>
+      <w:r>
+        <w:rPr>
+          <w:b/>
+          <w:sz w:val="24"/>
+          <w:szCs w:val="24"/>
+        </w:rPr>
+        <w:t xml:space="preserve"> explanation).</w:t>
+      </w:r>
+    </w:p>
+    <w:p>
+      <w:pPr>
+        <w:ind w:left="720"/>
         <w:rPr>
           <w:b/>
           <w:sz w:val="24"/>
@@ -4170,7 +5798,7 @@
                     </pic:cNvPicPr>
                   </pic:nvPicPr>
                   <pic:blipFill>
-                    <a:blip r:embed="rId10" cstate="print"/>
+                    <a:blip r:embed="rId16" cstate="print"/>
                     <a:srcRect/>
                     <a:stretch>
                       <a:fillRect/>
@@ -4284,6 +5912,119 @@
 <file path=word/numbering.xml><?xml version="1.0" encoding="utf-8"?>
 <w:numbering xmlns:ve="http://schemas.openxmlformats.org/markup-compatibility/2006" xmlns:o="urn:schemas-microsoft-com:office:office" xmlns:r="http://schemas.openxmlformats.org/officeDocument/2006/relationships" xmlns:m="http://schemas.openxmlformats.org/officeDocument/2006/math" xmlns:v="urn:schemas-microsoft-com:vml" xmlns:wp="http://schemas.openxmlformats.org/drawingml/2006/wordprocessingDrawing" xmlns:w10="urn:schemas-microsoft-com:office:word" xmlns:w="http://schemas.openxmlformats.org/wordprocessingml/2006/main" xmlns:wne="http://schemas.microsoft.com/office/word/2006/wordml">
   <w:abstractNum w:abstractNumId="0">
+    <w:nsid w:val="1C1F0DEF"/>
+    <w:multiLevelType w:val="multilevel"/>
+    <w:tmpl w:val="44420644"/>
+    <w:lvl w:ilvl="0">
+      <w:start w:val="1"/>
+      <w:numFmt w:val="decimal"/>
+      <w:lvlText w:val="%1."/>
+      <w:lvlJc w:val="left"/>
+      <w:pPr>
+        <w:ind w:left="720" w:hanging="360"/>
+      </w:pPr>
+      <w:rPr>
+        <w:rFonts w:hint="default"/>
+      </w:rPr>
+    </w:lvl>
+    <w:lvl w:ilvl="1">
+      <w:start w:val="1"/>
+      <w:numFmt w:val="decimal"/>
+      <w:lvlText w:val="%1.%2."/>
+      <w:lvlJc w:val="left"/>
+      <w:pPr>
+        <w:ind w:left="1283" w:hanging="432"/>
+      </w:pPr>
+      <w:rPr>
+        <w:rFonts w:hint="default"/>
+      </w:rPr>
+    </w:lvl>
+    <w:lvl w:ilvl="2">
+      <w:start w:val="1"/>
+      <w:numFmt w:val="decimal"/>
+      <w:lvlText w:val="%1.%2.%3."/>
+      <w:lvlJc w:val="left"/>
+      <w:pPr>
+        <w:ind w:left="1584" w:hanging="504"/>
+      </w:pPr>
+      <w:rPr>
+        <w:rFonts w:hint="default"/>
+      </w:rPr>
+    </w:lvl>
+    <w:lvl w:ilvl="3">
+      <w:start w:val="1"/>
+      <w:numFmt w:val="decimal"/>
+      <w:lvlText w:val="%1.%2.%3.%4."/>
+      <w:lvlJc w:val="left"/>
+      <w:pPr>
+        <w:ind w:left="2088" w:hanging="648"/>
+      </w:pPr>
+      <w:rPr>
+        <w:rFonts w:hint="default"/>
+      </w:rPr>
+    </w:lvl>
+    <w:lvl w:ilvl="4">
+      <w:start w:val="1"/>
+      <w:numFmt w:val="decimal"/>
+      <w:lvlText w:val="%1.%2.%3.%4.%5."/>
+      <w:lvlJc w:val="left"/>
+      <w:pPr>
+        <w:ind w:left="2592" w:hanging="792"/>
+      </w:pPr>
+      <w:rPr>
+        <w:rFonts w:hint="default"/>
+      </w:rPr>
+    </w:lvl>
+    <w:lvl w:ilvl="5">
+      <w:start w:val="1"/>
+      <w:numFmt w:val="decimal"/>
+      <w:lvlText w:val="%1.%2.%3.%4.%5.%6."/>
+      <w:lvlJc w:val="left"/>
+      <w:pPr>
+        <w:ind w:left="3096" w:hanging="936"/>
+      </w:pPr>
+      <w:rPr>
+        <w:rFonts w:hint="default"/>
+      </w:rPr>
+    </w:lvl>
+    <w:lvl w:ilvl="6">
+      <w:start w:val="1"/>
+      <w:numFmt w:val="decimal"/>
+      <w:lvlText w:val="%1.%2.%3.%4.%5.%6.%7."/>
+      <w:lvlJc w:val="left"/>
+      <w:pPr>
+        <w:ind w:left="3600" w:hanging="1080"/>
+      </w:pPr>
+      <w:rPr>
+        <w:rFonts w:hint="default"/>
+      </w:rPr>
+    </w:lvl>
+    <w:lvl w:ilvl="7">
+      <w:start w:val="1"/>
+      <w:numFmt w:val="decimal"/>
+      <w:lvlText w:val="%1.%2.%3.%4.%5.%6.%7.%8."/>
+      <w:lvlJc w:val="left"/>
+      <w:pPr>
+        <w:ind w:left="4104" w:hanging="1224"/>
+      </w:pPr>
+      <w:rPr>
+        <w:rFonts w:hint="default"/>
+      </w:rPr>
+    </w:lvl>
+    <w:lvl w:ilvl="8">
+      <w:start w:val="1"/>
+      <w:numFmt w:val="decimal"/>
+      <w:lvlText w:val="%1.%2.%3.%4.%5.%6.%7.%8.%9."/>
+      <w:lvlJc w:val="left"/>
+      <w:pPr>
+        <w:ind w:left="4680" w:hanging="1440"/>
+      </w:pPr>
+      <w:rPr>
+        <w:rFonts w:hint="default"/>
+      </w:rPr>
+    </w:lvl>
+  </w:abstractNum>
+  <w:abstractNum w:abstractNumId="1">
     <w:nsid w:val="2230445F"/>
     <w:multiLevelType w:val="hybridMultilevel"/>
     <w:tmpl w:val="95847D26"/>
@@ -4372,7 +6113,7 @@
       </w:pPr>
     </w:lvl>
   </w:abstractNum>
-  <w:abstractNum w:abstractNumId="1">
+  <w:abstractNum w:abstractNumId="2">
     <w:nsid w:val="76E75590"/>
     <w:multiLevelType w:val="multilevel"/>
     <w:tmpl w:val="1009001F"/>
@@ -4458,7 +6199,7 @@
       </w:pPr>
     </w:lvl>
   </w:abstractNum>
-  <w:abstractNum w:abstractNumId="2">
+  <w:abstractNum w:abstractNumId="3">
     <w:nsid w:val="796B4A5E"/>
     <w:multiLevelType w:val="multilevel"/>
     <w:tmpl w:val="44420644"/>
@@ -4572,13 +6313,16 @@
     </w:lvl>
   </w:abstractNum>
   <w:num w:numId="1">
-    <w:abstractNumId w:val="0"/>
+    <w:abstractNumId w:val="1"/>
   </w:num>
   <w:num w:numId="2">
-    <w:abstractNumId w:val="1"/>
+    <w:abstractNumId w:val="2"/>
   </w:num>
   <w:num w:numId="3">
-    <w:abstractNumId w:val="2"/>
+    <w:abstractNumId w:val="3"/>
+  </w:num>
+  <w:num w:numId="4">
+    <w:abstractNumId w:val="0"/>
   </w:num>
 </w:numbering>
 </file>
@@ -5115,7 +6859,7 @@
 </file>
 
 <file path=customXml/itemProps1.xml><?xml version="1.0" encoding="utf-8"?>
-<ds:datastoreItem xmlns:ds="http://schemas.openxmlformats.org/officeDocument/2006/customXml" ds:itemID="{F3EDFCC9-5BEE-48D0-AD08-49D984074206}">
+<ds:datastoreItem xmlns:ds="http://schemas.openxmlformats.org/officeDocument/2006/customXml" ds:itemID="{065AB3AA-33EE-423E-88A0-33A3D1FF9360}">
   <ds:schemaRefs>
     <ds:schemaRef ds:uri="http://schemas.openxmlformats.org/officeDocument/2006/bibliography"/>
   </ds:schemaRefs>

</xml_diff>

<commit_message>
NO MORE COMMENTING for the mouseland game
</commit_message>
<xml_diff>
--- a/trunk/uml/USER MANUAL.docx
+++ b/trunk/uml/USER MANUAL.docx
@@ -4482,7 +4482,7 @@
               <wp:posOffset>1400175</wp:posOffset>
             </wp:positionH>
             <wp:positionV relativeFrom="paragraph">
-              <wp:posOffset>98425</wp:posOffset>
+              <wp:posOffset>31750</wp:posOffset>
             </wp:positionV>
             <wp:extent cx="2943225" cy="2486025"/>
             <wp:effectExtent l="19050" t="0" r="9525" b="0"/>
@@ -4602,30 +4602,20 @@
     </w:p>
     <w:p>
       <w:pPr>
+        <w:rPr>
+          <w:sz w:val="24"/>
+          <w:szCs w:val="24"/>
+        </w:rPr>
+      </w:pPr>
+    </w:p>
+    <w:p>
+      <w:pPr>
         <w:ind w:left="720"/>
         <w:rPr>
           <w:sz w:val="24"/>
           <w:szCs w:val="24"/>
         </w:rPr>
       </w:pPr>
-    </w:p>
-    <w:p>
-      <w:pPr>
-        <w:ind w:left="720"/>
-        <w:rPr>
-          <w:sz w:val="24"/>
-          <w:szCs w:val="24"/>
-        </w:rPr>
-      </w:pPr>
-    </w:p>
-    <w:p>
-      <w:pPr>
-        <w:ind w:left="720"/>
-        <w:rPr>
-          <w:sz w:val="24"/>
-          <w:szCs w:val="24"/>
-        </w:rPr>
-      </w:pPr>
       <w:r>
         <w:rPr>
           <w:sz w:val="24"/>
@@ -4697,6 +4687,20 @@
           <w:szCs w:val="24"/>
         </w:rPr>
         <w:t>exit point.</w:t>
+      </w:r>
+      <w:r>
+        <w:rPr>
+          <w:sz w:val="24"/>
+          <w:szCs w:val="24"/>
+        </w:rPr>
+        <w:t xml:space="preserve"> </w:t>
+      </w:r>
+      <w:r>
+        <w:rPr>
+          <w:sz w:val="24"/>
+          <w:szCs w:val="24"/>
+        </w:rPr>
+        <w:t>If Cheesy is caught, the number of Red-Eyes and mouse traps remain the same number as the previous stage. So if you used your mouse trap and eliminated a Red-Eye then you were caught by another Red-Eye. Everyone will go back to their original positions without a mouse trap and without the Red-Eye that was eliminated.</w:t>
       </w:r>
     </w:p>
     <w:p>
@@ -6859,7 +6863,7 @@
 </file>
 
 <file path=customXml/itemProps1.xml><?xml version="1.0" encoding="utf-8"?>
-<ds:datastoreItem xmlns:ds="http://schemas.openxmlformats.org/officeDocument/2006/customXml" ds:itemID="{065AB3AA-33EE-423E-88A0-33A3D1FF9360}">
+<ds:datastoreItem xmlns:ds="http://schemas.openxmlformats.org/officeDocument/2006/customXml" ds:itemID="{175F7B1B-03CB-4C6D-AFF5-5A834470D13B}">
   <ds:schemaRefs>
     <ds:schemaRef ds:uri="http://schemas.openxmlformats.org/officeDocument/2006/bibliography"/>
   </ds:schemaRefs>

</xml_diff>

<commit_message>
Everything is OK for milestone 2 EXCEPT for boris's part
</commit_message>
<xml_diff>
--- a/trunk/uml/USER MANUAL.docx
+++ b/trunk/uml/USER MANUAL.docx
@@ -5,846 +5,1119 @@
     <w:p>
       <w:pPr>
         <w:spacing w:after="0" w:line="240" w:lineRule="auto"/>
-        <w:rPr>
-          <w:b/>
+        <w:jc w:val="right"/>
+        <w:rPr>
           <w:sz w:val="28"/>
         </w:rPr>
       </w:pPr>
       <w:r>
         <w:rPr>
-          <w:b/>
           <w:sz w:val="28"/>
         </w:rPr>
-        <w:t>USER MANUAL</w:t>
-      </w:r>
-    </w:p>
-    <w:p>
-      <w:pPr>
-        <w:spacing w:after="0" w:line="240" w:lineRule="auto"/>
-        <w:rPr>
-          <w:b/>
+        <w:t>Tuesday March 1</w:t>
+      </w:r>
+      <w:r>
+        <w:rPr>
           <w:sz w:val="28"/>
-        </w:rPr>
-      </w:pPr>
-    </w:p>
-    <w:p>
-      <w:pPr>
-        <w:pStyle w:val="ListParagraph"/>
-        <w:numPr>
-          <w:ilvl w:val="0"/>
-          <w:numId w:val="3"/>
-        </w:numPr>
-        <w:tabs>
-          <w:tab w:val="left" w:pos="567"/>
-        </w:tabs>
-        <w:spacing w:after="0" w:line="240" w:lineRule="auto"/>
-        <w:rPr>
-          <w:b/>
-          <w:sz w:val="24"/>
-          <w:szCs w:val="24"/>
-        </w:rPr>
-      </w:pPr>
-      <w:r>
-        <w:rPr>
-          <w:b/>
-          <w:sz w:val="24"/>
-          <w:szCs w:val="24"/>
-        </w:rPr>
-        <w:t xml:space="preserve"> </w:t>
+          <w:vertAlign w:val="superscript"/>
+        </w:rPr>
+        <w:t>st</w:t>
+      </w:r>
+      <w:r>
+        <w:rPr>
+          <w:sz w:val="28"/>
+        </w:rPr>
+        <w:t>, 2001</w:t>
+      </w:r>
+    </w:p>
+    <w:p>
+      <w:pPr>
+        <w:pStyle w:val="Title"/>
+      </w:pPr>
+    </w:p>
+    <w:p>
+      <w:pPr>
+        <w:pStyle w:val="Title"/>
+        <w:rPr>
+          <w:rFonts w:asciiTheme="minorHAnsi" w:hAnsiTheme="minorHAnsi"/>
+        </w:rPr>
+      </w:pPr>
+      <w:r>
+        <w:rPr>
+          <w:rFonts w:asciiTheme="minorHAnsi" w:hAnsiTheme="minorHAnsi"/>
+        </w:rPr>
+        <w:t>Team project</w:t>
+      </w:r>
+    </w:p>
+    <w:p>
+      <w:pPr>
+        <w:spacing w:after="0" w:line="240" w:lineRule="auto"/>
+        <w:jc w:val="center"/>
+        <w:rPr>
+          <w:sz w:val="28"/>
+        </w:rPr>
+      </w:pPr>
+    </w:p>
+    <w:p>
+      <w:pPr>
+        <w:spacing w:after="0" w:line="240" w:lineRule="auto"/>
+        <w:jc w:val="center"/>
+        <w:rPr>
+          <w:sz w:val="28"/>
+        </w:rPr>
+      </w:pPr>
+      <w:r>
+        <w:rPr>
+          <w:sz w:val="28"/>
+        </w:rPr>
+        <w:t>Owners:</w:t>
+      </w:r>
+    </w:p>
+    <w:p>
+      <w:pPr>
+        <w:spacing w:after="0" w:line="240" w:lineRule="auto"/>
+        <w:jc w:val="center"/>
+        <w:rPr>
+          <w:sz w:val="28"/>
+        </w:rPr>
+      </w:pPr>
+      <w:r>
+        <w:rPr>
+          <w:sz w:val="28"/>
+        </w:rPr>
+        <w:t>Jonathan Gravel</w:t>
+      </w:r>
+    </w:p>
+    <w:p>
+      <w:pPr>
+        <w:spacing w:after="0" w:line="240" w:lineRule="auto"/>
+        <w:jc w:val="center"/>
+        <w:rPr>
+          <w:sz w:val="28"/>
+        </w:rPr>
+      </w:pPr>
+      <w:r>
+        <w:rPr>
+          <w:sz w:val="28"/>
+        </w:rPr>
+        <w:t xml:space="preserve">Boris </w:t>
       </w:r>
       <w:proofErr w:type="spellStart"/>
       <w:r>
         <w:rPr>
-          <w:b/>
-          <w:sz w:val="24"/>
-          <w:szCs w:val="24"/>
-        </w:rPr>
-        <w:t>PacGame</w:t>
+          <w:sz w:val="28"/>
+        </w:rPr>
+        <w:t>Ionine</w:t>
       </w:r>
       <w:proofErr w:type="spellEnd"/>
     </w:p>
     <w:p>
       <w:pPr>
-        <w:pStyle w:val="ListParagraph"/>
-        <w:numPr>
-          <w:ilvl w:val="1"/>
-          <w:numId w:val="3"/>
-        </w:numPr>
-        <w:tabs>
-          <w:tab w:val="left" w:pos="567"/>
-        </w:tabs>
-        <w:spacing w:after="0" w:line="240" w:lineRule="auto"/>
-        <w:rPr>
-          <w:b/>
-          <w:sz w:val="24"/>
-          <w:szCs w:val="24"/>
-        </w:rPr>
-      </w:pPr>
-      <w:r>
-        <w:rPr>
-          <w:b/>
-          <w:sz w:val="24"/>
-          <w:szCs w:val="24"/>
-        </w:rPr>
-        <w:t>Characters</w:t>
-      </w:r>
-    </w:p>
-    <w:p>
-      <w:pPr>
-        <w:pStyle w:val="ListParagraph"/>
-        <w:numPr>
-          <w:ilvl w:val="2"/>
-          <w:numId w:val="2"/>
-        </w:numPr>
-        <w:tabs>
-          <w:tab w:val="left" w:pos="1701"/>
-        </w:tabs>
-        <w:spacing w:after="0" w:line="240" w:lineRule="auto"/>
-        <w:rPr>
-          <w:b/>
-          <w:sz w:val="24"/>
-          <w:szCs w:val="24"/>
-        </w:rPr>
-      </w:pPr>
+        <w:spacing w:after="0" w:line="240" w:lineRule="auto"/>
+        <w:jc w:val="center"/>
+        <w:rPr>
+          <w:sz w:val="28"/>
+        </w:rPr>
+      </w:pPr>
+      <w:r>
+        <w:rPr>
+          <w:sz w:val="28"/>
+        </w:rPr>
+        <w:t xml:space="preserve">Bruno </w:t>
+      </w:r>
       <w:proofErr w:type="spellStart"/>
       <w:r>
         <w:rPr>
-          <w:b/>
-          <w:sz w:val="24"/>
-          <w:szCs w:val="24"/>
-        </w:rPr>
-        <w:t>PacMan</w:t>
+          <w:sz w:val="28"/>
+        </w:rPr>
+        <w:t>Colantonio</w:t>
       </w:r>
       <w:proofErr w:type="spellEnd"/>
     </w:p>
     <w:p>
       <w:pPr>
-        <w:pStyle w:val="ListParagraph"/>
-        <w:numPr>
-          <w:ilvl w:val="2"/>
-          <w:numId w:val="2"/>
-        </w:numPr>
-        <w:tabs>
-          <w:tab w:val="left" w:pos="1701"/>
-        </w:tabs>
-        <w:spacing w:after="0" w:line="240" w:lineRule="auto"/>
-        <w:rPr>
-          <w:b/>
-          <w:sz w:val="24"/>
-          <w:szCs w:val="24"/>
-        </w:rPr>
-      </w:pPr>
-      <w:r>
-        <w:rPr>
-          <w:b/>
-          <w:sz w:val="24"/>
-          <w:szCs w:val="24"/>
-        </w:rPr>
-        <w:t>Ghost</w:t>
-      </w:r>
-    </w:p>
-    <w:p>
-      <w:pPr>
-        <w:pStyle w:val="ListParagraph"/>
-        <w:numPr>
-          <w:ilvl w:val="3"/>
-          <w:numId w:val="2"/>
-        </w:numPr>
-        <w:tabs>
-          <w:tab w:val="left" w:pos="1701"/>
-          <w:tab w:val="left" w:pos="2268"/>
-        </w:tabs>
-        <w:spacing w:after="0" w:line="240" w:lineRule="auto"/>
-        <w:rPr>
-          <w:b/>
-          <w:sz w:val="24"/>
-          <w:szCs w:val="24"/>
-        </w:rPr>
-      </w:pPr>
-      <w:r>
-        <w:rPr>
-          <w:b/>
-          <w:sz w:val="24"/>
-          <w:szCs w:val="24"/>
-        </w:rPr>
-        <w:t>Sam</w:t>
-      </w:r>
-    </w:p>
-    <w:p>
-      <w:pPr>
-        <w:pStyle w:val="ListParagraph"/>
-        <w:numPr>
-          <w:ilvl w:val="3"/>
-          <w:numId w:val="2"/>
-        </w:numPr>
-        <w:tabs>
-          <w:tab w:val="left" w:pos="1701"/>
-          <w:tab w:val="left" w:pos="2268"/>
-        </w:tabs>
-        <w:spacing w:after="0" w:line="240" w:lineRule="auto"/>
-        <w:rPr>
-          <w:b/>
-          <w:sz w:val="24"/>
-          <w:szCs w:val="24"/>
-        </w:rPr>
-      </w:pPr>
-      <w:r>
-        <w:rPr>
-          <w:b/>
-          <w:sz w:val="24"/>
-          <w:szCs w:val="24"/>
-        </w:rPr>
-        <w:t>Cam</w:t>
-      </w:r>
-    </w:p>
-    <w:p>
-      <w:pPr>
-        <w:pStyle w:val="ListParagraph"/>
-        <w:numPr>
-          <w:ilvl w:val="3"/>
-          <w:numId w:val="2"/>
-        </w:numPr>
-        <w:tabs>
-          <w:tab w:val="left" w:pos="1701"/>
-          <w:tab w:val="left" w:pos="2268"/>
-        </w:tabs>
-        <w:spacing w:after="0" w:line="240" w:lineRule="auto"/>
-        <w:rPr>
-          <w:b/>
-          <w:sz w:val="24"/>
-          <w:szCs w:val="24"/>
-        </w:rPr>
-      </w:pPr>
-      <w:r>
-        <w:rPr>
-          <w:b/>
-          <w:sz w:val="24"/>
-          <w:szCs w:val="24"/>
-        </w:rPr>
-        <w:t>Danny</w:t>
-      </w:r>
-    </w:p>
-    <w:p>
-      <w:pPr>
-        <w:pStyle w:val="ListParagraph"/>
-        <w:numPr>
-          <w:ilvl w:val="1"/>
-          <w:numId w:val="2"/>
-        </w:numPr>
-        <w:tabs>
-          <w:tab w:val="left" w:pos="1701"/>
-        </w:tabs>
-        <w:spacing w:after="0" w:line="240" w:lineRule="auto"/>
-        <w:rPr>
-          <w:b/>
-          <w:sz w:val="24"/>
-          <w:szCs w:val="24"/>
-        </w:rPr>
-      </w:pPr>
-      <w:proofErr w:type="spellStart"/>
-      <w:r>
-        <w:rPr>
-          <w:b/>
-          <w:sz w:val="24"/>
-          <w:szCs w:val="24"/>
-        </w:rPr>
-        <w:t>PacWorld</w:t>
-      </w:r>
-      <w:proofErr w:type="spellEnd"/>
-    </w:p>
-    <w:p>
-      <w:pPr>
-        <w:pStyle w:val="ListParagraph"/>
-        <w:numPr>
-          <w:ilvl w:val="2"/>
-          <w:numId w:val="2"/>
-        </w:numPr>
-        <w:tabs>
-          <w:tab w:val="left" w:pos="1701"/>
-        </w:tabs>
-        <w:spacing w:after="0" w:line="240" w:lineRule="auto"/>
-        <w:rPr>
-          <w:b/>
-          <w:sz w:val="24"/>
-          <w:szCs w:val="24"/>
-        </w:rPr>
-      </w:pPr>
-      <w:proofErr w:type="spellStart"/>
-      <w:r>
-        <w:rPr>
-          <w:b/>
-          <w:sz w:val="24"/>
-          <w:szCs w:val="24"/>
-        </w:rPr>
-        <w:t>PacDots</w:t>
-      </w:r>
-      <w:proofErr w:type="spellEnd"/>
-    </w:p>
-    <w:p>
-      <w:pPr>
-        <w:pStyle w:val="ListParagraph"/>
-        <w:numPr>
-          <w:ilvl w:val="2"/>
-          <w:numId w:val="2"/>
-        </w:numPr>
-        <w:tabs>
-          <w:tab w:val="left" w:pos="1701"/>
-        </w:tabs>
-        <w:spacing w:after="0" w:line="240" w:lineRule="auto"/>
-        <w:rPr>
-          <w:b/>
-          <w:sz w:val="24"/>
-          <w:szCs w:val="24"/>
-        </w:rPr>
-      </w:pPr>
-      <w:proofErr w:type="spellStart"/>
-      <w:r>
-        <w:rPr>
-          <w:b/>
-          <w:sz w:val="24"/>
-          <w:szCs w:val="24"/>
-        </w:rPr>
-        <w:t>PowerPellets</w:t>
-      </w:r>
-      <w:proofErr w:type="spellEnd"/>
-    </w:p>
-    <w:p>
-      <w:pPr>
-        <w:pStyle w:val="ListParagraph"/>
-        <w:numPr>
-          <w:ilvl w:val="1"/>
-          <w:numId w:val="2"/>
-        </w:numPr>
-        <w:tabs>
-          <w:tab w:val="left" w:pos="1701"/>
-        </w:tabs>
-        <w:spacing w:after="0" w:line="240" w:lineRule="auto"/>
-        <w:rPr>
-          <w:b/>
-          <w:sz w:val="24"/>
-          <w:szCs w:val="24"/>
-        </w:rPr>
-      </w:pPr>
-      <w:proofErr w:type="spellStart"/>
-      <w:r>
-        <w:rPr>
-          <w:b/>
-          <w:sz w:val="24"/>
-          <w:szCs w:val="24"/>
-        </w:rPr>
-        <w:t>PacGame</w:t>
-      </w:r>
-      <w:proofErr w:type="spellEnd"/>
-    </w:p>
-    <w:p>
-      <w:pPr>
-        <w:tabs>
-          <w:tab w:val="left" w:pos="1701"/>
-        </w:tabs>
-        <w:spacing w:after="0" w:line="240" w:lineRule="auto"/>
-        <w:rPr>
-          <w:b/>
-          <w:sz w:val="24"/>
-          <w:szCs w:val="24"/>
-        </w:rPr>
-      </w:pPr>
-    </w:p>
-    <w:p>
-      <w:pPr>
-        <w:pStyle w:val="ListParagraph"/>
-        <w:numPr>
-          <w:ilvl w:val="0"/>
-          <w:numId w:val="2"/>
-        </w:numPr>
-        <w:tabs>
-          <w:tab w:val="left" w:pos="1701"/>
-        </w:tabs>
-        <w:spacing w:after="0" w:line="240" w:lineRule="auto"/>
-        <w:ind w:left="567" w:hanging="207"/>
-        <w:rPr>
-          <w:b/>
-          <w:sz w:val="24"/>
-          <w:szCs w:val="24"/>
-        </w:rPr>
-      </w:pPr>
-      <w:r>
-        <w:rPr>
-          <w:b/>
-          <w:sz w:val="24"/>
-          <w:szCs w:val="24"/>
-        </w:rPr>
-        <w:t xml:space="preserve"> </w:t>
-      </w:r>
-      <w:proofErr w:type="spellStart"/>
-      <w:r>
-        <w:rPr>
-          <w:b/>
-          <w:sz w:val="24"/>
-          <w:szCs w:val="24"/>
-        </w:rPr>
-        <w:t>MouseGame</w:t>
-      </w:r>
-      <w:proofErr w:type="spellEnd"/>
-    </w:p>
-    <w:p>
-      <w:pPr>
-        <w:pStyle w:val="ListParagraph"/>
-        <w:numPr>
-          <w:ilvl w:val="1"/>
-          <w:numId w:val="2"/>
-        </w:numPr>
-        <w:tabs>
-          <w:tab w:val="left" w:pos="1701"/>
-        </w:tabs>
-        <w:spacing w:after="0" w:line="240" w:lineRule="auto"/>
-        <w:rPr>
-          <w:b/>
-          <w:sz w:val="24"/>
-          <w:szCs w:val="24"/>
-        </w:rPr>
-      </w:pPr>
-      <w:r>
-        <w:rPr>
-          <w:b/>
-          <w:sz w:val="24"/>
-          <w:szCs w:val="24"/>
-        </w:rPr>
-        <w:t>Characters</w:t>
-      </w:r>
-    </w:p>
-    <w:p>
-      <w:pPr>
-        <w:pStyle w:val="ListParagraph"/>
-        <w:numPr>
-          <w:ilvl w:val="2"/>
-          <w:numId w:val="2"/>
-        </w:numPr>
-        <w:tabs>
-          <w:tab w:val="left" w:pos="1701"/>
-        </w:tabs>
-        <w:spacing w:after="0" w:line="240" w:lineRule="auto"/>
-        <w:rPr>
-          <w:b/>
-          <w:sz w:val="24"/>
-          <w:szCs w:val="24"/>
-        </w:rPr>
-      </w:pPr>
-      <w:proofErr w:type="spellStart"/>
-      <w:r>
-        <w:rPr>
-          <w:b/>
-          <w:sz w:val="24"/>
-          <w:szCs w:val="24"/>
-        </w:rPr>
-        <w:t>MouseHero</w:t>
-      </w:r>
-      <w:proofErr w:type="spellEnd"/>
-    </w:p>
-    <w:p>
-      <w:pPr>
-        <w:pStyle w:val="ListParagraph"/>
-        <w:numPr>
-          <w:ilvl w:val="2"/>
-          <w:numId w:val="2"/>
-        </w:numPr>
-        <w:tabs>
-          <w:tab w:val="left" w:pos="1701"/>
-        </w:tabs>
-        <w:spacing w:after="0" w:line="240" w:lineRule="auto"/>
-        <w:rPr>
-          <w:b/>
-          <w:sz w:val="24"/>
-          <w:szCs w:val="24"/>
-        </w:rPr>
-      </w:pPr>
-      <w:r>
-        <w:rPr>
-          <w:b/>
-          <w:sz w:val="24"/>
-          <w:szCs w:val="24"/>
-        </w:rPr>
-        <w:t>Mouse</w:t>
-      </w:r>
-    </w:p>
-    <w:p>
-      <w:pPr>
-        <w:pStyle w:val="ListParagraph"/>
-        <w:numPr>
-          <w:ilvl w:val="1"/>
-          <w:numId w:val="2"/>
-        </w:numPr>
-        <w:spacing w:after="0" w:line="240" w:lineRule="auto"/>
-        <w:rPr>
-          <w:b/>
-          <w:sz w:val="24"/>
-          <w:szCs w:val="24"/>
-        </w:rPr>
-      </w:pPr>
-      <w:proofErr w:type="spellStart"/>
-      <w:r>
-        <w:rPr>
-          <w:b/>
-          <w:sz w:val="24"/>
-          <w:szCs w:val="24"/>
-        </w:rPr>
-        <w:t>MouseLand</w:t>
-      </w:r>
-      <w:proofErr w:type="spellEnd"/>
-    </w:p>
-    <w:p>
-      <w:pPr>
-        <w:pStyle w:val="ListParagraph"/>
-        <w:numPr>
-          <w:ilvl w:val="2"/>
-          <w:numId w:val="2"/>
-        </w:numPr>
-        <w:tabs>
-          <w:tab w:val="left" w:pos="1701"/>
-        </w:tabs>
-        <w:spacing w:after="0" w:line="240" w:lineRule="auto"/>
-        <w:rPr>
-          <w:b/>
-          <w:sz w:val="24"/>
-          <w:szCs w:val="24"/>
-        </w:rPr>
-      </w:pPr>
-      <w:proofErr w:type="spellStart"/>
-      <w:r>
-        <w:rPr>
-          <w:b/>
-          <w:sz w:val="24"/>
-          <w:szCs w:val="24"/>
-        </w:rPr>
-        <w:t>MouseTrap</w:t>
-      </w:r>
-      <w:proofErr w:type="spellEnd"/>
-    </w:p>
-    <w:p>
-      <w:pPr>
-        <w:pStyle w:val="ListParagraph"/>
-        <w:numPr>
-          <w:ilvl w:val="2"/>
-          <w:numId w:val="2"/>
-        </w:numPr>
-        <w:tabs>
-          <w:tab w:val="left" w:pos="1701"/>
-        </w:tabs>
-        <w:spacing w:after="0" w:line="240" w:lineRule="auto"/>
-        <w:rPr>
-          <w:b/>
-          <w:sz w:val="24"/>
-          <w:szCs w:val="24"/>
-        </w:rPr>
-      </w:pPr>
-      <w:r>
-        <w:rPr>
-          <w:b/>
-          <w:sz w:val="24"/>
-          <w:szCs w:val="24"/>
-        </w:rPr>
-        <w:t>Exit</w:t>
-      </w:r>
-    </w:p>
-    <w:p>
-      <w:pPr>
-        <w:pStyle w:val="ListParagraph"/>
-        <w:numPr>
-          <w:ilvl w:val="1"/>
-          <w:numId w:val="2"/>
-        </w:numPr>
-        <w:spacing w:after="0" w:line="240" w:lineRule="auto"/>
-        <w:rPr>
-          <w:b/>
-          <w:sz w:val="24"/>
-          <w:szCs w:val="24"/>
-        </w:rPr>
-      </w:pPr>
-      <w:r>
-        <w:rPr>
-          <w:b/>
-          <w:sz w:val="24"/>
-          <w:szCs w:val="24"/>
-        </w:rPr>
-        <w:t>Game Play</w:t>
-      </w:r>
-    </w:p>
-    <w:p>
-      <w:pPr>
-        <w:spacing w:after="0" w:line="240" w:lineRule="auto"/>
-        <w:rPr>
-          <w:b/>
-          <w:sz w:val="24"/>
-          <w:szCs w:val="24"/>
-        </w:rPr>
-      </w:pPr>
-    </w:p>
-    <w:p>
-      <w:pPr>
-        <w:pStyle w:val="ListParagraph"/>
-        <w:numPr>
-          <w:ilvl w:val="0"/>
-          <w:numId w:val="2"/>
-        </w:numPr>
-        <w:tabs>
-          <w:tab w:val="left" w:pos="1701"/>
-        </w:tabs>
-        <w:spacing w:after="0" w:line="240" w:lineRule="auto"/>
-        <w:ind w:left="567" w:hanging="207"/>
-        <w:rPr>
-          <w:b/>
-          <w:sz w:val="24"/>
-          <w:szCs w:val="24"/>
-        </w:rPr>
-      </w:pPr>
-      <w:proofErr w:type="spellStart"/>
-      <w:r>
-        <w:rPr>
-          <w:b/>
-          <w:sz w:val="24"/>
-          <w:szCs w:val="24"/>
-        </w:rPr>
-        <w:t>PipeGame</w:t>
-      </w:r>
-      <w:proofErr w:type="spellEnd"/>
-    </w:p>
-    <w:p>
-      <w:pPr>
-        <w:pStyle w:val="ListParagraph"/>
-        <w:numPr>
-          <w:ilvl w:val="1"/>
-          <w:numId w:val="2"/>
-        </w:numPr>
-        <w:tabs>
-          <w:tab w:val="left" w:pos="1701"/>
-        </w:tabs>
-        <w:spacing w:after="0" w:line="240" w:lineRule="auto"/>
-        <w:rPr>
-          <w:b/>
-          <w:sz w:val="24"/>
-          <w:szCs w:val="24"/>
-        </w:rPr>
-      </w:pPr>
-      <w:r>
-        <w:rPr>
-          <w:b/>
-          <w:sz w:val="24"/>
-          <w:szCs w:val="24"/>
-        </w:rPr>
-        <w:t>“Characters”</w:t>
-      </w:r>
-    </w:p>
-    <w:p>
-      <w:pPr>
-        <w:pStyle w:val="ListParagraph"/>
-        <w:numPr>
-          <w:ilvl w:val="2"/>
-          <w:numId w:val="2"/>
-        </w:numPr>
-        <w:tabs>
-          <w:tab w:val="left" w:pos="1701"/>
-        </w:tabs>
-        <w:spacing w:after="0" w:line="240" w:lineRule="auto"/>
-        <w:rPr>
-          <w:b/>
-          <w:sz w:val="24"/>
-          <w:szCs w:val="24"/>
-        </w:rPr>
-      </w:pPr>
-      <w:r>
-        <w:rPr>
-          <w:b/>
-          <w:sz w:val="24"/>
-          <w:szCs w:val="24"/>
-        </w:rPr>
-        <w:t>Plumber</w:t>
-      </w:r>
-    </w:p>
-    <w:p>
-      <w:pPr>
-        <w:pStyle w:val="ListParagraph"/>
-        <w:numPr>
-          <w:ilvl w:val="2"/>
-          <w:numId w:val="2"/>
-        </w:numPr>
-        <w:tabs>
-          <w:tab w:val="left" w:pos="1701"/>
-        </w:tabs>
-        <w:spacing w:after="0" w:line="240" w:lineRule="auto"/>
-        <w:rPr>
-          <w:b/>
-          <w:sz w:val="24"/>
-          <w:szCs w:val="24"/>
-        </w:rPr>
-      </w:pPr>
-      <w:r>
-        <w:rPr>
-          <w:b/>
-          <w:sz w:val="24"/>
-          <w:szCs w:val="24"/>
-        </w:rPr>
-        <w:t>Water</w:t>
-      </w:r>
-    </w:p>
-    <w:p>
-      <w:pPr>
-        <w:pStyle w:val="ListParagraph"/>
-        <w:numPr>
-          <w:ilvl w:val="1"/>
-          <w:numId w:val="2"/>
-        </w:numPr>
-        <w:spacing w:after="0" w:line="240" w:lineRule="auto"/>
-        <w:rPr>
-          <w:b/>
-          <w:sz w:val="24"/>
-          <w:szCs w:val="24"/>
-        </w:rPr>
-      </w:pPr>
-      <w:proofErr w:type="spellStart"/>
-      <w:r>
-        <w:rPr>
-          <w:b/>
-          <w:sz w:val="24"/>
-          <w:szCs w:val="24"/>
-        </w:rPr>
-        <w:t>PipeMap</w:t>
-      </w:r>
-      <w:proofErr w:type="spellEnd"/>
-    </w:p>
-    <w:p>
-      <w:pPr>
-        <w:pStyle w:val="ListParagraph"/>
-        <w:numPr>
-          <w:ilvl w:val="2"/>
-          <w:numId w:val="2"/>
-        </w:numPr>
-        <w:tabs>
-          <w:tab w:val="left" w:pos="1701"/>
-        </w:tabs>
-        <w:spacing w:after="0" w:line="240" w:lineRule="auto"/>
-        <w:rPr>
-          <w:b/>
-          <w:sz w:val="24"/>
-          <w:szCs w:val="24"/>
-        </w:rPr>
-      </w:pPr>
-      <w:r>
-        <w:rPr>
-          <w:b/>
-          <w:sz w:val="24"/>
-          <w:szCs w:val="24"/>
-        </w:rPr>
-        <w:t>Pipe</w:t>
-      </w:r>
-    </w:p>
-    <w:p>
-      <w:pPr>
-        <w:pStyle w:val="ListParagraph"/>
-        <w:numPr>
-          <w:ilvl w:val="1"/>
-          <w:numId w:val="2"/>
-        </w:numPr>
-        <w:spacing w:after="0" w:line="240" w:lineRule="auto"/>
-        <w:rPr>
-          <w:b/>
-          <w:sz w:val="24"/>
-          <w:szCs w:val="24"/>
-        </w:rPr>
-      </w:pPr>
-      <w:proofErr w:type="spellStart"/>
-      <w:r>
-        <w:rPr>
-          <w:b/>
-          <w:sz w:val="24"/>
-          <w:szCs w:val="24"/>
-        </w:rPr>
-        <w:t>PipeGame</w:t>
-      </w:r>
-      <w:proofErr w:type="spellEnd"/>
-    </w:p>
-    <w:p>
-      <w:pPr>
-        <w:tabs>
-          <w:tab w:val="left" w:pos="1701"/>
-        </w:tabs>
-        <w:spacing w:after="0" w:line="240" w:lineRule="auto"/>
-        <w:rPr>
-          <w:b/>
-          <w:sz w:val="24"/>
-          <w:szCs w:val="24"/>
-        </w:rPr>
-      </w:pPr>
-    </w:p>
-    <w:p>
-      <w:pPr>
-        <w:spacing w:after="0" w:line="240" w:lineRule="auto"/>
-        <w:ind w:left="360"/>
-        <w:rPr>
-          <w:b/>
-          <w:sz w:val="24"/>
-        </w:rPr>
-      </w:pPr>
-      <w:r>
-        <w:rPr>
-          <w:b/>
-          <w:sz w:val="24"/>
-        </w:rPr>
-        <w:t>4. Engine</w:t>
-      </w:r>
-    </w:p>
-    <w:p>
-      <w:pPr>
-        <w:spacing w:after="0" w:line="240" w:lineRule="auto"/>
-        <w:ind w:left="360"/>
-        <w:rPr>
-          <w:b/>
-          <w:sz w:val="24"/>
-        </w:rPr>
-      </w:pPr>
-      <w:r>
-        <w:rPr>
-          <w:b/>
-          <w:sz w:val="24"/>
-        </w:rPr>
-        <w:tab/>
-        <w:t xml:space="preserve">4.1. </w:t>
-      </w:r>
-      <w:r>
-        <w:rPr>
-          <w:b/>
-          <w:sz w:val="24"/>
-        </w:rPr>
-        <w:t>Classes</w:t>
-      </w:r>
-    </w:p>
-    <w:p>
-      <w:pPr>
-        <w:spacing w:after="0" w:line="240" w:lineRule="auto"/>
-        <w:ind w:left="360"/>
-        <w:rPr>
-          <w:b/>
-          <w:sz w:val="24"/>
-        </w:rPr>
-      </w:pPr>
-      <w:r>
-        <w:rPr>
-          <w:b/>
-          <w:sz w:val="24"/>
-        </w:rPr>
-        <w:tab/>
-        <w:t>4.2. Game Play</w:t>
-      </w:r>
-    </w:p>
-    <w:p>
-      <w:pPr>
-        <w:rPr>
-          <w:b/>
-          <w:sz w:val="24"/>
-        </w:rPr>
-      </w:pPr>
-      <w:r>
-        <w:rPr>
-          <w:b/>
-          <w:sz w:val="24"/>
+        <w:spacing w:after="0" w:line="240" w:lineRule="auto"/>
+        <w:jc w:val="center"/>
+        <w:rPr>
+          <w:sz w:val="28"/>
+        </w:rPr>
+      </w:pPr>
+    </w:p>
+    <w:p>
+      <w:pPr>
+        <w:spacing w:after="0" w:line="240" w:lineRule="auto"/>
+        <w:rPr>
+          <w:sz w:val="28"/>
+        </w:rPr>
+      </w:pPr>
+    </w:p>
+    <w:p>
+      <w:pPr>
+        <w:spacing w:after="0" w:line="240" w:lineRule="auto"/>
+        <w:rPr>
+          <w:sz w:val="28"/>
+        </w:rPr>
+      </w:pPr>
+    </w:p>
+    <w:tbl>
+      <w:tblPr>
+        <w:tblStyle w:val="TableGrid"/>
+        <w:tblW w:w="0" w:type="auto"/>
+        <w:tblBorders>
+          <w:top w:val="none" w:sz="0" w:space="0" w:color="auto"/>
+          <w:left w:val="none" w:sz="0" w:space="0" w:color="auto"/>
+          <w:bottom w:val="none" w:sz="0" w:space="0" w:color="auto"/>
+          <w:right w:val="none" w:sz="0" w:space="0" w:color="auto"/>
+          <w:insideH w:val="none" w:sz="0" w:space="0" w:color="auto"/>
+          <w:insideV w:val="none" w:sz="0" w:space="0" w:color="auto"/>
+        </w:tblBorders>
+        <w:tblLook w:val="04A0"/>
+      </w:tblPr>
+      <w:tblGrid>
+        <w:gridCol w:w="4788"/>
+        <w:gridCol w:w="4788"/>
+      </w:tblGrid>
+      <w:tr>
+        <w:tc>
+          <w:tcPr>
+            <w:tcW w:w="4788" w:type="dxa"/>
+          </w:tcPr>
+          <w:p>
+            <w:pPr>
+              <w:pStyle w:val="ListParagraph"/>
+              <w:numPr>
+                <w:ilvl w:val="0"/>
+                <w:numId w:val="3"/>
+              </w:numPr>
+              <w:tabs>
+                <w:tab w:val="left" w:pos="567"/>
+              </w:tabs>
+              <w:rPr>
+                <w:sz w:val="24"/>
+                <w:szCs w:val="24"/>
+              </w:rPr>
+            </w:pPr>
+            <w:proofErr w:type="spellStart"/>
+            <w:r>
+              <w:rPr>
+                <w:sz w:val="24"/>
+                <w:szCs w:val="24"/>
+              </w:rPr>
+              <w:t>PacGame</w:t>
+            </w:r>
+            <w:proofErr w:type="spellEnd"/>
+          </w:p>
+          <w:p>
+            <w:pPr>
+              <w:pStyle w:val="ListParagraph"/>
+              <w:numPr>
+                <w:ilvl w:val="1"/>
+                <w:numId w:val="3"/>
+              </w:numPr>
+              <w:tabs>
+                <w:tab w:val="left" w:pos="567"/>
+              </w:tabs>
+              <w:rPr>
+                <w:sz w:val="24"/>
+                <w:szCs w:val="24"/>
+              </w:rPr>
+            </w:pPr>
+            <w:r>
+              <w:rPr>
+                <w:sz w:val="24"/>
+                <w:szCs w:val="24"/>
+              </w:rPr>
+              <w:t>Characters</w:t>
+            </w:r>
+          </w:p>
+          <w:p>
+            <w:pPr>
+              <w:pStyle w:val="ListParagraph"/>
+              <w:numPr>
+                <w:ilvl w:val="2"/>
+                <w:numId w:val="2"/>
+              </w:numPr>
+              <w:tabs>
+                <w:tab w:val="left" w:pos="1701"/>
+              </w:tabs>
+              <w:rPr>
+                <w:sz w:val="24"/>
+                <w:szCs w:val="24"/>
+              </w:rPr>
+            </w:pPr>
+            <w:proofErr w:type="spellStart"/>
+            <w:r>
+              <w:rPr>
+                <w:sz w:val="24"/>
+                <w:szCs w:val="24"/>
+              </w:rPr>
+              <w:t>PacMan</w:t>
+            </w:r>
+            <w:proofErr w:type="spellEnd"/>
+          </w:p>
+          <w:p>
+            <w:pPr>
+              <w:pStyle w:val="ListParagraph"/>
+              <w:numPr>
+                <w:ilvl w:val="2"/>
+                <w:numId w:val="2"/>
+              </w:numPr>
+              <w:tabs>
+                <w:tab w:val="left" w:pos="1701"/>
+              </w:tabs>
+              <w:rPr>
+                <w:sz w:val="24"/>
+                <w:szCs w:val="24"/>
+              </w:rPr>
+            </w:pPr>
+            <w:r>
+              <w:rPr>
+                <w:sz w:val="24"/>
+                <w:szCs w:val="24"/>
+              </w:rPr>
+              <w:t>Ghost</w:t>
+            </w:r>
+          </w:p>
+          <w:p>
+            <w:pPr>
+              <w:pStyle w:val="ListParagraph"/>
+              <w:numPr>
+                <w:ilvl w:val="3"/>
+                <w:numId w:val="2"/>
+              </w:numPr>
+              <w:tabs>
+                <w:tab w:val="left" w:pos="1701"/>
+                <w:tab w:val="left" w:pos="2268"/>
+              </w:tabs>
+              <w:rPr>
+                <w:sz w:val="24"/>
+                <w:szCs w:val="24"/>
+              </w:rPr>
+            </w:pPr>
+            <w:r>
+              <w:rPr>
+                <w:sz w:val="24"/>
+                <w:szCs w:val="24"/>
+              </w:rPr>
+              <w:t>Sam</w:t>
+            </w:r>
+          </w:p>
+          <w:p>
+            <w:pPr>
+              <w:pStyle w:val="ListParagraph"/>
+              <w:numPr>
+                <w:ilvl w:val="3"/>
+                <w:numId w:val="2"/>
+              </w:numPr>
+              <w:tabs>
+                <w:tab w:val="left" w:pos="1701"/>
+                <w:tab w:val="left" w:pos="2268"/>
+              </w:tabs>
+              <w:rPr>
+                <w:sz w:val="24"/>
+                <w:szCs w:val="24"/>
+              </w:rPr>
+            </w:pPr>
+            <w:r>
+              <w:rPr>
+                <w:sz w:val="24"/>
+                <w:szCs w:val="24"/>
+              </w:rPr>
+              <w:t>Cam</w:t>
+            </w:r>
+          </w:p>
+          <w:p>
+            <w:pPr>
+              <w:pStyle w:val="ListParagraph"/>
+              <w:numPr>
+                <w:ilvl w:val="3"/>
+                <w:numId w:val="2"/>
+              </w:numPr>
+              <w:tabs>
+                <w:tab w:val="left" w:pos="1701"/>
+                <w:tab w:val="left" w:pos="2268"/>
+              </w:tabs>
+              <w:rPr>
+                <w:sz w:val="24"/>
+                <w:szCs w:val="24"/>
+              </w:rPr>
+            </w:pPr>
+            <w:r>
+              <w:rPr>
+                <w:sz w:val="24"/>
+                <w:szCs w:val="24"/>
+              </w:rPr>
+              <w:t>Danny</w:t>
+            </w:r>
+          </w:p>
+          <w:p>
+            <w:pPr>
+              <w:pStyle w:val="ListParagraph"/>
+              <w:numPr>
+                <w:ilvl w:val="1"/>
+                <w:numId w:val="2"/>
+              </w:numPr>
+              <w:tabs>
+                <w:tab w:val="left" w:pos="1701"/>
+              </w:tabs>
+              <w:rPr>
+                <w:sz w:val="24"/>
+                <w:szCs w:val="24"/>
+              </w:rPr>
+            </w:pPr>
+            <w:proofErr w:type="spellStart"/>
+            <w:r>
+              <w:rPr>
+                <w:sz w:val="24"/>
+                <w:szCs w:val="24"/>
+              </w:rPr>
+              <w:t>PacWorld</w:t>
+            </w:r>
+            <w:proofErr w:type="spellEnd"/>
+          </w:p>
+          <w:p>
+            <w:pPr>
+              <w:pStyle w:val="ListParagraph"/>
+              <w:numPr>
+                <w:ilvl w:val="2"/>
+                <w:numId w:val="2"/>
+              </w:numPr>
+              <w:tabs>
+                <w:tab w:val="left" w:pos="1701"/>
+              </w:tabs>
+              <w:rPr>
+                <w:sz w:val="24"/>
+                <w:szCs w:val="24"/>
+              </w:rPr>
+            </w:pPr>
+            <w:proofErr w:type="spellStart"/>
+            <w:r>
+              <w:rPr>
+                <w:sz w:val="24"/>
+                <w:szCs w:val="24"/>
+              </w:rPr>
+              <w:t>PacDots</w:t>
+            </w:r>
+            <w:proofErr w:type="spellEnd"/>
+          </w:p>
+          <w:p>
+            <w:pPr>
+              <w:pStyle w:val="ListParagraph"/>
+              <w:numPr>
+                <w:ilvl w:val="2"/>
+                <w:numId w:val="2"/>
+              </w:numPr>
+              <w:tabs>
+                <w:tab w:val="left" w:pos="1701"/>
+              </w:tabs>
+              <w:rPr>
+                <w:sz w:val="24"/>
+                <w:szCs w:val="24"/>
+              </w:rPr>
+            </w:pPr>
+            <w:proofErr w:type="spellStart"/>
+            <w:r>
+              <w:rPr>
+                <w:sz w:val="24"/>
+                <w:szCs w:val="24"/>
+              </w:rPr>
+              <w:t>PowerPellets</w:t>
+            </w:r>
+            <w:proofErr w:type="spellEnd"/>
+          </w:p>
+          <w:p>
+            <w:pPr>
+              <w:pStyle w:val="ListParagraph"/>
+              <w:numPr>
+                <w:ilvl w:val="1"/>
+                <w:numId w:val="2"/>
+              </w:numPr>
+              <w:tabs>
+                <w:tab w:val="left" w:pos="1701"/>
+              </w:tabs>
+              <w:rPr>
+                <w:sz w:val="24"/>
+                <w:szCs w:val="24"/>
+              </w:rPr>
+            </w:pPr>
+            <w:proofErr w:type="spellStart"/>
+            <w:r>
+              <w:rPr>
+                <w:sz w:val="24"/>
+                <w:szCs w:val="24"/>
+              </w:rPr>
+              <w:t>PacGame</w:t>
+            </w:r>
+            <w:proofErr w:type="spellEnd"/>
+          </w:p>
+          <w:p>
+            <w:pPr>
+              <w:tabs>
+                <w:tab w:val="left" w:pos="1701"/>
+              </w:tabs>
+              <w:rPr>
+                <w:sz w:val="24"/>
+                <w:szCs w:val="24"/>
+              </w:rPr>
+            </w:pPr>
+          </w:p>
+          <w:p>
+            <w:pPr>
+              <w:pStyle w:val="ListParagraph"/>
+              <w:numPr>
+                <w:ilvl w:val="0"/>
+                <w:numId w:val="2"/>
+              </w:numPr>
+              <w:tabs>
+                <w:tab w:val="left" w:pos="1701"/>
+              </w:tabs>
+              <w:ind w:left="567" w:hanging="207"/>
+              <w:rPr>
+                <w:sz w:val="24"/>
+                <w:szCs w:val="24"/>
+              </w:rPr>
+            </w:pPr>
+            <w:r>
+              <w:rPr>
+                <w:sz w:val="24"/>
+                <w:szCs w:val="24"/>
+              </w:rPr>
+              <w:t xml:space="preserve"> </w:t>
+            </w:r>
+            <w:proofErr w:type="spellStart"/>
+            <w:r>
+              <w:rPr>
+                <w:sz w:val="24"/>
+                <w:szCs w:val="24"/>
+              </w:rPr>
+              <w:t>MouseGame</w:t>
+            </w:r>
+            <w:proofErr w:type="spellEnd"/>
+          </w:p>
+          <w:p>
+            <w:pPr>
+              <w:pStyle w:val="ListParagraph"/>
+              <w:numPr>
+                <w:ilvl w:val="1"/>
+                <w:numId w:val="2"/>
+              </w:numPr>
+              <w:tabs>
+                <w:tab w:val="left" w:pos="1701"/>
+              </w:tabs>
+              <w:rPr>
+                <w:sz w:val="24"/>
+                <w:szCs w:val="24"/>
+              </w:rPr>
+            </w:pPr>
+            <w:r>
+              <w:rPr>
+                <w:sz w:val="24"/>
+                <w:szCs w:val="24"/>
+              </w:rPr>
+              <w:t>Characters</w:t>
+            </w:r>
+          </w:p>
+          <w:p>
+            <w:pPr>
+              <w:pStyle w:val="ListParagraph"/>
+              <w:numPr>
+                <w:ilvl w:val="2"/>
+                <w:numId w:val="2"/>
+              </w:numPr>
+              <w:tabs>
+                <w:tab w:val="left" w:pos="1701"/>
+              </w:tabs>
+              <w:rPr>
+                <w:sz w:val="24"/>
+                <w:szCs w:val="24"/>
+              </w:rPr>
+            </w:pPr>
+            <w:proofErr w:type="spellStart"/>
+            <w:r>
+              <w:rPr>
+                <w:sz w:val="24"/>
+                <w:szCs w:val="24"/>
+              </w:rPr>
+              <w:t>MouseHero</w:t>
+            </w:r>
+            <w:proofErr w:type="spellEnd"/>
+          </w:p>
+          <w:p>
+            <w:pPr>
+              <w:pStyle w:val="ListParagraph"/>
+              <w:numPr>
+                <w:ilvl w:val="2"/>
+                <w:numId w:val="2"/>
+              </w:numPr>
+              <w:tabs>
+                <w:tab w:val="left" w:pos="1701"/>
+              </w:tabs>
+              <w:rPr>
+                <w:sz w:val="24"/>
+                <w:szCs w:val="24"/>
+              </w:rPr>
+            </w:pPr>
+            <w:r>
+              <w:rPr>
+                <w:sz w:val="24"/>
+                <w:szCs w:val="24"/>
+              </w:rPr>
+              <w:t>Mouse</w:t>
+            </w:r>
+          </w:p>
+          <w:p>
+            <w:pPr>
+              <w:pStyle w:val="ListParagraph"/>
+              <w:numPr>
+                <w:ilvl w:val="1"/>
+                <w:numId w:val="2"/>
+              </w:numPr>
+              <w:rPr>
+                <w:sz w:val="24"/>
+                <w:szCs w:val="24"/>
+              </w:rPr>
+            </w:pPr>
+            <w:proofErr w:type="spellStart"/>
+            <w:r>
+              <w:rPr>
+                <w:sz w:val="24"/>
+                <w:szCs w:val="24"/>
+              </w:rPr>
+              <w:t>MouseLand</w:t>
+            </w:r>
+            <w:proofErr w:type="spellEnd"/>
+          </w:p>
+          <w:p>
+            <w:pPr>
+              <w:pStyle w:val="ListParagraph"/>
+              <w:numPr>
+                <w:ilvl w:val="2"/>
+                <w:numId w:val="2"/>
+              </w:numPr>
+              <w:tabs>
+                <w:tab w:val="left" w:pos="1701"/>
+              </w:tabs>
+              <w:rPr>
+                <w:sz w:val="24"/>
+                <w:szCs w:val="24"/>
+              </w:rPr>
+            </w:pPr>
+            <w:proofErr w:type="spellStart"/>
+            <w:r>
+              <w:rPr>
+                <w:sz w:val="24"/>
+                <w:szCs w:val="24"/>
+              </w:rPr>
+              <w:t>MouseTrap</w:t>
+            </w:r>
+            <w:proofErr w:type="spellEnd"/>
+          </w:p>
+          <w:p>
+            <w:pPr>
+              <w:pStyle w:val="ListParagraph"/>
+              <w:numPr>
+                <w:ilvl w:val="2"/>
+                <w:numId w:val="2"/>
+              </w:numPr>
+              <w:tabs>
+                <w:tab w:val="left" w:pos="1701"/>
+              </w:tabs>
+              <w:rPr>
+                <w:sz w:val="24"/>
+                <w:szCs w:val="24"/>
+              </w:rPr>
+            </w:pPr>
+            <w:r>
+              <w:rPr>
+                <w:sz w:val="24"/>
+                <w:szCs w:val="24"/>
+              </w:rPr>
+              <w:t>Exit</w:t>
+            </w:r>
+          </w:p>
+          <w:p>
+            <w:pPr>
+              <w:pStyle w:val="ListParagraph"/>
+              <w:numPr>
+                <w:ilvl w:val="1"/>
+                <w:numId w:val="2"/>
+              </w:numPr>
+              <w:rPr>
+                <w:sz w:val="24"/>
+                <w:szCs w:val="24"/>
+              </w:rPr>
+            </w:pPr>
+            <w:r>
+              <w:rPr>
+                <w:sz w:val="24"/>
+                <w:szCs w:val="24"/>
+              </w:rPr>
+              <w:t>Game Play</w:t>
+            </w:r>
+          </w:p>
+          <w:p>
+            <w:pPr>
+              <w:rPr>
+                <w:sz w:val="28"/>
+              </w:rPr>
+            </w:pPr>
+          </w:p>
+        </w:tc>
+        <w:tc>
+          <w:tcPr>
+            <w:tcW w:w="4788" w:type="dxa"/>
+          </w:tcPr>
+          <w:p>
+            <w:pPr>
+              <w:pStyle w:val="ListParagraph"/>
+              <w:numPr>
+                <w:ilvl w:val="0"/>
+                <w:numId w:val="2"/>
+              </w:numPr>
+              <w:tabs>
+                <w:tab w:val="left" w:pos="1701"/>
+              </w:tabs>
+              <w:ind w:left="567" w:hanging="207"/>
+              <w:rPr>
+                <w:sz w:val="24"/>
+                <w:szCs w:val="24"/>
+              </w:rPr>
+            </w:pPr>
+            <w:proofErr w:type="spellStart"/>
+            <w:r>
+              <w:rPr>
+                <w:sz w:val="24"/>
+                <w:szCs w:val="24"/>
+              </w:rPr>
+              <w:t>PipeGame</w:t>
+            </w:r>
+            <w:proofErr w:type="spellEnd"/>
+          </w:p>
+          <w:p>
+            <w:pPr>
+              <w:pStyle w:val="ListParagraph"/>
+              <w:numPr>
+                <w:ilvl w:val="1"/>
+                <w:numId w:val="2"/>
+              </w:numPr>
+              <w:tabs>
+                <w:tab w:val="left" w:pos="1701"/>
+              </w:tabs>
+              <w:rPr>
+                <w:sz w:val="24"/>
+                <w:szCs w:val="24"/>
+              </w:rPr>
+            </w:pPr>
+            <w:r>
+              <w:rPr>
+                <w:sz w:val="24"/>
+                <w:szCs w:val="24"/>
+              </w:rPr>
+              <w:t>“Characters”</w:t>
+            </w:r>
+          </w:p>
+          <w:p>
+            <w:pPr>
+              <w:pStyle w:val="ListParagraph"/>
+              <w:numPr>
+                <w:ilvl w:val="2"/>
+                <w:numId w:val="2"/>
+              </w:numPr>
+              <w:tabs>
+                <w:tab w:val="left" w:pos="1701"/>
+              </w:tabs>
+              <w:rPr>
+                <w:sz w:val="24"/>
+                <w:szCs w:val="24"/>
+              </w:rPr>
+            </w:pPr>
+            <w:r>
+              <w:rPr>
+                <w:sz w:val="24"/>
+                <w:szCs w:val="24"/>
+              </w:rPr>
+              <w:t>Plumber</w:t>
+            </w:r>
+          </w:p>
+          <w:p>
+            <w:pPr>
+              <w:pStyle w:val="ListParagraph"/>
+              <w:numPr>
+                <w:ilvl w:val="2"/>
+                <w:numId w:val="2"/>
+              </w:numPr>
+              <w:tabs>
+                <w:tab w:val="left" w:pos="1701"/>
+              </w:tabs>
+              <w:rPr>
+                <w:sz w:val="24"/>
+                <w:szCs w:val="24"/>
+              </w:rPr>
+            </w:pPr>
+            <w:r>
+              <w:rPr>
+                <w:sz w:val="24"/>
+                <w:szCs w:val="24"/>
+              </w:rPr>
+              <w:t>Water</w:t>
+            </w:r>
+          </w:p>
+          <w:p>
+            <w:pPr>
+              <w:pStyle w:val="ListParagraph"/>
+              <w:numPr>
+                <w:ilvl w:val="1"/>
+                <w:numId w:val="2"/>
+              </w:numPr>
+              <w:rPr>
+                <w:sz w:val="24"/>
+                <w:szCs w:val="24"/>
+              </w:rPr>
+            </w:pPr>
+            <w:proofErr w:type="spellStart"/>
+            <w:r>
+              <w:rPr>
+                <w:sz w:val="24"/>
+                <w:szCs w:val="24"/>
+              </w:rPr>
+              <w:t>PipeMap</w:t>
+            </w:r>
+            <w:proofErr w:type="spellEnd"/>
+          </w:p>
+          <w:p>
+            <w:pPr>
+              <w:pStyle w:val="ListParagraph"/>
+              <w:numPr>
+                <w:ilvl w:val="2"/>
+                <w:numId w:val="2"/>
+              </w:numPr>
+              <w:tabs>
+                <w:tab w:val="left" w:pos="1701"/>
+              </w:tabs>
+              <w:rPr>
+                <w:sz w:val="24"/>
+                <w:szCs w:val="24"/>
+              </w:rPr>
+            </w:pPr>
+            <w:r>
+              <w:rPr>
+                <w:sz w:val="24"/>
+                <w:szCs w:val="24"/>
+              </w:rPr>
+              <w:t>Pipe</w:t>
+            </w:r>
+          </w:p>
+          <w:p>
+            <w:pPr>
+              <w:ind w:left="1418"/>
+              <w:rPr>
+                <w:sz w:val="24"/>
+                <w:szCs w:val="24"/>
+              </w:rPr>
+            </w:pPr>
+            <w:r>
+              <w:rPr>
+                <w:sz w:val="24"/>
+                <w:szCs w:val="24"/>
+              </w:rPr>
+              <w:t>3.2.1.1. Q pipe</w:t>
+            </w:r>
+          </w:p>
+          <w:p>
+            <w:pPr>
+              <w:ind w:left="1418"/>
+              <w:rPr>
+                <w:sz w:val="24"/>
+                <w:szCs w:val="24"/>
+              </w:rPr>
+            </w:pPr>
+            <w:r>
+              <w:rPr>
+                <w:sz w:val="24"/>
+                <w:szCs w:val="24"/>
+              </w:rPr>
+              <w:t xml:space="preserve">3.2.1.2. I pipe </w:t>
+            </w:r>
+          </w:p>
+          <w:p>
+            <w:pPr>
+              <w:ind w:left="1418"/>
+              <w:rPr>
+                <w:sz w:val="24"/>
+                <w:szCs w:val="24"/>
+              </w:rPr>
+            </w:pPr>
+            <w:r>
+              <w:rPr>
+                <w:sz w:val="24"/>
+                <w:szCs w:val="24"/>
+              </w:rPr>
+              <w:t xml:space="preserve">3.2.1.3. L pipe </w:t>
+            </w:r>
+          </w:p>
+          <w:p>
+            <w:pPr>
+              <w:ind w:left="1418"/>
+              <w:rPr>
+                <w:sz w:val="24"/>
+                <w:szCs w:val="24"/>
+              </w:rPr>
+            </w:pPr>
+            <w:r>
+              <w:rPr>
+                <w:sz w:val="24"/>
+                <w:szCs w:val="24"/>
+              </w:rPr>
+              <w:t xml:space="preserve">3.2.1.4. T pipe </w:t>
+            </w:r>
+          </w:p>
+          <w:p>
+            <w:pPr>
+              <w:ind w:left="1418"/>
+              <w:rPr>
+                <w:sz w:val="24"/>
+                <w:szCs w:val="24"/>
+              </w:rPr>
+            </w:pPr>
+            <w:r>
+              <w:rPr>
+                <w:sz w:val="24"/>
+                <w:szCs w:val="24"/>
+              </w:rPr>
+              <w:t>3.2.1.5. + pipe</w:t>
+            </w:r>
+          </w:p>
+          <w:p>
+            <w:pPr>
+              <w:pStyle w:val="ListParagraph"/>
+              <w:numPr>
+                <w:ilvl w:val="2"/>
+                <w:numId w:val="2"/>
+              </w:numPr>
+              <w:tabs>
+                <w:tab w:val="left" w:pos="1701"/>
+              </w:tabs>
+              <w:rPr>
+                <w:sz w:val="24"/>
+                <w:szCs w:val="24"/>
+              </w:rPr>
+            </w:pPr>
+          </w:p>
+          <w:p>
+            <w:pPr>
+              <w:pStyle w:val="ListParagraph"/>
+              <w:numPr>
+                <w:ilvl w:val="1"/>
+                <w:numId w:val="2"/>
+              </w:numPr>
+              <w:rPr>
+                <w:sz w:val="24"/>
+                <w:szCs w:val="24"/>
+              </w:rPr>
+            </w:pPr>
+            <w:proofErr w:type="spellStart"/>
+            <w:r>
+              <w:rPr>
+                <w:sz w:val="24"/>
+                <w:szCs w:val="24"/>
+              </w:rPr>
+              <w:t>PipeGame</w:t>
+            </w:r>
+            <w:proofErr w:type="spellEnd"/>
+          </w:p>
+          <w:p>
+            <w:pPr>
+              <w:rPr>
+                <w:sz w:val="24"/>
+                <w:szCs w:val="24"/>
+              </w:rPr>
+            </w:pPr>
+          </w:p>
+          <w:p>
+            <w:pPr>
+              <w:ind w:left="360"/>
+              <w:rPr>
+                <w:sz w:val="24"/>
+              </w:rPr>
+            </w:pPr>
+            <w:r>
+              <w:rPr>
+                <w:sz w:val="24"/>
+              </w:rPr>
+              <w:t>4. Engine</w:t>
+            </w:r>
+          </w:p>
+          <w:p>
+            <w:pPr>
+              <w:ind w:left="720"/>
+              <w:rPr>
+                <w:sz w:val="24"/>
+              </w:rPr>
+            </w:pPr>
+            <w:r>
+              <w:rPr>
+                <w:sz w:val="24"/>
+              </w:rPr>
+              <w:t>4.1. Classes</w:t>
+            </w:r>
+          </w:p>
+          <w:p>
+            <w:pPr>
+              <w:tabs>
+                <w:tab w:val="left" w:pos="1134"/>
+              </w:tabs>
+              <w:rPr>
+                <w:sz w:val="24"/>
+              </w:rPr>
+            </w:pPr>
+            <w:r>
+              <w:rPr>
+                <w:sz w:val="24"/>
+              </w:rPr>
+              <w:tab/>
+              <w:t>4.1.1. Board</w:t>
+            </w:r>
+          </w:p>
+          <w:p>
+            <w:pPr>
+              <w:tabs>
+                <w:tab w:val="left" w:pos="1134"/>
+              </w:tabs>
+              <w:rPr>
+                <w:sz w:val="24"/>
+              </w:rPr>
+            </w:pPr>
+            <w:r>
+              <w:rPr>
+                <w:sz w:val="24"/>
+              </w:rPr>
+              <w:tab/>
+              <w:t>4.1.2. Tile</w:t>
+            </w:r>
+          </w:p>
+          <w:p>
+            <w:pPr>
+              <w:ind w:left="720" w:firstLine="720"/>
+              <w:rPr>
+                <w:sz w:val="24"/>
+              </w:rPr>
+            </w:pPr>
+            <w:r>
+              <w:rPr>
+                <w:sz w:val="24"/>
+              </w:rPr>
+              <w:t>4.1.2.1. Avatar</w:t>
+            </w:r>
+          </w:p>
+          <w:p>
+            <w:pPr>
+              <w:tabs>
+                <w:tab w:val="left" w:pos="1701"/>
+              </w:tabs>
+              <w:rPr>
+                <w:sz w:val="24"/>
+              </w:rPr>
+            </w:pPr>
+            <w:r>
+              <w:rPr>
+                <w:sz w:val="24"/>
+              </w:rPr>
+              <w:tab/>
+              <w:t>4.1.2.1.1. Hero</w:t>
+            </w:r>
+          </w:p>
+          <w:p>
+            <w:pPr>
+              <w:tabs>
+                <w:tab w:val="left" w:pos="1701"/>
+              </w:tabs>
+              <w:rPr>
+                <w:sz w:val="24"/>
+              </w:rPr>
+            </w:pPr>
+            <w:r>
+              <w:rPr>
+                <w:sz w:val="24"/>
+              </w:rPr>
+              <w:tab/>
+              <w:t>4.1.2.1.2. NPC</w:t>
+            </w:r>
+          </w:p>
+          <w:p>
+            <w:pPr>
+              <w:ind w:left="720" w:firstLine="720"/>
+              <w:rPr>
+                <w:sz w:val="24"/>
+              </w:rPr>
+            </w:pPr>
+            <w:r>
+              <w:rPr>
+                <w:sz w:val="24"/>
+              </w:rPr>
+              <w:t>4.1.2.2. Item</w:t>
+            </w:r>
+          </w:p>
+          <w:p>
+            <w:pPr>
+              <w:ind w:left="720" w:firstLine="720"/>
+              <w:rPr>
+                <w:sz w:val="24"/>
+              </w:rPr>
+            </w:pPr>
+            <w:r>
+              <w:rPr>
+                <w:sz w:val="24"/>
+              </w:rPr>
+              <w:t>4.1.2.3. Wall</w:t>
+            </w:r>
+          </w:p>
+          <w:p>
+            <w:pPr>
+              <w:ind w:left="720"/>
+              <w:rPr>
+                <w:sz w:val="24"/>
+              </w:rPr>
+            </w:pPr>
+            <w:r>
+              <w:rPr>
+                <w:sz w:val="24"/>
+              </w:rPr>
+              <w:t>4.2. Game Play</w:t>
+            </w:r>
+          </w:p>
+          <w:p>
+            <w:pPr>
+              <w:rPr>
+                <w:sz w:val="24"/>
+              </w:rPr>
+            </w:pPr>
+            <w:r>
+              <w:rPr>
+                <w:sz w:val="24"/>
+              </w:rPr>
+              <w:tab/>
+              <w:t>4.2.1. Typical Movement</w:t>
+            </w:r>
+          </w:p>
+          <w:p>
+            <w:pPr>
+              <w:rPr>
+                <w:sz w:val="28"/>
+              </w:rPr>
+            </w:pPr>
+          </w:p>
+        </w:tc>
+      </w:tr>
+    </w:tbl>
+    <w:p>
+      <w:pPr>
+        <w:rPr>
+          <w:b/>
+        </w:rPr>
+      </w:pPr>
+      <w:r>
+        <w:rPr>
+          <w:b/>
         </w:rPr>
         <w:br w:type="page"/>
       </w:r>
@@ -2961,7 +3234,21 @@
           <w:sz w:val="24"/>
           <w:szCs w:val="24"/>
         </w:rPr>
-        <w:t>hile all the other evil mice’s try to catch you. Cheesy has some help, because he can drop a mouse trap whenever he wants to at the location he is at but he only gets ONE mouse trap.</w:t>
+        <w:t xml:space="preserve">hile all the other evil mice try to catch you. Cheesy has some help, because he can drop a mouse trap whenever he wants to at </w:t>
+      </w:r>
+      <w:r>
+        <w:rPr>
+          <w:sz w:val="24"/>
+          <w:szCs w:val="24"/>
+        </w:rPr>
+        <w:t>his current location,</w:t>
+      </w:r>
+      <w:r>
+        <w:rPr>
+          <w:sz w:val="24"/>
+          <w:szCs w:val="24"/>
+        </w:rPr>
+        <w:t xml:space="preserve"> but he only gets ONE mouse trap.</w:t>
       </w:r>
     </w:p>
     <w:p>
@@ -3030,18 +3317,17 @@
       </w:pPr>
       <w:r>
         <w:rPr>
-          <w:b/>
-          <w:sz w:val="24"/>
-          <w:szCs w:val="24"/>
-        </w:rPr>
-        <w:tab/>
-      </w:r>
-      <w:r>
-        <w:rPr>
-          <w:sz w:val="24"/>
-          <w:szCs w:val="24"/>
-        </w:rPr>
-        <w:t xml:space="preserve">The characters are basic. The hero is </w:t>
+          <w:sz w:val="24"/>
+          <w:szCs w:val="24"/>
+        </w:rPr>
+        <w:t>There are two different characters</w:t>
+      </w:r>
+      <w:r>
+        <w:rPr>
+          <w:sz w:val="24"/>
+          <w:szCs w:val="24"/>
+        </w:rPr>
+        <w:t xml:space="preserve">. The hero is </w:t>
       </w:r>
       <w:r>
         <w:rPr>
@@ -4462,6 +4748,16 @@
       <w:pPr>
         <w:pStyle w:val="ListParagraph"/>
         <w:spacing w:after="0" w:line="240" w:lineRule="auto"/>
+        <w:rPr>
+          <w:sz w:val="24"/>
+          <w:szCs w:val="24"/>
+        </w:rPr>
+      </w:pPr>
+    </w:p>
+    <w:p>
+      <w:pPr>
+        <w:pStyle w:val="ListParagraph"/>
+        <w:spacing w:after="0" w:line="240" w:lineRule="auto"/>
         <w:ind w:left="0" w:firstLine="720"/>
         <w:rPr>
           <w:sz w:val="24"/>
@@ -4618,101 +4914,6 @@
       </w:pPr>
       <w:r>
         <w:rPr>
-          <w:sz w:val="24"/>
-          <w:szCs w:val="24"/>
-        </w:rPr>
-        <w:t xml:space="preserve">Then you are asked to type in the </w:t>
-      </w:r>
-      <w:r>
-        <w:rPr>
-          <w:b/>
-          <w:sz w:val="24"/>
-          <w:szCs w:val="24"/>
-        </w:rPr>
-        <w:t>row and column</w:t>
-      </w:r>
-      <w:r>
-        <w:rPr>
-          <w:sz w:val="24"/>
-          <w:szCs w:val="24"/>
-        </w:rPr>
-        <w:t xml:space="preserve"> you want Cheesy to move. The very 1</w:t>
-      </w:r>
-      <w:r>
-        <w:rPr>
-          <w:sz w:val="24"/>
-          <w:szCs w:val="24"/>
-          <w:vertAlign w:val="superscript"/>
-        </w:rPr>
-        <w:t>st</w:t>
-      </w:r>
-      <w:r>
-        <w:rPr>
-          <w:sz w:val="24"/>
-          <w:szCs w:val="24"/>
-        </w:rPr>
-        <w:t xml:space="preserve"> position has</w:t>
-      </w:r>
-      <w:r>
-        <w:rPr>
-          <w:sz w:val="24"/>
-          <w:szCs w:val="24"/>
-        </w:rPr>
-        <w:t xml:space="preserve"> to be of row 1, and example can be</w:t>
-      </w:r>
-      <w:r>
-        <w:rPr>
-          <w:sz w:val="24"/>
-          <w:szCs w:val="24"/>
-        </w:rPr>
-        <w:t xml:space="preserve">“1 1”... (It goes “number (space) number”) and will keep asking for your inputs until you are caught by a </w:t>
-      </w:r>
-      <w:r>
-        <w:rPr>
-          <w:sz w:val="24"/>
-          <w:szCs w:val="24"/>
-        </w:rPr>
-        <w:t>Red-Eye</w:t>
-      </w:r>
-      <w:r>
-        <w:rPr>
-          <w:sz w:val="24"/>
-          <w:szCs w:val="24"/>
-        </w:rPr>
-        <w:t xml:space="preserve"> (which then the game restarts and you have one less life) or you reach the </w:t>
-      </w:r>
-      <w:r>
-        <w:rPr>
-          <w:sz w:val="24"/>
-          <w:szCs w:val="24"/>
-        </w:rPr>
-        <w:t>exit point.</w:t>
-      </w:r>
-      <w:r>
-        <w:rPr>
-          <w:sz w:val="24"/>
-          <w:szCs w:val="24"/>
-        </w:rPr>
-        <w:t xml:space="preserve"> </w:t>
-      </w:r>
-      <w:r>
-        <w:rPr>
-          <w:sz w:val="24"/>
-          <w:szCs w:val="24"/>
-        </w:rPr>
-        <w:t>If Cheesy is caught, the number of Red-Eyes and mouse traps remain the same number as the previous stage. So if you used your mouse trap and eliminated a Red-Eye then you were caught by another Red-Eye. Everyone will go back to their original positions without a mouse trap and without the Red-Eye that was eliminated.</w:t>
-      </w:r>
-    </w:p>
-    <w:p>
-      <w:pPr>
-        <w:ind w:left="720"/>
-        <w:rPr>
-          <w:sz w:val="24"/>
-          <w:szCs w:val="24"/>
-        </w:rPr>
-      </w:pPr>
-      <w:r>
-        <w:rPr>
           <w:noProof/>
           <w:sz w:val="24"/>
           <w:szCs w:val="24"/>
@@ -4722,10 +4923,10 @@
           <wp:anchor distT="0" distB="0" distL="114300" distR="114300" simplePos="0" relativeHeight="251669504" behindDoc="1" locked="0" layoutInCell="1" allowOverlap="1">
             <wp:simplePos x="0" y="0"/>
             <wp:positionH relativeFrom="column">
-              <wp:posOffset>1581150</wp:posOffset>
+              <wp:posOffset>2590800</wp:posOffset>
             </wp:positionH>
             <wp:positionV relativeFrom="paragraph">
-              <wp:posOffset>554990</wp:posOffset>
+              <wp:posOffset>1350010</wp:posOffset>
             </wp:positionV>
             <wp:extent cx="3486150" cy="2619375"/>
             <wp:effectExtent l="19050" t="0" r="0" b="0"/>
@@ -4785,6 +4986,101 @@
           <w:sz w:val="24"/>
           <w:szCs w:val="24"/>
         </w:rPr>
+        <w:t xml:space="preserve">Then you are asked to type in the </w:t>
+      </w:r>
+      <w:r>
+        <w:rPr>
+          <w:b/>
+          <w:sz w:val="24"/>
+          <w:szCs w:val="24"/>
+        </w:rPr>
+        <w:t>row and column</w:t>
+      </w:r>
+      <w:r>
+        <w:rPr>
+          <w:sz w:val="24"/>
+          <w:szCs w:val="24"/>
+        </w:rPr>
+        <w:t xml:space="preserve"> you want Cheesy to move. The very 1</w:t>
+      </w:r>
+      <w:r>
+        <w:rPr>
+          <w:sz w:val="24"/>
+          <w:szCs w:val="24"/>
+          <w:vertAlign w:val="superscript"/>
+        </w:rPr>
+        <w:t>st</w:t>
+      </w:r>
+      <w:r>
+        <w:rPr>
+          <w:sz w:val="24"/>
+          <w:szCs w:val="24"/>
+        </w:rPr>
+        <w:t xml:space="preserve"> position has</w:t>
+      </w:r>
+      <w:r>
+        <w:rPr>
+          <w:sz w:val="24"/>
+          <w:szCs w:val="24"/>
+        </w:rPr>
+        <w:t xml:space="preserve"> to be of row 1, and example can be</w:t>
+      </w:r>
+      <w:r>
+        <w:rPr>
+          <w:sz w:val="24"/>
+          <w:szCs w:val="24"/>
+        </w:rPr>
+        <w:t xml:space="preserve">“1 1”... (It goes “number (space) number”) and will keep asking for your inputs until you are caught by a </w:t>
+      </w:r>
+      <w:r>
+        <w:rPr>
+          <w:sz w:val="24"/>
+          <w:szCs w:val="24"/>
+        </w:rPr>
+        <w:t>Red-Eye</w:t>
+      </w:r>
+      <w:r>
+        <w:rPr>
+          <w:sz w:val="24"/>
+          <w:szCs w:val="24"/>
+        </w:rPr>
+        <w:t xml:space="preserve"> (which then the game restarts and you have one less life) or you reach the </w:t>
+      </w:r>
+      <w:r>
+        <w:rPr>
+          <w:sz w:val="24"/>
+          <w:szCs w:val="24"/>
+        </w:rPr>
+        <w:t>exit point.</w:t>
+      </w:r>
+      <w:r>
+        <w:rPr>
+          <w:sz w:val="24"/>
+          <w:szCs w:val="24"/>
+        </w:rPr>
+        <w:t xml:space="preserve"> </w:t>
+      </w:r>
+      <w:r>
+        <w:rPr>
+          <w:sz w:val="24"/>
+          <w:szCs w:val="24"/>
+        </w:rPr>
+        <w:t>If Cheesy is caught, the number of Red-Eyes and mouse traps remain the same number as the previous stage. So if you used your mouse trap and eliminated a Red-Eye then you were caught by another Red-Eye. Everyone will go back to their original positions without a mouse trap and without the Red-Eye that was eliminated.</w:t>
+      </w:r>
+    </w:p>
+    <w:p>
+      <w:pPr>
+        <w:ind w:left="720"/>
+        <w:rPr>
+          <w:sz w:val="24"/>
+          <w:szCs w:val="24"/>
+        </w:rPr>
+      </w:pPr>
+      <w:r>
+        <w:rPr>
+          <w:sz w:val="24"/>
+          <w:szCs w:val="24"/>
+        </w:rPr>
         <w:t>You do not have to type in the exact Tile that cheesy will be going on next</w:t>
       </w:r>
       <w:r>
@@ -4921,6 +5217,72 @@
     </w:p>
     <w:p>
       <w:pPr>
+        <w:tabs>
+          <w:tab w:val="left" w:pos="1701"/>
+        </w:tabs>
+        <w:spacing w:after="0" w:line="240" w:lineRule="auto"/>
+        <w:rPr>
+          <w:sz w:val="24"/>
+          <w:szCs w:val="24"/>
+        </w:rPr>
+      </w:pPr>
+      <w:r>
+        <w:rPr>
+          <w:sz w:val="24"/>
+          <w:szCs w:val="24"/>
+        </w:rPr>
+        <w:t xml:space="preserve">The game pipes is a tile based game, and the point of the game is to </w:t>
+      </w:r>
+      <w:r>
+        <w:rPr>
+          <w:sz w:val="24"/>
+          <w:szCs w:val="24"/>
+        </w:rPr>
+        <w:t xml:space="preserve">arrange a series of pipes such that </w:t>
+      </w:r>
+      <w:r>
+        <w:rPr>
+          <w:sz w:val="24"/>
+          <w:szCs w:val="24"/>
+        </w:rPr>
+        <w:t>the water</w:t>
+      </w:r>
+      <w:r>
+        <w:rPr>
+          <w:sz w:val="24"/>
+          <w:szCs w:val="24"/>
+        </w:rPr>
+        <w:t xml:space="preserve"> does not</w:t>
+      </w:r>
+      <w:r>
+        <w:rPr>
+          <w:sz w:val="24"/>
+          <w:szCs w:val="24"/>
+        </w:rPr>
+        <w:t xml:space="preserve"> overflow</w:t>
+      </w:r>
+      <w:r>
+        <w:rPr>
+          <w:sz w:val="24"/>
+          <w:szCs w:val="24"/>
+        </w:rPr>
+        <w:t xml:space="preserve"> before reaching the end pipe. The type of pipe is chosen randomly for a new and exciting game every time!</w:t>
+      </w:r>
+    </w:p>
+    <w:p>
+      <w:pPr>
+        <w:tabs>
+          <w:tab w:val="left" w:pos="1701"/>
+        </w:tabs>
+        <w:spacing w:after="0" w:line="240" w:lineRule="auto"/>
+        <w:rPr>
+          <w:sz w:val="24"/>
+          <w:szCs w:val="24"/>
+        </w:rPr>
+      </w:pPr>
+    </w:p>
+    <w:p>
+      <w:pPr>
         <w:spacing w:after="0" w:line="240" w:lineRule="auto"/>
         <w:rPr>
           <w:b/>
@@ -4959,6 +5321,76 @@
     <w:p>
       <w:pPr>
         <w:spacing w:after="0" w:line="240" w:lineRule="auto"/>
+        <w:ind w:left="720"/>
+        <w:rPr>
+          <w:sz w:val="24"/>
+          <w:szCs w:val="24"/>
+        </w:rPr>
+      </w:pPr>
+      <w:r>
+        <w:rPr>
+          <w:sz w:val="24"/>
+          <w:szCs w:val="24"/>
+        </w:rPr>
+        <w:t>The</w:t>
+      </w:r>
+      <w:r>
+        <w:rPr>
+          <w:sz w:val="24"/>
+          <w:szCs w:val="24"/>
+        </w:rPr>
+        <w:t>re are two characters</w:t>
+      </w:r>
+      <w:r>
+        <w:rPr>
+          <w:sz w:val="24"/>
+          <w:szCs w:val="24"/>
+        </w:rPr>
+        <w:t xml:space="preserve">. The hero is </w:t>
+      </w:r>
+      <w:r>
+        <w:rPr>
+          <w:sz w:val="24"/>
+          <w:szCs w:val="24"/>
+        </w:rPr>
+        <w:t>the Plumber</w:t>
+      </w:r>
+      <w:r>
+        <w:rPr>
+          <w:sz w:val="24"/>
+          <w:szCs w:val="24"/>
+        </w:rPr>
+        <w:t xml:space="preserve">, the enemies and Non Player Characters (NPCs) </w:t>
+      </w:r>
+      <w:r>
+        <w:rPr>
+          <w:sz w:val="24"/>
+          <w:szCs w:val="24"/>
+        </w:rPr>
+        <w:t>is the water</w:t>
+      </w:r>
+      <w:r>
+        <w:rPr>
+          <w:sz w:val="24"/>
+          <w:szCs w:val="24"/>
+        </w:rPr>
+        <w:t>.</w:t>
+      </w:r>
+    </w:p>
+    <w:p>
+      <w:pPr>
+        <w:spacing w:after="0" w:line="240" w:lineRule="auto"/>
+        <w:ind w:left="720"/>
+        <w:rPr>
+          <w:b/>
+          <w:sz w:val="24"/>
+          <w:szCs w:val="24"/>
+        </w:rPr>
+      </w:pPr>
+    </w:p>
+    <w:p>
+      <w:pPr>
+        <w:spacing w:after="0" w:line="240" w:lineRule="auto"/>
         <w:ind w:left="1080" w:firstLine="360"/>
         <w:rPr>
           <w:b/>
@@ -4981,6 +5413,48 @@
           <w:szCs w:val="24"/>
         </w:rPr>
         <w:t>Plumber</w:t>
+      </w:r>
+    </w:p>
+    <w:p>
+      <w:pPr>
+        <w:spacing w:after="0" w:line="240" w:lineRule="auto"/>
+        <w:ind w:left="1080" w:firstLine="360"/>
+        <w:rPr>
+          <w:b/>
+          <w:sz w:val="24"/>
+          <w:szCs w:val="24"/>
+        </w:rPr>
+      </w:pPr>
+    </w:p>
+    <w:p>
+      <w:pPr>
+        <w:spacing w:after="0" w:line="240" w:lineRule="auto"/>
+        <w:ind w:left="1440"/>
+        <w:rPr>
+          <w:sz w:val="24"/>
+          <w:szCs w:val="24"/>
+        </w:rPr>
+      </w:pPr>
+      <w:r>
+        <w:rPr>
+          <w:sz w:val="24"/>
+          <w:szCs w:val="24"/>
+        </w:rPr>
+        <w:t>Every turn the plumber gets a random type of pipe and he has to choose what tile to go on next for him “drop” the next pipe. If the plumber does not connect all the pipes tog</w:t>
+      </w:r>
+      <w:r>
+        <w:rPr>
+          <w:sz w:val="24"/>
+          <w:szCs w:val="24"/>
+        </w:rPr>
+        <w:t>ether the water will overflow, causing the game to be lost.</w:t>
+      </w:r>
+      <w:r>
+        <w:rPr>
+          <w:sz w:val="24"/>
+          <w:szCs w:val="24"/>
+        </w:rPr>
+        <w:t xml:space="preserve"> </w:t>
       </w:r>
     </w:p>
     <w:p>
@@ -5036,6 +5510,117 @@
     <w:p>
       <w:pPr>
         <w:spacing w:after="0" w:line="240" w:lineRule="auto"/>
+        <w:ind w:left="1440"/>
+        <w:rPr>
+          <w:b/>
+          <w:sz w:val="24"/>
+          <w:szCs w:val="24"/>
+        </w:rPr>
+      </w:pPr>
+      <w:r>
+        <w:rPr>
+          <w:sz w:val="24"/>
+          <w:szCs w:val="24"/>
+        </w:rPr>
+        <w:t xml:space="preserve">The water is the enemy in the game, it continues </w:t>
+      </w:r>
+      <w:r>
+        <w:rPr>
+          <w:sz w:val="24"/>
+          <w:szCs w:val="24"/>
+        </w:rPr>
+        <w:t xml:space="preserve">and splits </w:t>
+      </w:r>
+      <w:r>
+        <w:rPr>
+          <w:sz w:val="24"/>
+          <w:szCs w:val="24"/>
+        </w:rPr>
+        <w:t xml:space="preserve">to </w:t>
+      </w:r>
+      <w:r>
+        <w:rPr>
+          <w:sz w:val="24"/>
+          <w:szCs w:val="24"/>
+        </w:rPr>
+        <w:t>follow all open</w:t>
+      </w:r>
+      <w:r>
+        <w:rPr>
+          <w:sz w:val="24"/>
+          <w:szCs w:val="24"/>
+        </w:rPr>
+        <w:t xml:space="preserve"> sides of the </w:t>
+      </w:r>
+      <w:r>
+        <w:rPr>
+          <w:sz w:val="24"/>
+          <w:szCs w:val="24"/>
+        </w:rPr>
+        <w:t>pipe (e</w:t>
+      </w:r>
+      <w:r>
+        <w:rPr>
+          <w:sz w:val="24"/>
+          <w:szCs w:val="24"/>
+        </w:rPr>
+        <w:t>x: the “+</w:t>
+      </w:r>
+      <w:r>
+        <w:rPr>
+          <w:sz w:val="24"/>
+          <w:szCs w:val="24"/>
+        </w:rPr>
+        <w:t xml:space="preserve">” pipe allows water to go up, down, left, right). Your first </w:t>
+      </w:r>
+      <w:r>
+        <w:rPr>
+          <w:sz w:val="24"/>
+          <w:szCs w:val="24"/>
+        </w:rPr>
+        <w:t>five</w:t>
+      </w:r>
+      <w:r>
+        <w:rPr>
+          <w:sz w:val="24"/>
+          <w:szCs w:val="24"/>
+        </w:rPr>
+        <w:t xml:space="preserve"> turns the water does not move, then every action the water will leak to the tile(s) that the water can go. </w:t>
+      </w:r>
+    </w:p>
+    <w:p>
+      <w:pPr>
+        <w:spacing w:after="0" w:line="240" w:lineRule="auto"/>
+        <w:ind w:left="1080"/>
+        <w:rPr>
+          <w:b/>
+          <w:sz w:val="24"/>
+          <w:szCs w:val="24"/>
+        </w:rPr>
+      </w:pPr>
+      <w:r>
+        <w:rPr>
+          <w:b/>
+          <w:sz w:val="24"/>
+          <w:szCs w:val="24"/>
+        </w:rPr>
+        <w:tab/>
+      </w:r>
+    </w:p>
+    <w:p>
+      <w:pPr>
+        <w:spacing w:after="0" w:line="240" w:lineRule="auto"/>
+        <w:ind w:left="1080"/>
+        <w:rPr>
+          <w:b/>
+          <w:sz w:val="24"/>
+          <w:szCs w:val="24"/>
+        </w:rPr>
+      </w:pPr>
+    </w:p>
+    <w:p>
+      <w:pPr>
+        <w:spacing w:after="0" w:line="240" w:lineRule="auto"/>
         <w:ind w:firstLine="720"/>
         <w:rPr>
           <w:b/>
@@ -5061,6 +5646,296 @@
         <w:t>PipeMap</w:t>
       </w:r>
       <w:proofErr w:type="spellEnd"/>
+    </w:p>
+    <w:p>
+      <w:pPr>
+        <w:spacing w:after="0" w:line="240" w:lineRule="auto"/>
+        <w:ind w:firstLine="720"/>
+        <w:rPr>
+          <w:b/>
+          <w:sz w:val="24"/>
+          <w:szCs w:val="24"/>
+        </w:rPr>
+      </w:pPr>
+    </w:p>
+    <w:p>
+      <w:pPr>
+        <w:spacing w:after="0" w:line="240" w:lineRule="auto"/>
+        <w:ind w:left="709"/>
+        <w:rPr>
+          <w:sz w:val="24"/>
+          <w:szCs w:val="24"/>
+        </w:rPr>
+      </w:pPr>
+      <w:proofErr w:type="spellStart"/>
+      <w:r>
+        <w:rPr>
+          <w:sz w:val="24"/>
+          <w:szCs w:val="24"/>
+        </w:rPr>
+        <w:t>PipeMap</w:t>
+      </w:r>
+      <w:proofErr w:type="spellEnd"/>
+      <w:r>
+        <w:rPr>
+          <w:sz w:val="24"/>
+          <w:szCs w:val="24"/>
+        </w:rPr>
+        <w:t xml:space="preserve"> is </w:t>
+      </w:r>
+      <w:r>
+        <w:rPr>
+          <w:sz w:val="24"/>
+          <w:szCs w:val="24"/>
+        </w:rPr>
+        <w:t xml:space="preserve">initially </w:t>
+      </w:r>
+      <w:r>
+        <w:rPr>
+          <w:sz w:val="24"/>
+          <w:szCs w:val="24"/>
+        </w:rPr>
+        <w:t xml:space="preserve">composed of </w:t>
+      </w:r>
+      <w:r>
+        <w:rPr>
+          <w:sz w:val="24"/>
+          <w:szCs w:val="24"/>
+        </w:rPr>
+        <w:t>the initial start of where the water is and a plumber.</w:t>
+      </w:r>
+      <w:r>
+        <w:rPr>
+          <w:sz w:val="24"/>
+          <w:szCs w:val="24"/>
+        </w:rPr>
+        <w:t xml:space="preserve"> In this textual representation, ‘</w:t>
+      </w:r>
+      <w:r>
+        <w:rPr>
+          <w:b/>
+          <w:sz w:val="24"/>
+          <w:szCs w:val="24"/>
+        </w:rPr>
+        <w:t>P</w:t>
+      </w:r>
+      <w:r>
+        <w:rPr>
+          <w:b/>
+          <w:sz w:val="24"/>
+          <w:szCs w:val="24"/>
+        </w:rPr>
+        <w:t xml:space="preserve">’ symbolizes </w:t>
+      </w:r>
+      <w:r>
+        <w:rPr>
+          <w:b/>
+          <w:sz w:val="24"/>
+          <w:szCs w:val="24"/>
+        </w:rPr>
+        <w:t>the</w:t>
+      </w:r>
+      <w:r>
+        <w:rPr>
+          <w:b/>
+          <w:sz w:val="24"/>
+          <w:szCs w:val="24"/>
+        </w:rPr>
+        <w:t xml:space="preserve"> </w:t>
+      </w:r>
+      <w:r>
+        <w:rPr>
+          <w:b/>
+          <w:sz w:val="24"/>
+          <w:szCs w:val="24"/>
+        </w:rPr>
+        <w:t>plumber</w:t>
+      </w:r>
+      <w:r>
+        <w:rPr>
+          <w:sz w:val="24"/>
+          <w:szCs w:val="24"/>
+        </w:rPr>
+        <w:t xml:space="preserve"> and </w:t>
+      </w:r>
+      <w:r>
+        <w:rPr>
+          <w:b/>
+          <w:sz w:val="24"/>
+          <w:szCs w:val="24"/>
+        </w:rPr>
+        <w:t xml:space="preserve">the blank </w:t>
+      </w:r>
+      <w:r>
+        <w:rPr>
+          <w:b/>
+          <w:sz w:val="24"/>
+          <w:szCs w:val="24"/>
+        </w:rPr>
+        <w:t>tiles are empty space</w:t>
+      </w:r>
+      <w:r>
+        <w:rPr>
+          <w:b/>
+          <w:sz w:val="24"/>
+          <w:szCs w:val="24"/>
+        </w:rPr>
+        <w:t xml:space="preserve"> </w:t>
+      </w:r>
+      <w:r>
+        <w:rPr>
+          <w:sz w:val="24"/>
+          <w:szCs w:val="24"/>
+        </w:rPr>
+        <w:t>where you can place the next pipe.</w:t>
+      </w:r>
+      <w:r>
+        <w:rPr>
+          <w:b/>
+          <w:sz w:val="24"/>
+          <w:szCs w:val="24"/>
+        </w:rPr>
+        <w:t xml:space="preserve"> </w:t>
+      </w:r>
+      <w:r>
+        <w:rPr>
+          <w:sz w:val="24"/>
+          <w:szCs w:val="24"/>
+        </w:rPr>
+        <w:t xml:space="preserve">The </w:t>
+      </w:r>
+      <w:r>
+        <w:rPr>
+          <w:sz w:val="24"/>
+          <w:szCs w:val="24"/>
+        </w:rPr>
+        <w:t>‘</w:t>
+      </w:r>
+      <w:r>
+        <w:rPr>
+          <w:b/>
+          <w:sz w:val="24"/>
+          <w:szCs w:val="24"/>
+        </w:rPr>
+        <w:t>Q’</w:t>
+      </w:r>
+      <w:r>
+        <w:rPr>
+          <w:sz w:val="24"/>
+          <w:szCs w:val="24"/>
+        </w:rPr>
+        <w:t xml:space="preserve"> </w:t>
+      </w:r>
+      <w:r>
+        <w:rPr>
+          <w:sz w:val="24"/>
+          <w:szCs w:val="24"/>
+        </w:rPr>
+        <w:t>sh</w:t>
+      </w:r>
+      <w:r>
+        <w:rPr>
+          <w:sz w:val="24"/>
+          <w:szCs w:val="24"/>
+        </w:rPr>
+        <w:t xml:space="preserve">own here is </w:t>
+      </w:r>
+      <w:r>
+        <w:rPr>
+          <w:sz w:val="24"/>
+          <w:szCs w:val="24"/>
+        </w:rPr>
+        <w:t>-</w:t>
+      </w:r>
+      <w:r>
+        <w:rPr>
+          <w:sz w:val="24"/>
+          <w:szCs w:val="24"/>
+        </w:rPr>
+        <w:t xml:space="preserve">the starting position of </w:t>
+      </w:r>
+      <w:r>
+        <w:rPr>
+          <w:sz w:val="24"/>
+          <w:szCs w:val="24"/>
+        </w:rPr>
+        <w:t>the Water</w:t>
+      </w:r>
+      <w:r>
+        <w:rPr>
+          <w:sz w:val="24"/>
+          <w:szCs w:val="24"/>
+        </w:rPr>
+        <w:t>.</w:t>
+      </w:r>
+      <w:r>
+        <w:rPr>
+          <w:sz w:val="24"/>
+          <w:szCs w:val="24"/>
+        </w:rPr>
+        <w:t xml:space="preserve"> </w:t>
+      </w:r>
+      <w:r>
+        <w:rPr>
+          <w:sz w:val="24"/>
+          <w:szCs w:val="24"/>
+        </w:rPr>
+        <w:t xml:space="preserve">The water is shown by a </w:t>
+      </w:r>
+      <w:r>
+        <w:rPr>
+          <w:b/>
+          <w:sz w:val="24"/>
+          <w:szCs w:val="24"/>
+        </w:rPr>
+        <w:t>‘</w:t>
+      </w:r>
+      <w:r>
+        <w:rPr>
+          <w:b/>
+          <w:sz w:val="24"/>
+          <w:szCs w:val="24"/>
+        </w:rPr>
+        <w:t>w</w:t>
+      </w:r>
+      <w:r>
+        <w:rPr>
+          <w:b/>
+          <w:sz w:val="24"/>
+          <w:szCs w:val="24"/>
+        </w:rPr>
+        <w:t>’</w:t>
+      </w:r>
+      <w:r>
+        <w:rPr>
+          <w:sz w:val="24"/>
+          <w:szCs w:val="24"/>
+        </w:rPr>
+        <w:t xml:space="preserve">. </w:t>
+      </w:r>
+      <w:r>
+        <w:rPr>
+          <w:sz w:val="24"/>
+          <w:szCs w:val="24"/>
+        </w:rPr>
+        <w:t xml:space="preserve">The image shown here is the starting position of the </w:t>
+      </w:r>
+      <w:proofErr w:type="spellStart"/>
+      <w:r>
+        <w:rPr>
+          <w:sz w:val="24"/>
+          <w:szCs w:val="24"/>
+        </w:rPr>
+        <w:t>PipeGame</w:t>
+      </w:r>
+      <w:proofErr w:type="spellEnd"/>
+      <w:r>
+        <w:rPr>
+          <w:sz w:val="24"/>
+          <w:szCs w:val="24"/>
+        </w:rPr>
+        <w:t>.</w:t>
+      </w:r>
     </w:p>
     <w:p>
       <w:pPr>
@@ -5117,16 +5992,549 @@
           <w:szCs w:val="24"/>
         </w:rPr>
       </w:pPr>
+      <w:r>
+        <w:rPr>
+          <w:b/>
+          <w:sz w:val="24"/>
+          <w:szCs w:val="24"/>
+        </w:rPr>
+        <w:tab/>
+      </w:r>
+      <w:r>
+        <w:rPr>
+          <w:b/>
+          <w:sz w:val="24"/>
+          <w:szCs w:val="24"/>
+        </w:rPr>
+        <w:tab/>
+      </w:r>
+    </w:p>
+    <w:p>
+      <w:pPr>
+        <w:spacing w:after="0" w:line="240" w:lineRule="auto"/>
+        <w:ind w:left="1440"/>
+        <w:rPr>
+          <w:sz w:val="24"/>
+          <w:szCs w:val="24"/>
+        </w:rPr>
+      </w:pPr>
+      <w:r>
+        <w:rPr>
+          <w:sz w:val="24"/>
+          <w:szCs w:val="24"/>
+        </w:rPr>
+        <w:t xml:space="preserve">Pipes are given to you </w:t>
+      </w:r>
+      <w:r>
+        <w:rPr>
+          <w:sz w:val="24"/>
+          <w:szCs w:val="24"/>
+        </w:rPr>
+        <w:t>randomly;</w:t>
+      </w:r>
+      <w:r>
+        <w:rPr>
+          <w:sz w:val="24"/>
+          <w:szCs w:val="24"/>
+        </w:rPr>
+        <w:t xml:space="preserve"> right now you cannot see wha</w:t>
+      </w:r>
+      <w:r>
+        <w:rPr>
+          <w:sz w:val="24"/>
+          <w:szCs w:val="24"/>
+        </w:rPr>
+        <w:t>t the next pipe is going to be, b</w:t>
+      </w:r>
+      <w:r>
+        <w:rPr>
+          <w:sz w:val="24"/>
+          <w:szCs w:val="24"/>
+        </w:rPr>
+        <w:t>ut for the next</w:t>
+      </w:r>
+      <w:r>
+        <w:rPr>
+          <w:sz w:val="24"/>
+          <w:szCs w:val="24"/>
+        </w:rPr>
+        <w:t xml:space="preserve"> </w:t>
+      </w:r>
+      <w:r>
+        <w:rPr>
+          <w:sz w:val="24"/>
+          <w:szCs w:val="24"/>
+        </w:rPr>
+        <w:t>milestone</w:t>
+      </w:r>
+      <w:r>
+        <w:rPr>
+          <w:sz w:val="24"/>
+          <w:szCs w:val="24"/>
+        </w:rPr>
+        <w:t xml:space="preserve">, it </w:t>
+      </w:r>
+      <w:r>
+        <w:rPr>
+          <w:sz w:val="24"/>
+          <w:szCs w:val="24"/>
+        </w:rPr>
+        <w:t xml:space="preserve">will </w:t>
+      </w:r>
+      <w:r>
+        <w:rPr>
+          <w:sz w:val="24"/>
+          <w:szCs w:val="24"/>
+        </w:rPr>
+        <w:t>be possible to see the next pipe coming (think of Tetris as an example). There are five different pipes.</w:t>
+      </w:r>
+    </w:p>
+    <w:p>
+      <w:pPr>
+        <w:spacing w:after="0" w:line="240" w:lineRule="auto"/>
+        <w:ind w:left="2160"/>
+        <w:rPr>
+          <w:b/>
+          <w:sz w:val="24"/>
+          <w:szCs w:val="24"/>
+        </w:rPr>
+      </w:pPr>
+      <w:r>
+        <w:rPr>
+          <w:b/>
+          <w:sz w:val="24"/>
+          <w:szCs w:val="24"/>
+        </w:rPr>
+        <w:t xml:space="preserve">3.2.1.1. </w:t>
+      </w:r>
+      <w:r>
+        <w:rPr>
+          <w:b/>
+          <w:sz w:val="24"/>
+          <w:szCs w:val="24"/>
+        </w:rPr>
+        <w:t>Q pipe</w:t>
+      </w:r>
+      <w:r>
+        <w:rPr>
+          <w:b/>
+          <w:sz w:val="24"/>
+          <w:szCs w:val="24"/>
+        </w:rPr>
+        <w:t xml:space="preserve"> (incoming = 1, outgoing = 0)</w:t>
+      </w:r>
+    </w:p>
+    <w:p>
+      <w:pPr>
+        <w:spacing w:after="0" w:line="240" w:lineRule="auto"/>
+        <w:ind w:left="2160"/>
+        <w:rPr>
+          <w:sz w:val="24"/>
+          <w:szCs w:val="24"/>
+        </w:rPr>
+      </w:pPr>
+    </w:p>
+    <w:p>
+      <w:pPr>
+        <w:spacing w:after="0" w:line="240" w:lineRule="auto"/>
+        <w:ind w:left="2160"/>
+        <w:rPr>
+          <w:sz w:val="24"/>
+          <w:szCs w:val="24"/>
+        </w:rPr>
+      </w:pPr>
+      <w:r>
+        <w:rPr>
+          <w:sz w:val="24"/>
+          <w:szCs w:val="24"/>
+        </w:rPr>
+        <w:t>The “Q” pipe can take water in from one side but then has a dead end.</w:t>
+      </w:r>
+      <w:r>
+        <w:rPr>
+          <w:sz w:val="24"/>
+          <w:szCs w:val="24"/>
+        </w:rPr>
+        <w:t xml:space="preserve"> </w:t>
+      </w:r>
+    </w:p>
+    <w:p>
+      <w:pPr>
+        <w:rPr>
+          <w:b/>
+          <w:sz w:val="24"/>
+          <w:szCs w:val="24"/>
+        </w:rPr>
+      </w:pPr>
+      <w:r>
+        <w:rPr>
+          <w:b/>
+          <w:sz w:val="24"/>
+          <w:szCs w:val="24"/>
+        </w:rPr>
+        <w:br w:type="page"/>
+      </w:r>
+    </w:p>
+    <w:p>
+      <w:pPr>
+        <w:spacing w:after="0" w:line="240" w:lineRule="auto"/>
+        <w:ind w:left="2160"/>
+        <w:rPr>
+          <w:b/>
+          <w:sz w:val="24"/>
+          <w:szCs w:val="24"/>
+        </w:rPr>
+      </w:pPr>
+      <w:r>
+        <w:rPr>
+          <w:b/>
+          <w:sz w:val="24"/>
+          <w:szCs w:val="24"/>
+        </w:rPr>
+        <w:lastRenderedPageBreak/>
+        <w:t xml:space="preserve">3.2.1.2. </w:t>
+      </w:r>
+      <w:r>
+        <w:rPr>
+          <w:b/>
+          <w:sz w:val="24"/>
+          <w:szCs w:val="24"/>
+        </w:rPr>
+        <w:t xml:space="preserve">I </w:t>
+      </w:r>
+      <w:r>
+        <w:rPr>
+          <w:b/>
+          <w:sz w:val="24"/>
+          <w:szCs w:val="24"/>
+        </w:rPr>
+        <w:t>pipe</w:t>
+      </w:r>
+      <w:r>
+        <w:rPr>
+          <w:b/>
+          <w:sz w:val="24"/>
+          <w:szCs w:val="24"/>
+        </w:rPr>
+        <w:t xml:space="preserve"> (incoming = 1, outgoing = 1)</w:t>
+      </w:r>
+    </w:p>
+    <w:p>
+      <w:pPr>
+        <w:spacing w:after="0" w:line="240" w:lineRule="auto"/>
+        <w:ind w:left="2160"/>
+        <w:rPr>
+          <w:b/>
+          <w:sz w:val="24"/>
+          <w:szCs w:val="24"/>
+        </w:rPr>
+      </w:pPr>
+    </w:p>
+    <w:p>
+      <w:pPr>
+        <w:spacing w:after="0" w:line="240" w:lineRule="auto"/>
+        <w:ind w:left="2160"/>
+        <w:rPr>
+          <w:sz w:val="24"/>
+          <w:szCs w:val="24"/>
+        </w:rPr>
+      </w:pPr>
+      <w:r>
+        <w:rPr>
+          <w:sz w:val="24"/>
+          <w:szCs w:val="24"/>
+        </w:rPr>
+        <w:t>The “I” pipe can get incoming water in from one side and the water will come out on the opposite side it came from.</w:t>
+      </w:r>
+      <w:r>
+        <w:rPr>
+          <w:sz w:val="24"/>
+          <w:szCs w:val="24"/>
+        </w:rPr>
+        <w:t xml:space="preserve"> </w:t>
+      </w:r>
+    </w:p>
+    <w:p>
+      <w:pPr>
+        <w:spacing w:after="0" w:line="240" w:lineRule="auto"/>
+        <w:ind w:left="2160"/>
+        <w:rPr>
+          <w:sz w:val="24"/>
+          <w:szCs w:val="24"/>
+        </w:rPr>
+      </w:pPr>
+    </w:p>
+    <w:p>
+      <w:pPr>
+        <w:spacing w:after="0" w:line="240" w:lineRule="auto"/>
+        <w:ind w:left="1440" w:firstLine="720"/>
+        <w:rPr>
+          <w:b/>
+          <w:sz w:val="24"/>
+          <w:szCs w:val="24"/>
+        </w:rPr>
+      </w:pPr>
+      <w:r>
+        <w:rPr>
+          <w:b/>
+          <w:sz w:val="24"/>
+          <w:szCs w:val="24"/>
+        </w:rPr>
+        <w:t xml:space="preserve">3.2.1.3. </w:t>
+      </w:r>
+      <w:r>
+        <w:rPr>
+          <w:b/>
+          <w:sz w:val="24"/>
+          <w:szCs w:val="24"/>
+        </w:rPr>
+        <w:t>L pipe</w:t>
+      </w:r>
+      <w:r>
+        <w:rPr>
+          <w:b/>
+          <w:sz w:val="24"/>
+          <w:szCs w:val="24"/>
+        </w:rPr>
+        <w:t xml:space="preserve"> (incoming = 1, outgoing = 1)</w:t>
+      </w:r>
+    </w:p>
+    <w:p>
+      <w:pPr>
+        <w:spacing w:after="0" w:line="240" w:lineRule="auto"/>
+        <w:ind w:left="1440" w:firstLine="720"/>
+        <w:rPr>
+          <w:b/>
+          <w:sz w:val="24"/>
+          <w:szCs w:val="24"/>
+        </w:rPr>
+      </w:pPr>
+    </w:p>
+    <w:p>
+      <w:pPr>
+        <w:spacing w:after="0" w:line="240" w:lineRule="auto"/>
+        <w:ind w:left="2160"/>
+        <w:rPr>
+          <w:sz w:val="24"/>
+          <w:szCs w:val="24"/>
+        </w:rPr>
+      </w:pPr>
+      <w:r>
+        <w:rPr>
+          <w:sz w:val="24"/>
+          <w:szCs w:val="24"/>
+        </w:rPr>
+        <w:t>The “L” pipe can get incoming water from one side and the water will leak out on eith</w:t>
+      </w:r>
+      <w:r>
+        <w:rPr>
+          <w:sz w:val="24"/>
+          <w:szCs w:val="24"/>
+        </w:rPr>
+        <w:t>er side but NOT both, depending where the water came in.</w:t>
+      </w:r>
+      <w:r>
+        <w:rPr>
+          <w:sz w:val="24"/>
+          <w:szCs w:val="24"/>
+        </w:rPr>
+        <w:t xml:space="preserve"> </w:t>
+      </w:r>
+    </w:p>
+    <w:p>
+      <w:pPr>
+        <w:spacing w:after="0" w:line="240" w:lineRule="auto"/>
+        <w:ind w:left="2160"/>
+        <w:rPr>
+          <w:b/>
+          <w:sz w:val="24"/>
+          <w:szCs w:val="24"/>
+        </w:rPr>
+      </w:pPr>
+      <w:r>
+        <w:rPr>
+          <w:b/>
+          <w:sz w:val="24"/>
+          <w:szCs w:val="24"/>
+        </w:rPr>
+        <w:t xml:space="preserve">3.2.1.4. </w:t>
+      </w:r>
+      <w:r>
+        <w:rPr>
+          <w:b/>
+          <w:sz w:val="24"/>
+          <w:szCs w:val="24"/>
+        </w:rPr>
+        <w:t>T pipe</w:t>
+      </w:r>
+      <w:r>
+        <w:rPr>
+          <w:b/>
+          <w:sz w:val="24"/>
+          <w:szCs w:val="24"/>
+        </w:rPr>
+        <w:t xml:space="preserve"> (incoming = 1, outgoing = 2)</w:t>
+      </w:r>
+    </w:p>
+    <w:p>
+      <w:pPr>
+        <w:spacing w:after="0" w:line="240" w:lineRule="auto"/>
+        <w:ind w:left="2160"/>
+        <w:rPr>
+          <w:b/>
+          <w:sz w:val="24"/>
+          <w:szCs w:val="24"/>
+        </w:rPr>
+      </w:pPr>
+    </w:p>
+    <w:p>
+      <w:pPr>
+        <w:spacing w:after="0" w:line="240" w:lineRule="auto"/>
+        <w:ind w:left="2160"/>
+        <w:rPr>
+          <w:sz w:val="24"/>
+          <w:szCs w:val="24"/>
+        </w:rPr>
+      </w:pPr>
+      <w:r>
+        <w:rPr>
+          <w:sz w:val="24"/>
+          <w:szCs w:val="24"/>
+        </w:rPr>
+        <w:t>The “T” pipe can get water coming in from one side and have two exit points</w:t>
+      </w:r>
+      <w:r>
+        <w:rPr>
+          <w:sz w:val="24"/>
+          <w:szCs w:val="24"/>
+        </w:rPr>
+        <w:t>, the exit points are on both sides of where the water came in.</w:t>
+      </w:r>
+      <w:r>
+        <w:rPr>
+          <w:sz w:val="24"/>
+          <w:szCs w:val="24"/>
+        </w:rPr>
+        <w:t xml:space="preserve"> </w:t>
+      </w:r>
+      <w:r>
+        <w:rPr>
+          <w:sz w:val="24"/>
+          <w:szCs w:val="24"/>
+        </w:rPr>
+        <w:t xml:space="preserve"> </w:t>
+      </w:r>
+    </w:p>
+    <w:p>
+      <w:pPr>
+        <w:spacing w:after="0" w:line="240" w:lineRule="auto"/>
+        <w:ind w:left="1440" w:firstLine="720"/>
+        <w:rPr>
+          <w:b/>
+          <w:sz w:val="24"/>
+          <w:szCs w:val="24"/>
+        </w:rPr>
+      </w:pPr>
+    </w:p>
+    <w:p>
+      <w:pPr>
+        <w:spacing w:after="0" w:line="240" w:lineRule="auto"/>
+        <w:ind w:left="2160"/>
+        <w:rPr>
+          <w:sz w:val="24"/>
+          <w:szCs w:val="24"/>
+        </w:rPr>
+      </w:pPr>
+      <w:r>
+        <w:rPr>
+          <w:b/>
+          <w:sz w:val="24"/>
+          <w:szCs w:val="24"/>
+        </w:rPr>
+        <w:t xml:space="preserve">3.2.1.5. </w:t>
+      </w:r>
+      <w:r>
+        <w:rPr>
+          <w:b/>
+          <w:sz w:val="24"/>
+          <w:szCs w:val="24"/>
+        </w:rPr>
+        <w:t>+</w:t>
+      </w:r>
+      <w:r>
+        <w:rPr>
+          <w:b/>
+          <w:sz w:val="24"/>
+          <w:szCs w:val="24"/>
+        </w:rPr>
+        <w:t xml:space="preserve"> pipe</w:t>
+      </w:r>
+      <w:r>
+        <w:rPr>
+          <w:b/>
+          <w:sz w:val="24"/>
+          <w:szCs w:val="24"/>
+        </w:rPr>
+        <w:t xml:space="preserve"> (incoming = 1, outgoing = 3)</w:t>
+      </w:r>
+      <w:r>
+        <w:rPr>
+          <w:b/>
+          <w:sz w:val="24"/>
+          <w:szCs w:val="24"/>
+        </w:rPr>
+        <w:t>:</w:t>
+      </w:r>
+      <w:r>
+        <w:rPr>
+          <w:sz w:val="24"/>
+          <w:szCs w:val="24"/>
+        </w:rPr>
+        <w:t xml:space="preserve"> -The “+</w:t>
+      </w:r>
+      <w:r>
+        <w:rPr>
+          <w:sz w:val="24"/>
+          <w:szCs w:val="24"/>
+        </w:rPr>
+        <w:t>” pipe can get water c</w:t>
+      </w:r>
+      <w:r>
+        <w:rPr>
+          <w:sz w:val="24"/>
+          <w:szCs w:val="24"/>
+        </w:rPr>
+        <w:t>oming in from one side and the other three sides the water can exit.</w:t>
+      </w:r>
+      <w:r>
+        <w:rPr>
+          <w:sz w:val="24"/>
+          <w:szCs w:val="24"/>
+        </w:rPr>
+        <w:t xml:space="preserve"> </w:t>
+      </w:r>
+      <w:r>
+        <w:rPr>
+          <w:sz w:val="24"/>
+          <w:szCs w:val="24"/>
+        </w:rPr>
+        <w:t xml:space="preserve"> </w:t>
+      </w:r>
+    </w:p>
+    <w:p>
+      <w:pPr>
+        <w:spacing w:after="0" w:line="240" w:lineRule="auto"/>
+        <w:rPr>
+          <w:b/>
+          <w:sz w:val="24"/>
+          <w:szCs w:val="24"/>
+        </w:rPr>
+      </w:pPr>
     </w:p>
     <w:p>
       <w:pPr>
         <w:spacing w:after="0" w:line="240" w:lineRule="auto"/>
         <w:ind w:firstLine="720"/>
-        <w:rPr>
-          <w:b/>
-          <w:sz w:val="24"/>
-          <w:szCs w:val="24"/>
-        </w:rPr>
       </w:pPr>
       <w:r>
         <w:rPr>
@@ -5148,16 +6556,831 @@
       <w:proofErr w:type="spellEnd"/>
     </w:p>
     <w:p>
-      <w:r>
+      <w:pPr>
+        <w:spacing w:after="0" w:line="240" w:lineRule="auto"/>
+        <w:ind w:firstLine="720"/>
+      </w:pPr>
+    </w:p>
+    <w:p>
+      <w:pPr>
+        <w:spacing w:after="0" w:line="240" w:lineRule="auto"/>
+        <w:ind w:left="720"/>
+        <w:rPr>
+          <w:sz w:val="24"/>
+          <w:szCs w:val="24"/>
+        </w:rPr>
+      </w:pPr>
+      <w:r>
+        <w:rPr>
+          <w:sz w:val="24"/>
+          <w:szCs w:val="24"/>
+        </w:rPr>
+        <w:t>Currently, only</w:t>
+      </w:r>
+      <w:r>
+        <w:rPr>
+          <w:sz w:val="24"/>
+          <w:szCs w:val="24"/>
+        </w:rPr>
+        <w:t xml:space="preserve"> the</w:t>
+      </w:r>
+      <w:r>
+        <w:rPr>
+          <w:sz w:val="24"/>
+          <w:szCs w:val="24"/>
+        </w:rPr>
+        <w:t xml:space="preserve"> “I” pipe</w:t>
+      </w:r>
+      <w:r>
+        <w:rPr>
+          <w:sz w:val="24"/>
+          <w:szCs w:val="24"/>
+        </w:rPr>
+        <w:t xml:space="preserve"> is used.</w:t>
+      </w:r>
+      <w:r>
+        <w:rPr>
+          <w:sz w:val="24"/>
+          <w:szCs w:val="24"/>
+        </w:rPr>
+        <w:t xml:space="preserve"> </w:t>
+      </w:r>
+      <w:r>
+        <w:rPr>
+          <w:sz w:val="24"/>
+          <w:szCs w:val="24"/>
+        </w:rPr>
+        <w:t>S</w:t>
+      </w:r>
+      <w:r>
+        <w:rPr>
+          <w:sz w:val="24"/>
+          <w:szCs w:val="24"/>
+        </w:rPr>
+        <w:t>ince we don’t have an</w:t>
+      </w:r>
+      <w:r>
+        <w:rPr>
+          <w:sz w:val="24"/>
+          <w:szCs w:val="24"/>
+        </w:rPr>
+        <w:t>y images, i</w:t>
+      </w:r>
+      <w:r>
+        <w:rPr>
+          <w:sz w:val="24"/>
+          <w:szCs w:val="24"/>
+        </w:rPr>
+        <w:t xml:space="preserve">t is very </w:t>
+      </w:r>
+      <w:r>
+        <w:rPr>
+          <w:sz w:val="24"/>
+          <w:szCs w:val="24"/>
+        </w:rPr>
+        <w:t>difficult</w:t>
+      </w:r>
+      <w:r>
+        <w:rPr>
+          <w:sz w:val="24"/>
+          <w:szCs w:val="24"/>
+        </w:rPr>
+        <w:t xml:space="preserve"> to show what the different pipes are. </w:t>
+      </w:r>
+      <w:r>
+        <w:rPr>
+          <w:sz w:val="24"/>
+          <w:szCs w:val="24"/>
+        </w:rPr>
+        <w:t>When</w:t>
+      </w:r>
+      <w:r>
+        <w:rPr>
+          <w:sz w:val="24"/>
+          <w:szCs w:val="24"/>
+        </w:rPr>
+        <w:t xml:space="preserve"> you rotate the pipes you do not know </w:t>
+      </w:r>
+      <w:r>
+        <w:rPr>
+          <w:sz w:val="24"/>
+          <w:szCs w:val="24"/>
+        </w:rPr>
+        <w:t>how the pipe is rotated</w:t>
+      </w:r>
+      <w:r>
+        <w:rPr>
+          <w:sz w:val="24"/>
+          <w:szCs w:val="24"/>
+        </w:rPr>
+        <w:t xml:space="preserve"> </w:t>
+      </w:r>
+      <w:r>
+        <w:rPr>
+          <w:sz w:val="24"/>
+          <w:szCs w:val="24"/>
+        </w:rPr>
+        <w:t>(</w:t>
+      </w:r>
+      <w:r>
+        <w:rPr>
+          <w:sz w:val="24"/>
+          <w:szCs w:val="24"/>
+        </w:rPr>
+        <w:t>what sides are open at start</w:t>
+      </w:r>
+      <w:r>
+        <w:rPr>
+          <w:sz w:val="24"/>
+          <w:szCs w:val="24"/>
+        </w:rPr>
+        <w:t>), for example</w:t>
+      </w:r>
+      <w:r>
+        <w:rPr>
+          <w:sz w:val="24"/>
+          <w:szCs w:val="24"/>
+        </w:rPr>
+        <w:t xml:space="preserve"> the “I” pipe</w:t>
+      </w:r>
+      <w:r>
+        <w:rPr>
+          <w:sz w:val="24"/>
+          <w:szCs w:val="24"/>
+        </w:rPr>
+        <w:t xml:space="preserve"> can let the water flow from up to </w:t>
+      </w:r>
+      <w:r>
+        <w:rPr>
+          <w:sz w:val="24"/>
+          <w:szCs w:val="24"/>
+        </w:rPr>
+        <w:t xml:space="preserve">down </w:t>
+      </w:r>
+      <w:r>
+        <w:rPr>
+          <w:sz w:val="24"/>
+          <w:szCs w:val="24"/>
+        </w:rPr>
+        <w:t xml:space="preserve">or left to </w:t>
+      </w:r>
+      <w:r>
+        <w:rPr>
+          <w:sz w:val="24"/>
+          <w:szCs w:val="24"/>
+        </w:rPr>
+        <w:t xml:space="preserve">right. </w:t>
+      </w:r>
+    </w:p>
+    <w:p>
+      <w:pPr>
+        <w:spacing w:after="0" w:line="240" w:lineRule="auto"/>
+        <w:ind w:left="720"/>
+        <w:rPr>
+          <w:sz w:val="24"/>
+          <w:szCs w:val="24"/>
+        </w:rPr>
+      </w:pPr>
+    </w:p>
+    <w:p>
+      <w:pPr>
+        <w:spacing w:after="0" w:line="240" w:lineRule="auto"/>
+        <w:ind w:left="720"/>
+        <w:rPr>
+          <w:sz w:val="24"/>
+          <w:szCs w:val="24"/>
+        </w:rPr>
+      </w:pPr>
+      <w:r>
+        <w:rPr>
+          <w:sz w:val="24"/>
+          <w:szCs w:val="24"/>
+        </w:rPr>
+        <w:t>I</w:t>
+      </w:r>
+      <w:r>
+        <w:rPr>
+          <w:sz w:val="24"/>
+          <w:szCs w:val="24"/>
+        </w:rPr>
+        <w:t xml:space="preserve">nitially </w:t>
+      </w:r>
+      <w:r>
+        <w:rPr>
+          <w:sz w:val="24"/>
+          <w:szCs w:val="24"/>
+        </w:rPr>
+        <w:t xml:space="preserve">the </w:t>
+      </w:r>
+      <w:r>
+        <w:rPr>
+          <w:sz w:val="24"/>
+          <w:szCs w:val="24"/>
+        </w:rPr>
+        <w:t>“I” pipe</w:t>
+      </w:r>
+      <w:r>
+        <w:rPr>
+          <w:sz w:val="24"/>
+          <w:szCs w:val="24"/>
+        </w:rPr>
+        <w:t xml:space="preserve"> is set horizontally, but</w:t>
+      </w:r>
+      <w:r>
+        <w:rPr>
+          <w:sz w:val="24"/>
+          <w:szCs w:val="24"/>
+        </w:rPr>
+        <w:t xml:space="preserve"> the plumber </w:t>
+      </w:r>
+      <w:r>
+        <w:rPr>
+          <w:sz w:val="24"/>
+          <w:szCs w:val="24"/>
+        </w:rPr>
+        <w:t>can</w:t>
+      </w:r>
+      <w:r>
+        <w:rPr>
+          <w:sz w:val="24"/>
+          <w:szCs w:val="24"/>
+        </w:rPr>
+        <w:t xml:space="preserve"> rotate </w:t>
+      </w:r>
+      <w:r>
+        <w:rPr>
+          <w:sz w:val="24"/>
+          <w:szCs w:val="24"/>
+        </w:rPr>
+        <w:t>it</w:t>
+      </w:r>
+      <w:r>
+        <w:rPr>
+          <w:sz w:val="24"/>
+          <w:szCs w:val="24"/>
+        </w:rPr>
+        <w:t xml:space="preserve"> after he has set it. To do so, the plumber just has to go on the tile the pipe is on and </w:t>
+      </w:r>
+      <w:r>
+        <w:rPr>
+          <w:sz w:val="24"/>
+          <w:szCs w:val="24"/>
+        </w:rPr>
+        <w:t>it will rotate by itself. The problem</w:t>
+      </w:r>
+      <w:r>
+        <w:rPr>
+          <w:sz w:val="24"/>
+          <w:szCs w:val="24"/>
+        </w:rPr>
+        <w:t xml:space="preserve"> here</w:t>
+      </w:r>
+      <w:r>
+        <w:rPr>
+          <w:sz w:val="24"/>
+          <w:szCs w:val="24"/>
+        </w:rPr>
+        <w:t xml:space="preserve"> is </w:t>
+      </w:r>
+      <w:r>
+        <w:rPr>
+          <w:sz w:val="24"/>
+          <w:szCs w:val="24"/>
+        </w:rPr>
+        <w:t xml:space="preserve">that </w:t>
+      </w:r>
+      <w:r>
+        <w:rPr>
+          <w:sz w:val="24"/>
+          <w:szCs w:val="24"/>
+        </w:rPr>
+        <w:t>we cannot rotate the</w:t>
+      </w:r>
+      <w:r>
+        <w:rPr>
+          <w:sz w:val="24"/>
+          <w:szCs w:val="24"/>
+        </w:rPr>
+        <w:t xml:space="preserve"> character</w:t>
+      </w:r>
+      <w:r>
+        <w:rPr>
+          <w:sz w:val="24"/>
+          <w:szCs w:val="24"/>
+        </w:rPr>
+        <w:t xml:space="preserve"> “I” so it </w:t>
+      </w:r>
+      <w:r>
+        <w:rPr>
+          <w:sz w:val="24"/>
+          <w:szCs w:val="24"/>
+        </w:rPr>
+        <w:t>seems that the pipe was not rotated.</w:t>
+      </w:r>
+    </w:p>
+    <w:p>
+      <w:pPr>
+        <w:spacing w:after="0" w:line="240" w:lineRule="auto"/>
+        <w:ind w:left="720"/>
+        <w:rPr>
+          <w:sz w:val="24"/>
+          <w:szCs w:val="24"/>
+        </w:rPr>
+      </w:pPr>
+    </w:p>
+    <w:p>
+      <w:pPr>
+        <w:spacing w:after="0" w:line="240" w:lineRule="auto"/>
+        <w:ind w:left="720"/>
+        <w:rPr>
+          <w:sz w:val="24"/>
+          <w:szCs w:val="24"/>
+        </w:rPr>
+      </w:pPr>
+      <w:r>
+        <w:rPr>
+          <w:sz w:val="24"/>
+          <w:szCs w:val="24"/>
+        </w:rPr>
+        <w:t>In this game you</w:t>
+      </w:r>
+      <w:r>
+        <w:rPr>
+          <w:sz w:val="24"/>
+          <w:szCs w:val="24"/>
+        </w:rPr>
+        <w:t xml:space="preserve"> control the plumber (“p”)</w:t>
+      </w:r>
+      <w:r>
+        <w:rPr>
+          <w:sz w:val="24"/>
+          <w:szCs w:val="24"/>
+        </w:rPr>
+        <w:t xml:space="preserve"> by declaring the position you want to move to. </w:t>
+      </w:r>
+      <w:r>
+        <w:rPr>
+          <w:sz w:val="24"/>
+          <w:szCs w:val="24"/>
+        </w:rPr>
+        <w:t>“</w:t>
+      </w:r>
+      <w:proofErr w:type="gramStart"/>
+      <w:r>
+        <w:rPr>
+          <w:sz w:val="24"/>
+          <w:szCs w:val="24"/>
+        </w:rPr>
+        <w:t>p</w:t>
+      </w:r>
+      <w:proofErr w:type="gramEnd"/>
+      <w:r>
+        <w:rPr>
+          <w:sz w:val="24"/>
+          <w:szCs w:val="24"/>
+        </w:rPr>
+        <w:t>”</w:t>
+      </w:r>
+      <w:r>
+        <w:rPr>
+          <w:sz w:val="24"/>
+          <w:szCs w:val="24"/>
+        </w:rPr>
+        <w:t xml:space="preserve"> will have changed places after setting the position</w:t>
+      </w:r>
+      <w:r>
+        <w:rPr>
+          <w:sz w:val="24"/>
+          <w:szCs w:val="24"/>
+        </w:rPr>
+        <w:t xml:space="preserve"> you desire, and you will notice that the tile “p” used to be on now holds an “I”. Keep in mind t</w:t>
+      </w:r>
+      <w:r>
+        <w:rPr>
+          <w:sz w:val="24"/>
+          <w:szCs w:val="24"/>
+        </w:rPr>
+        <w:t xml:space="preserve">hat “I” pipe is going from left to </w:t>
+      </w:r>
+      <w:r>
+        <w:rPr>
+          <w:sz w:val="24"/>
+          <w:szCs w:val="24"/>
+        </w:rPr>
+        <w:t xml:space="preserve">right so if you want it </w:t>
+      </w:r>
+      <w:r>
+        <w:rPr>
+          <w:sz w:val="24"/>
+          <w:szCs w:val="24"/>
+        </w:rPr>
+        <w:t xml:space="preserve">to be </w:t>
+      </w:r>
+      <w:proofErr w:type="gramStart"/>
+      <w:r>
+        <w:rPr>
+          <w:sz w:val="24"/>
+          <w:szCs w:val="24"/>
+        </w:rPr>
+        <w:t>vertical,</w:t>
+      </w:r>
+      <w:proofErr w:type="gramEnd"/>
+      <w:r>
+        <w:rPr>
+          <w:sz w:val="24"/>
+          <w:szCs w:val="24"/>
+        </w:rPr>
+        <w:t xml:space="preserve"> </w:t>
+      </w:r>
+      <w:r>
+        <w:rPr>
+          <w:sz w:val="24"/>
+          <w:szCs w:val="24"/>
+        </w:rPr>
+        <w:t xml:space="preserve">you have to </w:t>
+      </w:r>
+      <w:r>
+        <w:rPr>
+          <w:sz w:val="24"/>
+          <w:szCs w:val="24"/>
+        </w:rPr>
+        <w:t>move</w:t>
+      </w:r>
+      <w:r>
+        <w:rPr>
+          <w:sz w:val="24"/>
+          <w:szCs w:val="24"/>
+        </w:rPr>
+        <w:t xml:space="preserve"> back to that tile to rota</w:t>
+      </w:r>
+      <w:r>
+        <w:rPr>
+          <w:sz w:val="24"/>
+          <w:szCs w:val="24"/>
+        </w:rPr>
+        <w:t xml:space="preserve">te it. You have 5 turns to play </w:t>
+      </w:r>
+      <w:r>
+        <w:rPr>
+          <w:sz w:val="24"/>
+          <w:szCs w:val="24"/>
+        </w:rPr>
+        <w:t xml:space="preserve">before the water starts to move, you will see </w:t>
+      </w:r>
+      <w:r>
+        <w:rPr>
+          <w:sz w:val="24"/>
+          <w:szCs w:val="24"/>
+        </w:rPr>
+        <w:t>pipes fill up as the water moves</w:t>
+      </w:r>
+      <w:r>
+        <w:rPr>
+          <w:sz w:val="24"/>
+          <w:szCs w:val="24"/>
+        </w:rPr>
+        <w:t xml:space="preserve"> </w:t>
+      </w:r>
+      <w:r>
+        <w:rPr>
+          <w:sz w:val="24"/>
+          <w:szCs w:val="24"/>
+        </w:rPr>
+        <w:t>(</w:t>
+      </w:r>
+      <w:r>
+        <w:rPr>
+          <w:sz w:val="24"/>
+          <w:szCs w:val="24"/>
+        </w:rPr>
+        <w:t>“w” beside the pipe</w:t>
+      </w:r>
+      <w:r>
+        <w:rPr>
+          <w:sz w:val="24"/>
+          <w:szCs w:val="24"/>
+        </w:rPr>
+        <w:t xml:space="preserve"> indicates</w:t>
+      </w:r>
+      <w:r>
+        <w:rPr>
+          <w:sz w:val="24"/>
+          <w:szCs w:val="24"/>
+        </w:rPr>
+        <w:t xml:space="preserve"> water is in</w:t>
+      </w:r>
+      <w:r>
+        <w:rPr>
+          <w:sz w:val="24"/>
+          <w:szCs w:val="24"/>
+        </w:rPr>
+        <w:t>side)</w:t>
+      </w:r>
+      <w:r>
+        <w:rPr>
+          <w:sz w:val="24"/>
+          <w:szCs w:val="24"/>
+        </w:rPr>
+        <w:t>.</w:t>
+      </w:r>
+    </w:p>
+    <w:p>
+      <w:pPr>
+        <w:spacing w:after="0" w:line="240" w:lineRule="auto"/>
+        <w:ind w:left="720"/>
+        <w:rPr>
+          <w:sz w:val="24"/>
+          <w:szCs w:val="24"/>
+        </w:rPr>
+      </w:pPr>
+    </w:p>
+    <w:p>
+      <w:pPr>
+        <w:spacing w:after="0" w:line="240" w:lineRule="auto"/>
+        <w:ind w:left="720"/>
+        <w:rPr>
+          <w:sz w:val="24"/>
+          <w:szCs w:val="24"/>
+        </w:rPr>
+      </w:pPr>
+      <w:r>
+        <w:rPr>
+          <w:sz w:val="24"/>
+          <w:szCs w:val="24"/>
+        </w:rPr>
+        <w:t>To win the game you want the water</w:t>
+      </w:r>
+      <w:r>
+        <w:rPr>
+          <w:sz w:val="24"/>
+          <w:szCs w:val="24"/>
+        </w:rPr>
+        <w:t xml:space="preserve"> to reach</w:t>
+      </w:r>
+      <w:r>
+        <w:rPr>
+          <w:sz w:val="24"/>
+          <w:szCs w:val="24"/>
+        </w:rPr>
+        <w:t xml:space="preserve"> </w:t>
+      </w:r>
+      <w:r>
+        <w:rPr>
+          <w:sz w:val="24"/>
+          <w:szCs w:val="24"/>
+        </w:rPr>
+        <w:t>the open wall</w:t>
+      </w:r>
+      <w:r>
+        <w:rPr>
+          <w:sz w:val="24"/>
+          <w:szCs w:val="24"/>
+        </w:rPr>
+        <w:t xml:space="preserve"> </w:t>
+      </w:r>
+      <w:r>
+        <w:rPr>
+          <w:sz w:val="24"/>
+          <w:szCs w:val="24"/>
+        </w:rPr>
+        <w:t>(tile 6, 1</w:t>
+      </w:r>
+      <w:r>
+        <w:rPr>
+          <w:sz w:val="24"/>
+          <w:szCs w:val="24"/>
+        </w:rPr>
+        <w:t>) and the water starts at tile (2,</w:t>
+      </w:r>
+      <w:r>
+        <w:rPr>
+          <w:sz w:val="24"/>
+          <w:szCs w:val="24"/>
+        </w:rPr>
+        <w:t xml:space="preserve"> </w:t>
+      </w:r>
+      <w:r>
+        <w:rPr>
+          <w:sz w:val="24"/>
+          <w:szCs w:val="24"/>
+        </w:rPr>
+        <w:t>1</w:t>
+      </w:r>
+      <w:r>
+        <w:rPr>
+          <w:sz w:val="24"/>
+          <w:szCs w:val="24"/>
+        </w:rPr>
+        <w:t>), So all you have to do is a straight line down, keep in mind you have to rotated every “I” pipe.</w:t>
+      </w:r>
+    </w:p>
+    <w:p>
+      <w:pPr>
+        <w:spacing w:after="0" w:line="240" w:lineRule="auto"/>
+        <w:ind w:left="720"/>
+        <w:rPr>
+          <w:sz w:val="24"/>
+          <w:szCs w:val="24"/>
+        </w:rPr>
+      </w:pPr>
+    </w:p>
+    <w:p>
+      <w:pPr>
+        <w:spacing w:after="0" w:line="240" w:lineRule="auto"/>
+        <w:ind w:left="720"/>
+        <w:rPr>
+          <w:sz w:val="24"/>
+          <w:szCs w:val="24"/>
+        </w:rPr>
+      </w:pPr>
+      <w:r>
+        <w:rPr>
+          <w:sz w:val="24"/>
+          <w:szCs w:val="24"/>
+        </w:rPr>
+        <w:t xml:space="preserve">To test this, </w:t>
+      </w:r>
+      <w:proofErr w:type="spellStart"/>
+      <w:r>
+        <w:rPr>
+          <w:sz w:val="24"/>
+          <w:szCs w:val="24"/>
+        </w:rPr>
+        <w:t>insurt</w:t>
+      </w:r>
+      <w:proofErr w:type="spellEnd"/>
+      <w:r>
+        <w:rPr>
+          <w:sz w:val="24"/>
+          <w:szCs w:val="24"/>
+        </w:rPr>
+        <w:t>:</w:t>
+      </w:r>
+    </w:p>
+    <w:p>
+      <w:pPr>
+        <w:spacing w:after="0" w:line="240" w:lineRule="auto"/>
+        <w:ind w:left="720"/>
+      </w:pPr>
+      <w:r>
+        <w:rPr>
+          <w:sz w:val="24"/>
+          <w:szCs w:val="24"/>
+        </w:rPr>
+        <w:t>(3</w:t>
+      </w:r>
+      <w:proofErr w:type="gramStart"/>
+      <w:r>
+        <w:rPr>
+          <w:sz w:val="24"/>
+          <w:szCs w:val="24"/>
+        </w:rPr>
+        <w:t>,1</w:t>
+      </w:r>
+      <w:proofErr w:type="gramEnd"/>
+      <w:r>
+        <w:rPr>
+          <w:sz w:val="24"/>
+          <w:szCs w:val="24"/>
+        </w:rPr>
+        <w:t>)(4</w:t>
+      </w:r>
+      <w:proofErr w:type="gramStart"/>
+      <w:r>
+        <w:rPr>
+          <w:sz w:val="24"/>
+          <w:szCs w:val="24"/>
+        </w:rPr>
+        <w:t>,1</w:t>
+      </w:r>
+      <w:proofErr w:type="gramEnd"/>
+      <w:r>
+        <w:rPr>
+          <w:sz w:val="24"/>
+          <w:szCs w:val="24"/>
+        </w:rPr>
+        <w:t>)(3</w:t>
+      </w:r>
+      <w:proofErr w:type="gramStart"/>
+      <w:r>
+        <w:rPr>
+          <w:sz w:val="24"/>
+          <w:szCs w:val="24"/>
+        </w:rPr>
+        <w:t>,1</w:t>
+      </w:r>
+      <w:proofErr w:type="gramEnd"/>
+      <w:r>
+        <w:rPr>
+          <w:sz w:val="24"/>
+          <w:szCs w:val="24"/>
+        </w:rPr>
+        <w:t>)(5</w:t>
+      </w:r>
+      <w:proofErr w:type="gramStart"/>
+      <w:r>
+        <w:rPr>
+          <w:sz w:val="24"/>
+          <w:szCs w:val="24"/>
+        </w:rPr>
+        <w:t>,1</w:t>
+      </w:r>
+      <w:proofErr w:type="gramEnd"/>
+      <w:r>
+        <w:rPr>
+          <w:sz w:val="24"/>
+          <w:szCs w:val="24"/>
+        </w:rPr>
+        <w:t>)(4</w:t>
+      </w:r>
+      <w:proofErr w:type="gramStart"/>
+      <w:r>
+        <w:rPr>
+          <w:sz w:val="24"/>
+          <w:szCs w:val="24"/>
+        </w:rPr>
+        <w:t>,1</w:t>
+      </w:r>
+      <w:proofErr w:type="gramEnd"/>
+      <w:r>
+        <w:rPr>
+          <w:sz w:val="24"/>
+          <w:szCs w:val="24"/>
+        </w:rPr>
+        <w:t>)(6</w:t>
+      </w:r>
+      <w:proofErr w:type="gramStart"/>
+      <w:r>
+        <w:rPr>
+          <w:sz w:val="24"/>
+          <w:szCs w:val="24"/>
+        </w:rPr>
+        <w:t>,1</w:t>
+      </w:r>
+      <w:proofErr w:type="gramEnd"/>
+      <w:r>
+        <w:rPr>
+          <w:sz w:val="24"/>
+          <w:szCs w:val="24"/>
+        </w:rPr>
+        <w:t>)(5</w:t>
+      </w:r>
+      <w:proofErr w:type="gramStart"/>
+      <w:r>
+        <w:rPr>
+          <w:sz w:val="24"/>
+          <w:szCs w:val="24"/>
+        </w:rPr>
+        <w:t>,1</w:t>
+      </w:r>
+      <w:proofErr w:type="gramEnd"/>
+      <w:r>
+        <w:rPr>
+          <w:sz w:val="24"/>
+          <w:szCs w:val="24"/>
+        </w:rPr>
+        <w:t>)(6</w:t>
+      </w:r>
+      <w:proofErr w:type="gramStart"/>
+      <w:r>
+        <w:rPr>
+          <w:sz w:val="24"/>
+          <w:szCs w:val="24"/>
+        </w:rPr>
+        <w:t>,1</w:t>
+      </w:r>
+      <w:proofErr w:type="gramEnd"/>
+      <w:r>
+        <w:rPr>
+          <w:sz w:val="24"/>
+          <w:szCs w:val="24"/>
+        </w:rPr>
+        <w:t>) then place the plumber at any blank area.</w:t>
+      </w:r>
+    </w:p>
+    <w:p>
+      <w:pPr>
+        <w:rPr>
+          <w:b/>
+          <w:sz w:val="24"/>
+        </w:rPr>
+      </w:pPr>
+      <w:r>
+        <w:rPr>
+          <w:b/>
+          <w:sz w:val="24"/>
+        </w:rPr>
         <w:br w:type="page"/>
       </w:r>
     </w:p>
     <w:p>
       <w:pPr>
         <w:spacing w:after="0" w:line="240" w:lineRule="auto"/>
-        <w:rPr>
-          <w:b/>
-          <w:sz w:val="24"/>
+        <w:ind w:firstLine="720"/>
+        <w:rPr>
+          <w:b/>
+          <w:sz w:val="24"/>
+          <w:szCs w:val="24"/>
         </w:rPr>
       </w:pPr>
       <w:r>
@@ -5181,6 +7404,7 @@
     <w:p>
       <w:pPr>
         <w:spacing w:after="0" w:line="240" w:lineRule="auto"/>
+        <w:ind w:left="720"/>
         <w:rPr>
           <w:sz w:val="24"/>
         </w:rPr>
@@ -5623,6 +7847,7 @@
         <w:rPr>
           <w:sz w:val="24"/>
         </w:rPr>
+        <w:lastRenderedPageBreak/>
         <w:t>Items are initially placed on the map, and removed as they are picked up. They generally have consequences such as increasing points, killing Avatars, or other creative purposes.</w:t>
       </w:r>
     </w:p>
@@ -5902,6 +8127,15 @@
         </w:rPr>
         <w:t>the engine will compute what is assumed to be the desired direction. The grid on the right illustrates how the engine determines the direction. The Hero lies in the middle of the grid, and upon clicking inside the + region, it will move either left or right, if there is no Wall where it is to go. The – region will move the Hero either upwards or downwards. This allows the user to spend less time choosing which tile to click.</w:t>
       </w:r>
+    </w:p>
+    <w:p>
+      <w:pPr>
+        <w:spacing w:after="0" w:line="240" w:lineRule="auto"/>
+        <w:ind w:left="1418"/>
+        <w:rPr>
+          <w:sz w:val="24"/>
+        </w:rPr>
+      </w:pPr>
     </w:p>
     <w:sectPr>
       <w:pgSz w:w="12240" w:h="15840"/>
@@ -6570,6 +8804,71 @@
     <w:rPr>
       <w:color w:val="0000FF" w:themeColor="hyperlink"/>
       <w:u w:val="single"/>
+    </w:rPr>
+  </w:style>
+  <w:style w:type="table" w:styleId="TableGrid">
+    <w:name w:val="Table Grid"/>
+    <w:basedOn w:val="TableNormal"/>
+    <w:uiPriority w:val="59"/>
+    <w:rsid w:val="00E27468"/>
+    <w:pPr>
+      <w:spacing w:after="0" w:line="240" w:lineRule="auto"/>
+    </w:pPr>
+    <w:tblPr>
+      <w:tblInd w:w="0" w:type="dxa"/>
+      <w:tblBorders>
+        <w:top w:val="single" w:sz="4" w:space="0" w:color="auto"/>
+        <w:left w:val="single" w:sz="4" w:space="0" w:color="auto"/>
+        <w:bottom w:val="single" w:sz="4" w:space="0" w:color="auto"/>
+        <w:right w:val="single" w:sz="4" w:space="0" w:color="auto"/>
+        <w:insideH w:val="single" w:sz="4" w:space="0" w:color="auto"/>
+        <w:insideV w:val="single" w:sz="4" w:space="0" w:color="auto"/>
+      </w:tblBorders>
+      <w:tblCellMar>
+        <w:top w:w="0" w:type="dxa"/>
+        <w:left w:w="108" w:type="dxa"/>
+        <w:bottom w:w="0" w:type="dxa"/>
+        <w:right w:w="108" w:type="dxa"/>
+      </w:tblCellMar>
+    </w:tblPr>
+  </w:style>
+  <w:style w:type="paragraph" w:styleId="Title">
+    <w:name w:val="Title"/>
+    <w:basedOn w:val="Normal"/>
+    <w:next w:val="Normal"/>
+    <w:link w:val="TitleChar"/>
+    <w:uiPriority w:val="10"/>
+    <w:qFormat/>
+    <w:rsid w:val="00F30521"/>
+    <w:pPr>
+      <w:pBdr>
+        <w:bottom w:val="single" w:sz="8" w:space="4" w:color="4F81BD" w:themeColor="accent1"/>
+      </w:pBdr>
+      <w:spacing w:after="300" w:line="240" w:lineRule="auto"/>
+      <w:contextualSpacing/>
+    </w:pPr>
+    <w:rPr>
+      <w:rFonts w:asciiTheme="majorHAnsi" w:eastAsiaTheme="majorEastAsia" w:hAnsiTheme="majorHAnsi" w:cstheme="majorBidi"/>
+      <w:color w:val="17365D" w:themeColor="text2" w:themeShade="BF"/>
+      <w:spacing w:val="5"/>
+      <w:kern w:val="28"/>
+      <w:sz w:val="52"/>
+      <w:szCs w:val="52"/>
+    </w:rPr>
+  </w:style>
+  <w:style w:type="character" w:customStyle="1" w:styleId="TitleChar">
+    <w:name w:val="Title Char"/>
+    <w:basedOn w:val="DefaultParagraphFont"/>
+    <w:link w:val="Title"/>
+    <w:uiPriority w:val="10"/>
+    <w:rsid w:val="00F30521"/>
+    <w:rPr>
+      <w:rFonts w:asciiTheme="majorHAnsi" w:eastAsiaTheme="majorEastAsia" w:hAnsiTheme="majorHAnsi" w:cstheme="majorBidi"/>
+      <w:color w:val="17365D" w:themeColor="text2" w:themeShade="BF"/>
+      <w:spacing w:val="5"/>
+      <w:kern w:val="28"/>
+      <w:sz w:val="52"/>
+      <w:szCs w:val="52"/>
     </w:rPr>
   </w:style>
 </w:styles>
@@ -6863,7 +9162,7 @@
 </file>
 
 <file path=customXml/itemProps1.xml><?xml version="1.0" encoding="utf-8"?>
-<ds:datastoreItem xmlns:ds="http://schemas.openxmlformats.org/officeDocument/2006/customXml" ds:itemID="{175F7B1B-03CB-4C6D-AFF5-5A834470D13B}">
+<ds:datastoreItem xmlns:ds="http://schemas.openxmlformats.org/officeDocument/2006/customXml" ds:itemID="{69ACB1DC-4AB8-4C95-8A48-F15CE93EE697}">
   <ds:schemaRefs>
     <ds:schemaRef ds:uri="http://schemas.openxmlformats.org/officeDocument/2006/bibliography"/>
   </ds:schemaRefs>

</xml_diff>

<commit_message>
MouseLand Game and User Manual is COMPLETE!!!
</commit_message>
<xml_diff>
--- a/trunk/uml/USER MANUAL.docx
+++ b/trunk/uml/USER MANUAL.docx
@@ -100,8 +100,16 @@
         <w:rPr>
           <w:sz w:val="28"/>
         </w:rPr>
-        <w:t>Boris Ionine</w:t>
-      </w:r>
+        <w:t xml:space="preserve">Boris </w:t>
+      </w:r>
+      <w:proofErr w:type="spellStart"/>
+      <w:r>
+        <w:rPr>
+          <w:sz w:val="28"/>
+        </w:rPr>
+        <w:t>Ionine</w:t>
+      </w:r>
+      <w:proofErr w:type="spellEnd"/>
     </w:p>
     <w:p>
       <w:pPr>
@@ -115,8 +123,16 @@
         <w:rPr>
           <w:sz w:val="28"/>
         </w:rPr>
-        <w:t>Bruno Colantonio</w:t>
-      </w:r>
+        <w:t xml:space="preserve">Bruno </w:t>
+      </w:r>
+      <w:proofErr w:type="spellStart"/>
+      <w:r>
+        <w:rPr>
+          <w:sz w:val="28"/>
+        </w:rPr>
+        <w:t>Colantonio</w:t>
+      </w:r>
+      <w:proofErr w:type="spellEnd"/>
     </w:p>
     <w:p>
       <w:pPr>
@@ -181,6 +197,7 @@
                 <w:szCs w:val="24"/>
               </w:rPr>
             </w:pPr>
+            <w:proofErr w:type="spellStart"/>
             <w:r>
               <w:rPr>
                 <w:sz w:val="24"/>
@@ -188,6 +205,7 @@
               </w:rPr>
               <w:t>PacGame</w:t>
             </w:r>
+            <w:proofErr w:type="spellEnd"/>
           </w:p>
           <w:p>
             <w:pPr>
@@ -227,6 +245,7 @@
                 <w:szCs w:val="24"/>
               </w:rPr>
             </w:pPr>
+            <w:proofErr w:type="spellStart"/>
             <w:r>
               <w:rPr>
                 <w:sz w:val="24"/>
@@ -234,6 +253,7 @@
               </w:rPr>
               <w:t>PacMan</w:t>
             </w:r>
+            <w:proofErr w:type="spellEnd"/>
           </w:p>
           <w:p>
             <w:pPr>
@@ -345,6 +365,7 @@
                 <w:szCs w:val="24"/>
               </w:rPr>
             </w:pPr>
+            <w:proofErr w:type="spellStart"/>
             <w:r>
               <w:rPr>
                 <w:sz w:val="24"/>
@@ -352,6 +373,7 @@
               </w:rPr>
               <w:t>PacWorld</w:t>
             </w:r>
+            <w:proofErr w:type="spellEnd"/>
           </w:p>
           <w:p>
             <w:pPr>
@@ -368,6 +390,7 @@
                 <w:szCs w:val="24"/>
               </w:rPr>
             </w:pPr>
+            <w:proofErr w:type="spellStart"/>
             <w:r>
               <w:rPr>
                 <w:sz w:val="24"/>
@@ -375,6 +398,7 @@
               </w:rPr>
               <w:t>PacDots</w:t>
             </w:r>
+            <w:proofErr w:type="spellEnd"/>
           </w:p>
           <w:p>
             <w:pPr>
@@ -391,6 +415,7 @@
                 <w:szCs w:val="24"/>
               </w:rPr>
             </w:pPr>
+            <w:proofErr w:type="spellStart"/>
             <w:r>
               <w:rPr>
                 <w:sz w:val="24"/>
@@ -398,6 +423,7 @@
               </w:rPr>
               <w:t>PowerPellets</w:t>
             </w:r>
+            <w:proofErr w:type="spellEnd"/>
           </w:p>
           <w:p>
             <w:pPr>
@@ -414,6 +440,7 @@
                 <w:szCs w:val="24"/>
               </w:rPr>
             </w:pPr>
+            <w:proofErr w:type="spellStart"/>
             <w:r>
               <w:rPr>
                 <w:sz w:val="24"/>
@@ -421,6 +448,7 @@
               </w:rPr>
               <w:t>PacGame</w:t>
             </w:r>
+            <w:proofErr w:type="spellEnd"/>
           </w:p>
           <w:p>
             <w:pPr>
@@ -454,8 +482,17 @@
                 <w:sz w:val="24"/>
                 <w:szCs w:val="24"/>
               </w:rPr>
-              <w:t xml:space="preserve"> MouseGame</w:t>
+              <w:t xml:space="preserve"> </w:t>
             </w:r>
+            <w:proofErr w:type="spellStart"/>
+            <w:r>
+              <w:rPr>
+                <w:sz w:val="24"/>
+                <w:szCs w:val="24"/>
+              </w:rPr>
+              <w:t>MouseGame</w:t>
+            </w:r>
+            <w:proofErr w:type="spellEnd"/>
           </w:p>
           <w:p>
             <w:pPr>
@@ -495,6 +532,7 @@
                 <w:szCs w:val="24"/>
               </w:rPr>
             </w:pPr>
+            <w:proofErr w:type="spellStart"/>
             <w:r>
               <w:rPr>
                 <w:sz w:val="24"/>
@@ -502,6 +540,7 @@
               </w:rPr>
               <w:t>MouseHero</w:t>
             </w:r>
+            <w:proofErr w:type="spellEnd"/>
           </w:p>
           <w:p>
             <w:pPr>
@@ -538,6 +577,7 @@
                 <w:szCs w:val="24"/>
               </w:rPr>
             </w:pPr>
+            <w:proofErr w:type="spellStart"/>
             <w:r>
               <w:rPr>
                 <w:sz w:val="24"/>
@@ -545,6 +585,7 @@
               </w:rPr>
               <w:t>MouseLand</w:t>
             </w:r>
+            <w:proofErr w:type="spellEnd"/>
           </w:p>
           <w:p>
             <w:pPr>
@@ -561,6 +602,7 @@
                 <w:szCs w:val="24"/>
               </w:rPr>
             </w:pPr>
+            <w:proofErr w:type="spellStart"/>
             <w:r>
               <w:rPr>
                 <w:sz w:val="24"/>
@@ -568,6 +610,7 @@
               </w:rPr>
               <w:t>MouseTrap</w:t>
             </w:r>
+            <w:proofErr w:type="spellEnd"/>
           </w:p>
           <w:p>
             <w:pPr>
@@ -640,6 +683,7 @@
                 <w:szCs w:val="24"/>
               </w:rPr>
             </w:pPr>
+            <w:proofErr w:type="spellStart"/>
             <w:r>
               <w:rPr>
                 <w:sz w:val="24"/>
@@ -647,6 +691,7 @@
               </w:rPr>
               <w:t>PipeGame</w:t>
             </w:r>
+            <w:proofErr w:type="spellEnd"/>
           </w:p>
           <w:p>
             <w:pPr>
@@ -729,6 +774,7 @@
                 <w:szCs w:val="24"/>
               </w:rPr>
             </w:pPr>
+            <w:proofErr w:type="spellStart"/>
             <w:r>
               <w:rPr>
                 <w:sz w:val="24"/>
@@ -736,6 +782,7 @@
               </w:rPr>
               <w:t>PipeMap</w:t>
             </w:r>
+            <w:proofErr w:type="spellEnd"/>
           </w:p>
           <w:p>
             <w:pPr>
@@ -868,6 +915,7 @@
                 <w:szCs w:val="24"/>
               </w:rPr>
             </w:pPr>
+            <w:proofErr w:type="spellStart"/>
             <w:r>
               <w:rPr>
                 <w:sz w:val="24"/>
@@ -875,6 +923,7 @@
               </w:rPr>
               <w:t>PipeGame</w:t>
             </w:r>
+            <w:proofErr w:type="spellEnd"/>
           </w:p>
           <w:p>
             <w:pPr>
@@ -1089,32 +1138,106 @@
           <w:szCs w:val="24"/>
         </w:rPr>
         <w:lastRenderedPageBreak/>
-        <w:t>1.  PacGame</w:t>
-      </w:r>
-    </w:p>
-    <w:p>
-      <w:pPr>
-        <w:spacing w:after="0" w:line="240" w:lineRule="auto"/>
-        <w:rPr>
-          <w:sz w:val="24"/>
-          <w:szCs w:val="24"/>
-        </w:rPr>
-      </w:pPr>
-    </w:p>
-    <w:p>
-      <w:pPr>
-        <w:spacing w:after="0" w:line="240" w:lineRule="auto"/>
-        <w:rPr>
-          <w:sz w:val="24"/>
-          <w:szCs w:val="24"/>
-        </w:rPr>
-      </w:pPr>
-      <w:r>
-        <w:rPr>
-          <w:sz w:val="24"/>
-          <w:szCs w:val="24"/>
-        </w:rPr>
-        <w:t>Based on the original ‘PacMan’, PacGame is a tile based and slow-motion type game which requires the character, PacMan, to collect all the PacDots on the grid, while avoiding or killing Ghosts.</w:t>
+        <w:t xml:space="preserve">1.  </w:t>
+      </w:r>
+      <w:proofErr w:type="spellStart"/>
+      <w:r>
+        <w:rPr>
+          <w:b/>
+          <w:sz w:val="24"/>
+          <w:szCs w:val="24"/>
+        </w:rPr>
+        <w:t>PacGame</w:t>
+      </w:r>
+      <w:proofErr w:type="spellEnd"/>
+    </w:p>
+    <w:p>
+      <w:pPr>
+        <w:spacing w:after="0" w:line="240" w:lineRule="auto"/>
+        <w:rPr>
+          <w:sz w:val="24"/>
+          <w:szCs w:val="24"/>
+        </w:rPr>
+      </w:pPr>
+    </w:p>
+    <w:p>
+      <w:pPr>
+        <w:spacing w:after="0" w:line="240" w:lineRule="auto"/>
+        <w:rPr>
+          <w:sz w:val="24"/>
+          <w:szCs w:val="24"/>
+        </w:rPr>
+      </w:pPr>
+      <w:r>
+        <w:rPr>
+          <w:sz w:val="24"/>
+          <w:szCs w:val="24"/>
+        </w:rPr>
+        <w:t>Based on the original ‘</w:t>
+      </w:r>
+      <w:proofErr w:type="spellStart"/>
+      <w:r>
+        <w:rPr>
+          <w:sz w:val="24"/>
+          <w:szCs w:val="24"/>
+        </w:rPr>
+        <w:t>PacMan</w:t>
+      </w:r>
+      <w:proofErr w:type="spellEnd"/>
+      <w:r>
+        <w:rPr>
+          <w:sz w:val="24"/>
+          <w:szCs w:val="24"/>
+        </w:rPr>
+        <w:t xml:space="preserve">’, </w:t>
+      </w:r>
+      <w:proofErr w:type="spellStart"/>
+      <w:r>
+        <w:rPr>
+          <w:sz w:val="24"/>
+          <w:szCs w:val="24"/>
+        </w:rPr>
+        <w:t>PacGame</w:t>
+      </w:r>
+      <w:proofErr w:type="spellEnd"/>
+      <w:r>
+        <w:rPr>
+          <w:sz w:val="24"/>
+          <w:szCs w:val="24"/>
+        </w:rPr>
+        <w:t xml:space="preserve"> is a tile based and slow-motion type game which requires the character, </w:t>
+      </w:r>
+      <w:proofErr w:type="spellStart"/>
+      <w:r>
+        <w:rPr>
+          <w:sz w:val="24"/>
+          <w:szCs w:val="24"/>
+        </w:rPr>
+        <w:t>PacMan</w:t>
+      </w:r>
+      <w:proofErr w:type="spellEnd"/>
+      <w:r>
+        <w:rPr>
+          <w:sz w:val="24"/>
+          <w:szCs w:val="24"/>
+        </w:rPr>
+        <w:t xml:space="preserve">, to collect all the </w:t>
+      </w:r>
+      <w:proofErr w:type="spellStart"/>
+      <w:r>
+        <w:rPr>
+          <w:sz w:val="24"/>
+          <w:szCs w:val="24"/>
+        </w:rPr>
+        <w:t>PacDots</w:t>
+      </w:r>
+      <w:proofErr w:type="spellEnd"/>
+      <w:r>
+        <w:rPr>
+          <w:sz w:val="24"/>
+          <w:szCs w:val="24"/>
+        </w:rPr>
+        <w:t xml:space="preserve"> on the grid, while avoiding or killing Ghosts.</w:t>
       </w:r>
     </w:p>
     <w:p>
@@ -1219,7 +1342,32 @@
           <w:sz w:val="24"/>
           <w:szCs w:val="24"/>
         </w:rPr>
-        <w:t>ero is PacMan, the N</w:t>
+        <w:t xml:space="preserve">ero is </w:t>
+      </w:r>
+      <w:proofErr w:type="spellStart"/>
+      <w:proofErr w:type="gramStart"/>
+      <w:r>
+        <w:rPr>
+          <w:sz w:val="24"/>
+          <w:szCs w:val="24"/>
+        </w:rPr>
+        <w:t>PacMan</w:t>
+      </w:r>
+      <w:proofErr w:type="spellEnd"/>
+      <w:r>
+        <w:rPr>
+          <w:sz w:val="24"/>
+          <w:szCs w:val="24"/>
+        </w:rPr>
+        <w:t>,</w:t>
+      </w:r>
+      <w:proofErr w:type="gramEnd"/>
+      <w:r>
+        <w:rPr>
+          <w:sz w:val="24"/>
+          <w:szCs w:val="24"/>
+        </w:rPr>
+        <w:t xml:space="preserve"> the N</w:t>
       </w:r>
       <w:r>
         <w:rPr>
@@ -1270,8 +1418,18 @@
           <w:szCs w:val="24"/>
         </w:rPr>
         <w:tab/>
-        <w:t>1.1.1. PacMan</w:t>
-      </w:r>
+        <w:t xml:space="preserve">1.1.1. </w:t>
+      </w:r>
+      <w:proofErr w:type="spellStart"/>
+      <w:r>
+        <w:rPr>
+          <w:b/>
+          <w:sz w:val="24"/>
+          <w:szCs w:val="24"/>
+        </w:rPr>
+        <w:t>PacMan</w:t>
+      </w:r>
+      <w:proofErr w:type="spellEnd"/>
     </w:p>
     <w:p>
       <w:pPr>
@@ -1293,12 +1451,69 @@
           <w:szCs w:val="24"/>
         </w:rPr>
       </w:pPr>
-      <w:r>
-        <w:rPr>
-          <w:sz w:val="24"/>
-          <w:szCs w:val="24"/>
-        </w:rPr>
-        <w:t>PacMan is the hero of this game. He is controlled by the user and is followed by the ghosts. PacMan eats PacDots to gain points and to complete the game, and may also eat PowerPellets to become invulnerable and thus gain the ability to eat ghosts.</w:t>
+      <w:proofErr w:type="spellStart"/>
+      <w:r>
+        <w:rPr>
+          <w:sz w:val="24"/>
+          <w:szCs w:val="24"/>
+        </w:rPr>
+        <w:t>PacMan</w:t>
+      </w:r>
+      <w:proofErr w:type="spellEnd"/>
+      <w:r>
+        <w:rPr>
+          <w:sz w:val="24"/>
+          <w:szCs w:val="24"/>
+        </w:rPr>
+        <w:t xml:space="preserve"> is the hero of this game. He is controlled by the user and is followed by the ghosts. </w:t>
+      </w:r>
+      <w:proofErr w:type="spellStart"/>
+      <w:r>
+        <w:rPr>
+          <w:sz w:val="24"/>
+          <w:szCs w:val="24"/>
+        </w:rPr>
+        <w:t>PacMan</w:t>
+      </w:r>
+      <w:proofErr w:type="spellEnd"/>
+      <w:r>
+        <w:rPr>
+          <w:sz w:val="24"/>
+          <w:szCs w:val="24"/>
+        </w:rPr>
+        <w:t xml:space="preserve"> eats </w:t>
+      </w:r>
+      <w:proofErr w:type="spellStart"/>
+      <w:r>
+        <w:rPr>
+          <w:sz w:val="24"/>
+          <w:szCs w:val="24"/>
+        </w:rPr>
+        <w:t>PacDots</w:t>
+      </w:r>
+      <w:proofErr w:type="spellEnd"/>
+      <w:r>
+        <w:rPr>
+          <w:sz w:val="24"/>
+          <w:szCs w:val="24"/>
+        </w:rPr>
+        <w:t xml:space="preserve"> to gain points and to complete the game, and may also eat </w:t>
+      </w:r>
+      <w:proofErr w:type="spellStart"/>
+      <w:r>
+        <w:rPr>
+          <w:sz w:val="24"/>
+          <w:szCs w:val="24"/>
+        </w:rPr>
+        <w:t>PowerPellets</w:t>
+      </w:r>
+      <w:proofErr w:type="spellEnd"/>
+      <w:r>
+        <w:rPr>
+          <w:sz w:val="24"/>
+          <w:szCs w:val="24"/>
+        </w:rPr>
+        <w:t xml:space="preserve"> to become invulnerable and thus gain the ability to eat ghosts.</w:t>
       </w:r>
     </w:p>
     <w:p>
@@ -1349,12 +1564,37 @@
           <w:szCs w:val="24"/>
         </w:rPr>
       </w:pPr>
-      <w:r>
-        <w:rPr>
-          <w:sz w:val="24"/>
-          <w:szCs w:val="24"/>
-        </w:rPr>
-        <w:t>PacGame has a population of Ghosts that are set out to catch and kill PacMan. In order to effectively do this, each Ghost has its own personality</w:t>
+      <w:proofErr w:type="spellStart"/>
+      <w:r>
+        <w:rPr>
+          <w:sz w:val="24"/>
+          <w:szCs w:val="24"/>
+        </w:rPr>
+        <w:t>PacGame</w:t>
+      </w:r>
+      <w:proofErr w:type="spellEnd"/>
+      <w:r>
+        <w:rPr>
+          <w:sz w:val="24"/>
+          <w:szCs w:val="24"/>
+        </w:rPr>
+        <w:t xml:space="preserve"> has a population of Ghosts that are set out to catch and kill </w:t>
+      </w:r>
+      <w:proofErr w:type="spellStart"/>
+      <w:r>
+        <w:rPr>
+          <w:sz w:val="24"/>
+          <w:szCs w:val="24"/>
+        </w:rPr>
+        <w:t>PacMan</w:t>
+      </w:r>
+      <w:proofErr w:type="spellEnd"/>
+      <w:r>
+        <w:rPr>
+          <w:sz w:val="24"/>
+          <w:szCs w:val="24"/>
+        </w:rPr>
+        <w:t>. In order to effectively do this, each Ghost has its own personality</w:t>
       </w:r>
       <w:r>
         <w:rPr>
@@ -1430,14 +1670,110 @@
           <w:sz w:val="24"/>
           <w:szCs w:val="24"/>
         </w:rPr>
-        <w:t>(:S) face. It is always contemplating possible moves in order to cut off PacMan.</w:t>
-      </w:r>
-      <w:r>
-        <w:rPr>
-          <w:sz w:val="24"/>
-          <w:szCs w:val="24"/>
-        </w:rPr>
-        <w:t xml:space="preserve"> This ghost tries to predict PacMan’s next position and moves towards this position. Sam will move away from PacMan when PacMan is inviulnerable.</w:t>
+        <w:t>(</w:t>
+      </w:r>
+      <w:proofErr w:type="gramStart"/>
+      <w:r>
+        <w:rPr>
+          <w:sz w:val="24"/>
+          <w:szCs w:val="24"/>
+        </w:rPr>
+        <w:t>:S</w:t>
+      </w:r>
+      <w:proofErr w:type="gramEnd"/>
+      <w:r>
+        <w:rPr>
+          <w:sz w:val="24"/>
+          <w:szCs w:val="24"/>
+        </w:rPr>
+        <w:t xml:space="preserve">) face. It is always contemplating possible moves in order to cut off </w:t>
+      </w:r>
+      <w:proofErr w:type="spellStart"/>
+      <w:r>
+        <w:rPr>
+          <w:sz w:val="24"/>
+          <w:szCs w:val="24"/>
+        </w:rPr>
+        <w:t>PacMan</w:t>
+      </w:r>
+      <w:proofErr w:type="spellEnd"/>
+      <w:r>
+        <w:rPr>
+          <w:sz w:val="24"/>
+          <w:szCs w:val="24"/>
+        </w:rPr>
+        <w:t>.</w:t>
+      </w:r>
+      <w:r>
+        <w:rPr>
+          <w:sz w:val="24"/>
+          <w:szCs w:val="24"/>
+        </w:rPr>
+        <w:t xml:space="preserve"> This ghost tries to predict </w:t>
+      </w:r>
+      <w:proofErr w:type="spellStart"/>
+      <w:r>
+        <w:rPr>
+          <w:sz w:val="24"/>
+          <w:szCs w:val="24"/>
+        </w:rPr>
+        <w:t>PacMan’s</w:t>
+      </w:r>
+      <w:proofErr w:type="spellEnd"/>
+      <w:r>
+        <w:rPr>
+          <w:sz w:val="24"/>
+          <w:szCs w:val="24"/>
+        </w:rPr>
+        <w:t xml:space="preserve"> next position and moves towards this position. Sam will move away from </w:t>
+      </w:r>
+      <w:proofErr w:type="spellStart"/>
+      <w:r>
+        <w:rPr>
+          <w:sz w:val="24"/>
+          <w:szCs w:val="24"/>
+        </w:rPr>
+        <w:t>PacMan</w:t>
+      </w:r>
+      <w:proofErr w:type="spellEnd"/>
+      <w:r>
+        <w:rPr>
+          <w:sz w:val="24"/>
+          <w:szCs w:val="24"/>
+        </w:rPr>
+        <w:t xml:space="preserve"> when </w:t>
+      </w:r>
+      <w:proofErr w:type="spellStart"/>
+      <w:r>
+        <w:rPr>
+          <w:sz w:val="24"/>
+          <w:szCs w:val="24"/>
+        </w:rPr>
+        <w:t>PacMan</w:t>
+      </w:r>
+      <w:proofErr w:type="spellEnd"/>
+      <w:r>
+        <w:rPr>
+          <w:sz w:val="24"/>
+          <w:szCs w:val="24"/>
+        </w:rPr>
+        <w:t xml:space="preserve"> is </w:t>
+      </w:r>
+      <w:proofErr w:type="spellStart"/>
+      <w:r>
+        <w:rPr>
+          <w:sz w:val="24"/>
+          <w:szCs w:val="24"/>
+        </w:rPr>
+        <w:t>inviulnerable</w:t>
+      </w:r>
+      <w:proofErr w:type="spellEnd"/>
+      <w:r>
+        <w:rPr>
+          <w:sz w:val="24"/>
+          <w:szCs w:val="24"/>
+        </w:rPr>
+        <w:t>.</w:t>
       </w:r>
     </w:p>
     <w:p>
@@ -1529,7 +1865,55 @@
           <w:sz w:val="24"/>
           <w:szCs w:val="24"/>
         </w:rPr>
-        <w:t>It simply moves towards PacMan’s last position, regardless of of PacMan’s invulnerability. It is also pretty stupid.</w:t>
+        <w:t xml:space="preserve">It simply moves towards </w:t>
+      </w:r>
+      <w:proofErr w:type="spellStart"/>
+      <w:r>
+        <w:rPr>
+          <w:sz w:val="24"/>
+          <w:szCs w:val="24"/>
+        </w:rPr>
+        <w:t>PacMan’s</w:t>
+      </w:r>
+      <w:proofErr w:type="spellEnd"/>
+      <w:r>
+        <w:rPr>
+          <w:sz w:val="24"/>
+          <w:szCs w:val="24"/>
+        </w:rPr>
+        <w:t xml:space="preserve"> last position, regardless of </w:t>
+      </w:r>
+      <w:proofErr w:type="spellStart"/>
+      <w:r>
+        <w:rPr>
+          <w:sz w:val="24"/>
+          <w:szCs w:val="24"/>
+        </w:rPr>
+        <w:t>of</w:t>
+      </w:r>
+      <w:proofErr w:type="spellEnd"/>
+      <w:r>
+        <w:rPr>
+          <w:sz w:val="24"/>
+          <w:szCs w:val="24"/>
+        </w:rPr>
+        <w:t xml:space="preserve"> </w:t>
+      </w:r>
+      <w:proofErr w:type="spellStart"/>
+      <w:r>
+        <w:rPr>
+          <w:sz w:val="24"/>
+          <w:szCs w:val="24"/>
+        </w:rPr>
+        <w:t>PacMan’s</w:t>
+      </w:r>
+      <w:proofErr w:type="spellEnd"/>
+      <w:r>
+        <w:rPr>
+          <w:sz w:val="24"/>
+          <w:szCs w:val="24"/>
+        </w:rPr>
+        <w:t xml:space="preserve"> invulnerability. It is also pretty stupid.</w:t>
       </w:r>
     </w:p>
     <w:p>
@@ -1621,7 +2005,23 @@
           <w:sz w:val="24"/>
           <w:szCs w:val="24"/>
         </w:rPr>
-        <w:t>Danny is the happy ghost, characterized by its (:D) face. It has no sense of purpose and randomly travels the grid at its leisure. There is no way to predict its next move.</w:t>
+        <w:t>Danny is the happy ghost, characterized by its (</w:t>
+      </w:r>
+      <w:proofErr w:type="gramStart"/>
+      <w:r>
+        <w:rPr>
+          <w:sz w:val="24"/>
+          <w:szCs w:val="24"/>
+        </w:rPr>
+        <w:t>:D</w:t>
+      </w:r>
+      <w:proofErr w:type="gramEnd"/>
+      <w:r>
+        <w:rPr>
+          <w:sz w:val="24"/>
+          <w:szCs w:val="24"/>
+        </w:rPr>
+        <w:t>) face. It has no sense of purpose and randomly travels the grid at its leisure. There is no way to predict its next move.</w:t>
       </w:r>
     </w:p>
     <w:p>
@@ -1722,6 +2122,7 @@
         </w:rPr>
         <w:t xml:space="preserve">1.2. </w:t>
       </w:r>
+      <w:proofErr w:type="spellStart"/>
       <w:r>
         <w:rPr>
           <w:b/>
@@ -1730,6 +2131,7 @@
         </w:rPr>
         <w:t>PacWorld</w:t>
       </w:r>
+      <w:proofErr w:type="spellEnd"/>
     </w:p>
     <w:p>
       <w:pPr>
@@ -1750,19 +2152,92 @@
           <w:szCs w:val="24"/>
         </w:rPr>
       </w:pPr>
-      <w:r>
-        <w:rPr>
-          <w:sz w:val="24"/>
-          <w:szCs w:val="24"/>
-        </w:rPr>
-        <w:t>PacWorld is composed of Walls and PacDots.</w:t>
-      </w:r>
-      <w:r>
-        <w:rPr>
-          <w:sz w:val="24"/>
-          <w:szCs w:val="24"/>
-        </w:rPr>
-        <w:t xml:space="preserve"> The image to the right shows the starting positions of all the Ghosts and PacMan, as well as the location of the PacDots and PowerPellet.</w:t>
+      <w:proofErr w:type="spellStart"/>
+      <w:r>
+        <w:rPr>
+          <w:sz w:val="24"/>
+          <w:szCs w:val="24"/>
+        </w:rPr>
+        <w:t>PacWorld</w:t>
+      </w:r>
+      <w:proofErr w:type="spellEnd"/>
+      <w:r>
+        <w:rPr>
+          <w:sz w:val="24"/>
+          <w:szCs w:val="24"/>
+        </w:rPr>
+        <w:t xml:space="preserve"> is composed of Walls and </w:t>
+      </w:r>
+      <w:proofErr w:type="spellStart"/>
+      <w:r>
+        <w:rPr>
+          <w:sz w:val="24"/>
+          <w:szCs w:val="24"/>
+        </w:rPr>
+        <w:t>PacDots</w:t>
+      </w:r>
+      <w:proofErr w:type="spellEnd"/>
+      <w:r>
+        <w:rPr>
+          <w:sz w:val="24"/>
+          <w:szCs w:val="24"/>
+        </w:rPr>
+        <w:t>.</w:t>
+      </w:r>
+      <w:r>
+        <w:rPr>
+          <w:sz w:val="24"/>
+          <w:szCs w:val="24"/>
+        </w:rPr>
+        <w:t xml:space="preserve"> The image to the right shows the starting positions of all the Ghosts and </w:t>
+      </w:r>
+      <w:proofErr w:type="spellStart"/>
+      <w:r>
+        <w:rPr>
+          <w:sz w:val="24"/>
+          <w:szCs w:val="24"/>
+        </w:rPr>
+        <w:t>PacMan</w:t>
+      </w:r>
+      <w:proofErr w:type="spellEnd"/>
+      <w:r>
+        <w:rPr>
+          <w:sz w:val="24"/>
+          <w:szCs w:val="24"/>
+        </w:rPr>
+        <w:t xml:space="preserve">, as well as the location of the </w:t>
+      </w:r>
+      <w:proofErr w:type="spellStart"/>
+      <w:r>
+        <w:rPr>
+          <w:sz w:val="24"/>
+          <w:szCs w:val="24"/>
+        </w:rPr>
+        <w:t>PacDots</w:t>
+      </w:r>
+      <w:proofErr w:type="spellEnd"/>
+      <w:r>
+        <w:rPr>
+          <w:sz w:val="24"/>
+          <w:szCs w:val="24"/>
+        </w:rPr>
+        <w:t xml:space="preserve"> and </w:t>
+      </w:r>
+      <w:proofErr w:type="spellStart"/>
+      <w:r>
+        <w:rPr>
+          <w:sz w:val="24"/>
+          <w:szCs w:val="24"/>
+        </w:rPr>
+        <w:t>PowerPellet</w:t>
+      </w:r>
+      <w:proofErr w:type="spellEnd"/>
+      <w:r>
+        <w:rPr>
+          <w:sz w:val="24"/>
+          <w:szCs w:val="24"/>
+        </w:rPr>
+        <w:t>.</w:t>
       </w:r>
     </w:p>
     <w:p>
@@ -1819,8 +2294,18 @@
           <w:sz w:val="24"/>
           <w:szCs w:val="24"/>
         </w:rPr>
-        <w:t>1.2.1. PacDot</w:t>
-      </w:r>
+        <w:t xml:space="preserve">1.2.1. </w:t>
+      </w:r>
+      <w:proofErr w:type="spellStart"/>
+      <w:r>
+        <w:rPr>
+          <w:b/>
+          <w:sz w:val="24"/>
+          <w:szCs w:val="24"/>
+        </w:rPr>
+        <w:t>PacDot</w:t>
+      </w:r>
+      <w:proofErr w:type="spellEnd"/>
     </w:p>
     <w:p>
       <w:pPr>
@@ -1847,15 +2332,65 @@
           <w:sz w:val="24"/>
           <w:szCs w:val="24"/>
         </w:rPr>
-        <w:t xml:space="preserve">The PacDots feed PacMan points, and if all of them are collected, the game is won. </w:t>
-      </w:r>
-      <w:r>
-        <w:rPr>
-          <w:b/>
-          <w:sz w:val="24"/>
-          <w:szCs w:val="24"/>
-        </w:rPr>
-        <w:t>Each PacDot is worth 10 points</w:t>
+        <w:t xml:space="preserve">The </w:t>
+      </w:r>
+      <w:proofErr w:type="spellStart"/>
+      <w:r>
+        <w:rPr>
+          <w:sz w:val="24"/>
+          <w:szCs w:val="24"/>
+        </w:rPr>
+        <w:t>PacDots</w:t>
+      </w:r>
+      <w:proofErr w:type="spellEnd"/>
+      <w:r>
+        <w:rPr>
+          <w:sz w:val="24"/>
+          <w:szCs w:val="24"/>
+        </w:rPr>
+        <w:t xml:space="preserve"> feed </w:t>
+      </w:r>
+      <w:proofErr w:type="spellStart"/>
+      <w:r>
+        <w:rPr>
+          <w:sz w:val="24"/>
+          <w:szCs w:val="24"/>
+        </w:rPr>
+        <w:t>PacMan</w:t>
+      </w:r>
+      <w:proofErr w:type="spellEnd"/>
+      <w:r>
+        <w:rPr>
+          <w:sz w:val="24"/>
+          <w:szCs w:val="24"/>
+        </w:rPr>
+        <w:t xml:space="preserve"> points, and if all of them are collected, the game is won. </w:t>
+      </w:r>
+      <w:r>
+        <w:rPr>
+          <w:b/>
+          <w:sz w:val="24"/>
+          <w:szCs w:val="24"/>
+        </w:rPr>
+        <w:t xml:space="preserve">Each </w:t>
+      </w:r>
+      <w:proofErr w:type="spellStart"/>
+      <w:r>
+        <w:rPr>
+          <w:b/>
+          <w:sz w:val="24"/>
+          <w:szCs w:val="24"/>
+        </w:rPr>
+        <w:t>PacDot</w:t>
+      </w:r>
+      <w:proofErr w:type="spellEnd"/>
+      <w:r>
+        <w:rPr>
+          <w:b/>
+          <w:sz w:val="24"/>
+          <w:szCs w:val="24"/>
+        </w:rPr>
+        <w:t xml:space="preserve"> is worth 10 points</w:t>
       </w:r>
       <w:r>
         <w:rPr>
@@ -1901,8 +2436,18 @@
           <w:szCs w:val="24"/>
         </w:rPr>
         <w:tab/>
-        <w:t>1.2.2. PowerPellet</w:t>
-      </w:r>
+        <w:t xml:space="preserve">1.2.2. </w:t>
+      </w:r>
+      <w:proofErr w:type="spellStart"/>
+      <w:r>
+        <w:rPr>
+          <w:b/>
+          <w:sz w:val="24"/>
+          <w:szCs w:val="24"/>
+        </w:rPr>
+        <w:t>PowerPellet</w:t>
+      </w:r>
+      <w:proofErr w:type="spellEnd"/>
     </w:p>
     <w:p>
       <w:pPr>
@@ -1928,7 +2473,39 @@
           <w:sz w:val="24"/>
           <w:szCs w:val="24"/>
         </w:rPr>
-        <w:t xml:space="preserve">The PowerPellet makes PacMan </w:t>
+        <w:t xml:space="preserve">The </w:t>
+      </w:r>
+      <w:proofErr w:type="spellStart"/>
+      <w:r>
+        <w:rPr>
+          <w:sz w:val="24"/>
+          <w:szCs w:val="24"/>
+        </w:rPr>
+        <w:t>PowerPellet</w:t>
+      </w:r>
+      <w:proofErr w:type="spellEnd"/>
+      <w:r>
+        <w:rPr>
+          <w:sz w:val="24"/>
+          <w:szCs w:val="24"/>
+        </w:rPr>
+        <w:t xml:space="preserve"> makes </w:t>
+      </w:r>
+      <w:proofErr w:type="spellStart"/>
+      <w:r>
+        <w:rPr>
+          <w:sz w:val="24"/>
+          <w:szCs w:val="24"/>
+        </w:rPr>
+        <w:t>PacMan</w:t>
+      </w:r>
+      <w:proofErr w:type="spellEnd"/>
+      <w:r>
+        <w:rPr>
+          <w:sz w:val="24"/>
+          <w:szCs w:val="24"/>
+        </w:rPr>
+        <w:t xml:space="preserve"> </w:t>
       </w:r>
       <w:r>
         <w:rPr>
@@ -1943,7 +2520,23 @@
           <w:sz w:val="24"/>
           <w:szCs w:val="24"/>
         </w:rPr>
-        <w:t>. While invulnerable, PacMan can eat Ghosts. The Ghosts that ar</w:t>
+        <w:t xml:space="preserve">. While invulnerable, </w:t>
+      </w:r>
+      <w:proofErr w:type="spellStart"/>
+      <w:r>
+        <w:rPr>
+          <w:sz w:val="24"/>
+          <w:szCs w:val="24"/>
+        </w:rPr>
+        <w:t>PacMan</w:t>
+      </w:r>
+      <w:proofErr w:type="spellEnd"/>
+      <w:r>
+        <w:rPr>
+          <w:sz w:val="24"/>
+          <w:szCs w:val="24"/>
+        </w:rPr>
+        <w:t xml:space="preserve"> can eat Ghosts. The Ghosts that ar</w:t>
       </w:r>
       <w:r>
         <w:rPr>
@@ -1971,7 +2564,23 @@
           <w:sz w:val="24"/>
           <w:szCs w:val="24"/>
         </w:rPr>
-        <w:t>. After 10 turns, PacMan is vulnerable again and must avoid ghosts.</w:t>
+        <w:t xml:space="preserve">. After 10 turns, </w:t>
+      </w:r>
+      <w:proofErr w:type="spellStart"/>
+      <w:r>
+        <w:rPr>
+          <w:sz w:val="24"/>
+          <w:szCs w:val="24"/>
+        </w:rPr>
+        <w:t>PacMan</w:t>
+      </w:r>
+      <w:proofErr w:type="spellEnd"/>
+      <w:r>
+        <w:rPr>
+          <w:sz w:val="24"/>
+          <w:szCs w:val="24"/>
+        </w:rPr>
+        <w:t xml:space="preserve"> is vulnerable again and must avoid ghosts.</w:t>
       </w:r>
     </w:p>
     <w:p>
@@ -2050,7 +2659,23 @@
           <w:sz w:val="24"/>
           <w:szCs w:val="24"/>
         </w:rPr>
-        <w:t xml:space="preserve"> direction he would like to go. For example, if the user wishes to go right, he may click 6 squares to the right and 1 square up. The game will assume this is intended to be a move to the right and will move PacMan 1 square to the right if there are no obstructions. </w:t>
+        <w:t xml:space="preserve"> direction he would like to go. For example, if the user wishes to go right, he may click 6 squares to the right and 1 square up. The game will assume this is intended to be a move to the right and will move </w:t>
+      </w:r>
+      <w:proofErr w:type="spellStart"/>
+      <w:r>
+        <w:rPr>
+          <w:sz w:val="24"/>
+          <w:szCs w:val="24"/>
+        </w:rPr>
+        <w:t>PacMan</w:t>
+      </w:r>
+      <w:proofErr w:type="spellEnd"/>
+      <w:r>
+        <w:rPr>
+          <w:sz w:val="24"/>
+          <w:szCs w:val="24"/>
+        </w:rPr>
+        <w:t xml:space="preserve"> 1 square to the right if there are no obstructions. </w:t>
       </w:r>
       <w:r>
         <w:rPr>
@@ -2071,6 +2696,76 @@
       <w:pPr>
         <w:spacing w:after="0" w:line="240" w:lineRule="auto"/>
         <w:rPr>
+          <w:b/>
+          <w:sz w:val="24"/>
+          <w:szCs w:val="24"/>
+        </w:rPr>
+      </w:pPr>
+    </w:p>
+    <w:p>
+      <w:pPr>
+        <w:spacing w:after="0" w:line="240" w:lineRule="auto"/>
+        <w:rPr>
+          <w:b/>
+          <w:sz w:val="24"/>
+          <w:szCs w:val="24"/>
+        </w:rPr>
+      </w:pPr>
+    </w:p>
+    <w:p>
+      <w:pPr>
+        <w:spacing w:after="0" w:line="240" w:lineRule="auto"/>
+        <w:rPr>
+          <w:b/>
+          <w:sz w:val="24"/>
+          <w:szCs w:val="24"/>
+        </w:rPr>
+      </w:pPr>
+    </w:p>
+    <w:p>
+      <w:pPr>
+        <w:spacing w:after="0" w:line="240" w:lineRule="auto"/>
+        <w:rPr>
+          <w:b/>
+          <w:sz w:val="24"/>
+          <w:szCs w:val="24"/>
+        </w:rPr>
+      </w:pPr>
+    </w:p>
+    <w:p>
+      <w:pPr>
+        <w:spacing w:after="0" w:line="240" w:lineRule="auto"/>
+        <w:rPr>
+          <w:b/>
+          <w:sz w:val="24"/>
+          <w:szCs w:val="24"/>
+        </w:rPr>
+      </w:pPr>
+    </w:p>
+    <w:p>
+      <w:pPr>
+        <w:spacing w:after="0" w:line="240" w:lineRule="auto"/>
+        <w:rPr>
+          <w:b/>
+          <w:sz w:val="24"/>
+          <w:szCs w:val="24"/>
+        </w:rPr>
+      </w:pPr>
+    </w:p>
+    <w:p>
+      <w:pPr>
+        <w:spacing w:after="0" w:line="240" w:lineRule="auto"/>
+        <w:rPr>
+          <w:b/>
+          <w:sz w:val="24"/>
+          <w:szCs w:val="24"/>
+        </w:rPr>
+      </w:pPr>
+    </w:p>
+    <w:p>
+      <w:pPr>
+        <w:spacing w:after="0" w:line="240" w:lineRule="auto"/>
+        <w:rPr>
           <w:i/>
           <w:sz w:val="24"/>
           <w:szCs w:val="24"/>
@@ -2082,6 +2777,7 @@
           <w:sz w:val="24"/>
           <w:szCs w:val="24"/>
         </w:rPr>
+        <w:lastRenderedPageBreak/>
         <w:t>2</w:t>
       </w:r>
       <w:r>
@@ -2090,8 +2786,18 @@
           <w:sz w:val="24"/>
           <w:szCs w:val="24"/>
         </w:rPr>
-        <w:t>. MouseGame</w:t>
-      </w:r>
+        <w:t xml:space="preserve">. </w:t>
+      </w:r>
+      <w:proofErr w:type="spellStart"/>
+      <w:r>
+        <w:rPr>
+          <w:b/>
+          <w:sz w:val="24"/>
+          <w:szCs w:val="24"/>
+        </w:rPr>
+        <w:t>MouseGame</w:t>
+      </w:r>
+      <w:proofErr w:type="spellEnd"/>
     </w:p>
     <w:p>
       <w:pPr>
@@ -2121,12 +2827,21 @@
           <w:szCs w:val="24"/>
         </w:rPr>
       </w:pPr>
-      <w:r>
-        <w:rPr>
-          <w:sz w:val="24"/>
-          <w:szCs w:val="24"/>
-        </w:rPr>
-        <w:t xml:space="preserve">MouseGame is a Tile based game and </w:t>
+      <w:proofErr w:type="spellStart"/>
+      <w:r>
+        <w:rPr>
+          <w:sz w:val="24"/>
+          <w:szCs w:val="24"/>
+        </w:rPr>
+        <w:t>MouseGame</w:t>
+      </w:r>
+      <w:proofErr w:type="spellEnd"/>
+      <w:r>
+        <w:rPr>
+          <w:sz w:val="24"/>
+          <w:szCs w:val="24"/>
+        </w:rPr>
+        <w:t xml:space="preserve"> is a Tile based game and </w:t>
       </w:r>
       <w:r>
         <w:rPr>
@@ -2209,7 +2924,6 @@
           <w:sz w:val="24"/>
           <w:szCs w:val="24"/>
         </w:rPr>
-        <w:lastRenderedPageBreak/>
         <w:tab/>
         <w:t>2.1. Characters</w:t>
       </w:r>
@@ -2324,8 +3038,18 @@
           <w:szCs w:val="24"/>
         </w:rPr>
         <w:tab/>
-        <w:t>2.1.1. MouseHero</w:t>
-      </w:r>
+        <w:t xml:space="preserve">2.1.1. </w:t>
+      </w:r>
+      <w:proofErr w:type="spellStart"/>
+      <w:r>
+        <w:rPr>
+          <w:b/>
+          <w:sz w:val="24"/>
+          <w:szCs w:val="24"/>
+        </w:rPr>
+        <w:t>MouseHero</w:t>
+      </w:r>
+      <w:proofErr w:type="spellEnd"/>
     </w:p>
     <w:p>
       <w:pPr>
@@ -2355,6 +3079,13 @@
           <w:szCs w:val="24"/>
         </w:rPr>
         <w:t>Cheesy is the hero of this game and is trying to reach the finish line at the other end of the maze. But it is not simple because Cheesy is being chased by evil mice called Red-Eyes. In his favour he can drop a mouse trap at his position whenever he feels like it is useful; the mouse trap will eliminate the Red-Eyes.</w:t>
+      </w:r>
+      <w:r>
+        <w:rPr>
+          <w:sz w:val="24"/>
+          <w:szCs w:val="24"/>
+        </w:rPr>
+        <w:t xml:space="preserve"> He is only aloud to drop one mouse trap at a time, but can go back and pick it up at anytime.</w:t>
       </w:r>
       <w:r>
         <w:rPr>
@@ -2454,6 +3185,83 @@
         <w:pStyle w:val="ListParagraph"/>
         <w:spacing w:after="0" w:line="240" w:lineRule="auto"/>
         <w:ind w:left="1440"/>
+        <w:rPr>
+          <w:sz w:val="24"/>
+          <w:szCs w:val="24"/>
+        </w:rPr>
+      </w:pPr>
+      <w:r>
+        <w:rPr>
+          <w:sz w:val="24"/>
+          <w:szCs w:val="24"/>
+        </w:rPr>
+        <w:t>The Red-Eye’s goal is to try to catch Cheesy, they do so by always going to the last position Cheesy has been. It seems pretty easy, but when you are cornered you have no way out.</w:t>
+      </w:r>
+      <w:r>
+        <w:rPr>
+          <w:sz w:val="24"/>
+          <w:szCs w:val="24"/>
+        </w:rPr>
+        <w:t xml:space="preserve"> </w:t>
+      </w:r>
+    </w:p>
+    <w:p>
+      <w:pPr>
+        <w:pStyle w:val="ListParagraph"/>
+        <w:spacing w:after="0" w:line="240" w:lineRule="auto"/>
+        <w:ind w:left="0"/>
+        <w:rPr>
+          <w:b/>
+          <w:sz w:val="24"/>
+          <w:szCs w:val="24"/>
+        </w:rPr>
+      </w:pPr>
+    </w:p>
+    <w:p>
+      <w:pPr>
+        <w:pStyle w:val="ListParagraph"/>
+        <w:spacing w:after="0" w:line="240" w:lineRule="auto"/>
+        <w:ind w:left="0"/>
+        <w:rPr>
+          <w:b/>
+          <w:sz w:val="24"/>
+          <w:szCs w:val="24"/>
+        </w:rPr>
+      </w:pPr>
+      <w:r>
+        <w:rPr>
+          <w:b/>
+          <w:sz w:val="24"/>
+          <w:szCs w:val="24"/>
+        </w:rPr>
+        <w:tab/>
+        <w:t xml:space="preserve">2.2. </w:t>
+      </w:r>
+      <w:proofErr w:type="spellStart"/>
+      <w:r>
+        <w:rPr>
+          <w:b/>
+          <w:sz w:val="24"/>
+          <w:szCs w:val="24"/>
+        </w:rPr>
+        <w:t>MouseLand</w:t>
+      </w:r>
+      <w:proofErr w:type="spellEnd"/>
+    </w:p>
+    <w:p>
+      <w:pPr>
+        <w:spacing w:after="0" w:line="240" w:lineRule="auto"/>
+        <w:rPr>
+          <w:b/>
+          <w:sz w:val="24"/>
+          <w:szCs w:val="24"/>
+        </w:rPr>
+      </w:pPr>
+    </w:p>
+    <w:p>
+      <w:pPr>
+        <w:spacing w:after="0" w:line="240" w:lineRule="auto"/>
+        <w:ind w:left="709"/>
         <w:rPr>
           <w:sz w:val="24"/>
           <w:szCs w:val="24"/>
@@ -2473,7 +3281,7 @@
               <wp:posOffset>3686175</wp:posOffset>
             </wp:positionH>
             <wp:positionV relativeFrom="paragraph">
-              <wp:posOffset>481330</wp:posOffset>
+              <wp:posOffset>5715</wp:posOffset>
             </wp:positionV>
             <wp:extent cx="2200275" cy="2314575"/>
             <wp:effectExtent l="19050" t="0" r="9525" b="0"/>
@@ -2528,12 +3336,35 @@
           </wp:anchor>
         </w:drawing>
       </w:r>
-      <w:r>
-        <w:rPr>
-          <w:sz w:val="24"/>
-          <w:szCs w:val="24"/>
-        </w:rPr>
-        <w:t>The Red-Eye’s goal is to try to catch Cheesy, they do so by always going to the last position Cheesy has been. It seems pretty easy, but when you are cornered you have no way out.</w:t>
+      <w:proofErr w:type="spellStart"/>
+      <w:r>
+        <w:rPr>
+          <w:sz w:val="24"/>
+          <w:szCs w:val="24"/>
+        </w:rPr>
+        <w:t>MouseLand</w:t>
+      </w:r>
+      <w:proofErr w:type="spellEnd"/>
+      <w:r>
+        <w:rPr>
+          <w:sz w:val="24"/>
+          <w:szCs w:val="24"/>
+        </w:rPr>
+        <w:t xml:space="preserve"> is composed of Walls</w:t>
+      </w:r>
+      <w:r>
+        <w:rPr>
+          <w:sz w:val="24"/>
+          <w:szCs w:val="24"/>
+        </w:rPr>
+        <w:t xml:space="preserve"> and blank Tiles</w:t>
+      </w:r>
+      <w:r>
+        <w:rPr>
+          <w:sz w:val="24"/>
+          <w:szCs w:val="24"/>
+        </w:rPr>
+        <w:t>.</w:t>
       </w:r>
       <w:r>
         <w:rPr>
@@ -2542,86 +3373,130 @@
         </w:rPr>
         <w:t xml:space="preserve"> </w:t>
       </w:r>
-    </w:p>
-    <w:p>
-      <w:pPr>
-        <w:pStyle w:val="ListParagraph"/>
-        <w:spacing w:after="0" w:line="240" w:lineRule="auto"/>
-        <w:ind w:left="0"/>
-        <w:rPr>
-          <w:b/>
-          <w:sz w:val="24"/>
-          <w:szCs w:val="24"/>
-        </w:rPr>
-      </w:pPr>
-    </w:p>
-    <w:p>
-      <w:pPr>
-        <w:pStyle w:val="ListParagraph"/>
-        <w:spacing w:after="0" w:line="240" w:lineRule="auto"/>
-        <w:ind w:left="0"/>
-        <w:rPr>
-          <w:b/>
-          <w:sz w:val="24"/>
-          <w:szCs w:val="24"/>
-        </w:rPr>
-      </w:pPr>
-      <w:r>
-        <w:rPr>
-          <w:b/>
+      <w:r>
+        <w:rPr>
+          <w:sz w:val="24"/>
+          <w:szCs w:val="24"/>
+        </w:rPr>
+        <w:t xml:space="preserve">The image to the right shows the starting positions of all the Mice and </w:t>
+      </w:r>
+      <w:proofErr w:type="spellStart"/>
+      <w:r>
+        <w:rPr>
+          <w:sz w:val="24"/>
+          <w:szCs w:val="24"/>
+        </w:rPr>
+        <w:t>MouseHero</w:t>
+      </w:r>
+      <w:proofErr w:type="spellEnd"/>
+      <w:r>
+        <w:rPr>
+          <w:sz w:val="24"/>
+          <w:szCs w:val="24"/>
+        </w:rPr>
+        <w:t>. The exit is seen at the top right, where the hole in the walls is.</w:t>
+      </w:r>
+    </w:p>
+    <w:p>
+      <w:pPr>
+        <w:spacing w:after="0" w:line="240" w:lineRule="auto"/>
+        <w:ind w:left="709"/>
+        <w:rPr>
+          <w:sz w:val="24"/>
+          <w:szCs w:val="24"/>
+        </w:rPr>
+      </w:pPr>
+      <w:r>
+        <w:rPr>
           <w:sz w:val="24"/>
           <w:szCs w:val="24"/>
         </w:rPr>
         <w:tab/>
-        <w:t>2.2. MouseLand</w:t>
-      </w:r>
-    </w:p>
-    <w:p>
-      <w:pPr>
-        <w:spacing w:after="0" w:line="240" w:lineRule="auto"/>
-        <w:rPr>
-          <w:b/>
-          <w:sz w:val="24"/>
-          <w:szCs w:val="24"/>
-        </w:rPr>
-      </w:pPr>
-    </w:p>
-    <w:p>
-      <w:pPr>
-        <w:spacing w:after="0" w:line="240" w:lineRule="auto"/>
-        <w:ind w:left="709"/>
-        <w:rPr>
-          <w:sz w:val="24"/>
-          <w:szCs w:val="24"/>
-        </w:rPr>
-      </w:pPr>
-      <w:r>
-        <w:rPr>
-          <w:sz w:val="24"/>
-          <w:szCs w:val="24"/>
-        </w:rPr>
-        <w:t>MouseLand</w:t>
-      </w:r>
-      <w:r>
-        <w:rPr>
-          <w:sz w:val="24"/>
-          <w:szCs w:val="24"/>
-        </w:rPr>
-        <w:t xml:space="preserve"> is composed of Walls</w:t>
-      </w:r>
-      <w:r>
-        <w:rPr>
-          <w:sz w:val="24"/>
-          <w:szCs w:val="24"/>
-        </w:rPr>
-        <w:t xml:space="preserve"> and blank Tiles</w:t>
-      </w:r>
-      <w:r>
-        <w:rPr>
-          <w:sz w:val="24"/>
-          <w:szCs w:val="24"/>
-        </w:rPr>
-        <w:t>.</w:t>
+      </w:r>
+      <w:r>
+        <w:rPr>
+          <w:sz w:val="24"/>
+          <w:szCs w:val="24"/>
+        </w:rPr>
+        <w:tab/>
+      </w:r>
+    </w:p>
+    <w:p>
+      <w:pPr>
+        <w:spacing w:after="0" w:line="240" w:lineRule="auto"/>
+        <w:ind w:left="1429" w:firstLine="11"/>
+        <w:rPr>
+          <w:b/>
+          <w:sz w:val="24"/>
+          <w:szCs w:val="24"/>
+        </w:rPr>
+      </w:pPr>
+      <w:r>
+        <w:rPr>
+          <w:b/>
+          <w:sz w:val="24"/>
+          <w:szCs w:val="24"/>
+        </w:rPr>
+        <w:t>2</w:t>
+      </w:r>
+      <w:r>
+        <w:rPr>
+          <w:b/>
+          <w:sz w:val="24"/>
+          <w:szCs w:val="24"/>
+        </w:rPr>
+        <w:t>.2.1</w:t>
+      </w:r>
+      <w:r>
+        <w:rPr>
+          <w:b/>
+          <w:sz w:val="24"/>
+          <w:szCs w:val="24"/>
+        </w:rPr>
+        <w:t xml:space="preserve">. </w:t>
+      </w:r>
+      <w:r>
+        <w:rPr>
+          <w:b/>
+          <w:sz w:val="24"/>
+          <w:szCs w:val="24"/>
+        </w:rPr>
+        <w:t>Exit</w:t>
+      </w:r>
+    </w:p>
+    <w:p>
+      <w:pPr>
+        <w:spacing w:after="0" w:line="240" w:lineRule="auto"/>
+        <w:ind w:left="1429" w:firstLine="11"/>
+        <w:rPr>
+          <w:b/>
+          <w:sz w:val="24"/>
+          <w:szCs w:val="24"/>
+        </w:rPr>
+      </w:pPr>
+    </w:p>
+    <w:p>
+      <w:pPr>
+        <w:spacing w:after="0" w:line="240" w:lineRule="auto"/>
+        <w:ind w:left="1418"/>
+        <w:rPr>
+          <w:sz w:val="24"/>
+          <w:szCs w:val="24"/>
+        </w:rPr>
+      </w:pPr>
+      <w:r>
+        <w:rPr>
+          <w:sz w:val="24"/>
+          <w:szCs w:val="24"/>
+        </w:rPr>
+        <w:t>The Exit point as you can see is on the top right of the board where the</w:t>
+      </w:r>
+      <w:r>
+        <w:rPr>
+          <w:sz w:val="24"/>
+          <w:szCs w:val="24"/>
+        </w:rPr>
+        <w:t>re is a space between the walls;</w:t>
       </w:r>
       <w:r>
         <w:rPr>
@@ -2635,124 +3510,82 @@
           <w:sz w:val="24"/>
           <w:szCs w:val="24"/>
         </w:rPr>
-        <w:t>The image to the right shows the starting positions of all the Mice and MouseHero. The exit is seen at the top right, where the hole in the walls is.</w:t>
-      </w:r>
-    </w:p>
-    <w:p>
-      <w:pPr>
-        <w:spacing w:after="0" w:line="240" w:lineRule="auto"/>
-        <w:ind w:left="709"/>
-        <w:rPr>
-          <w:sz w:val="24"/>
-          <w:szCs w:val="24"/>
-        </w:rPr>
-      </w:pPr>
-      <w:r>
-        <w:rPr>
-          <w:sz w:val="24"/>
-          <w:szCs w:val="24"/>
-        </w:rPr>
-        <w:tab/>
-      </w:r>
-      <w:r>
-        <w:rPr>
-          <w:sz w:val="24"/>
-          <w:szCs w:val="24"/>
-        </w:rPr>
-        <w:tab/>
-      </w:r>
-    </w:p>
-    <w:p>
-      <w:pPr>
-        <w:spacing w:after="0" w:line="240" w:lineRule="auto"/>
-        <w:ind w:left="1429" w:firstLine="11"/>
-        <w:rPr>
-          <w:b/>
-          <w:sz w:val="24"/>
-          <w:szCs w:val="24"/>
-        </w:rPr>
-      </w:pPr>
-      <w:r>
-        <w:rPr>
-          <w:b/>
-          <w:sz w:val="24"/>
-          <w:szCs w:val="24"/>
-        </w:rPr>
-        <w:t>2</w:t>
-      </w:r>
-      <w:r>
-        <w:rPr>
-          <w:b/>
-          <w:sz w:val="24"/>
-          <w:szCs w:val="24"/>
-        </w:rPr>
-        <w:t>.2.1</w:t>
-      </w:r>
-      <w:r>
-        <w:rPr>
-          <w:b/>
-          <w:sz w:val="24"/>
-          <w:szCs w:val="24"/>
-        </w:rPr>
-        <w:t xml:space="preserve">. </w:t>
-      </w:r>
-      <w:r>
-        <w:rPr>
-          <w:b/>
-          <w:sz w:val="24"/>
-          <w:szCs w:val="24"/>
-        </w:rPr>
-        <w:t>Exit</w:t>
-      </w:r>
-    </w:p>
-    <w:p>
-      <w:pPr>
-        <w:spacing w:after="0" w:line="240" w:lineRule="auto"/>
-        <w:ind w:left="1429" w:firstLine="11"/>
-        <w:rPr>
-          <w:b/>
-          <w:sz w:val="24"/>
-          <w:szCs w:val="24"/>
-        </w:rPr>
-      </w:pPr>
-    </w:p>
-    <w:p>
-      <w:pPr>
-        <w:spacing w:after="0" w:line="240" w:lineRule="auto"/>
-        <w:ind w:left="1418"/>
-        <w:rPr>
-          <w:sz w:val="24"/>
-          <w:szCs w:val="24"/>
-        </w:rPr>
-      </w:pPr>
-      <w:r>
-        <w:rPr>
+        <w:t>once cheesy reaches that spot you win.</w:t>
+      </w:r>
+    </w:p>
+    <w:p>
+      <w:pPr>
+        <w:spacing w:after="0" w:line="240" w:lineRule="auto"/>
+        <w:ind w:left="1407" w:firstLine="11"/>
+        <w:rPr>
+          <w:b/>
+          <w:sz w:val="24"/>
+          <w:szCs w:val="24"/>
+        </w:rPr>
+      </w:pPr>
+    </w:p>
+    <w:p>
+      <w:pPr>
+        <w:spacing w:after="0" w:line="240" w:lineRule="auto"/>
+        <w:ind w:left="1407" w:firstLine="11"/>
+        <w:rPr>
+          <w:b/>
+          <w:sz w:val="24"/>
+          <w:szCs w:val="24"/>
+        </w:rPr>
+      </w:pPr>
+    </w:p>
+    <w:p>
+      <w:pPr>
+        <w:spacing w:after="0" w:line="240" w:lineRule="auto"/>
+        <w:ind w:left="1407" w:firstLine="11"/>
+        <w:rPr>
+          <w:b/>
+          <w:sz w:val="24"/>
+          <w:szCs w:val="24"/>
+        </w:rPr>
+      </w:pPr>
+    </w:p>
+    <w:p>
+      <w:pPr>
+        <w:spacing w:after="0" w:line="240" w:lineRule="auto"/>
+        <w:ind w:left="1407" w:firstLine="11"/>
+        <w:rPr>
+          <w:b/>
+          <w:sz w:val="24"/>
+          <w:szCs w:val="24"/>
+        </w:rPr>
+      </w:pPr>
+      <w:r>
+        <w:rPr>
+          <w:b/>
           <w:noProof/>
           <w:sz w:val="24"/>
           <w:szCs w:val="24"/>
           <w:lang w:eastAsia="en-CA"/>
         </w:rPr>
+        <w:lastRenderedPageBreak/>
         <w:drawing>
           <wp:anchor distT="0" distB="0" distL="114300" distR="114300" simplePos="0" relativeHeight="251672576" behindDoc="1" locked="0" layoutInCell="1" allowOverlap="1">
             <wp:simplePos x="0" y="0"/>
             <wp:positionH relativeFrom="column">
-              <wp:posOffset>3638550</wp:posOffset>
+              <wp:posOffset>3733800</wp:posOffset>
             </wp:positionH>
             <wp:positionV relativeFrom="paragraph">
-              <wp:posOffset>582295</wp:posOffset>
+              <wp:posOffset>28575</wp:posOffset>
             </wp:positionV>
-            <wp:extent cx="2298700" cy="2419350"/>
-            <wp:effectExtent l="19050" t="0" r="6350" b="0"/>
+            <wp:extent cx="2207260" cy="2314575"/>
+            <wp:effectExtent l="19050" t="0" r="2540" b="0"/>
             <wp:wrapTight wrapText="bothSides">
               <wp:wrapPolygon edited="0">
-                <wp:start x="-179" y="0"/>
-                <wp:lineTo x="-179" y="21430"/>
-                <wp:lineTo x="21660" y="21430"/>
-                <wp:lineTo x="21660" y="0"/>
-                <wp:lineTo x="-179" y="0"/>
+                <wp:start x="-186" y="0"/>
+                <wp:lineTo x="-186" y="21511"/>
+                <wp:lineTo x="21625" y="21511"/>
+                <wp:lineTo x="21625" y="0"/>
+                <wp:lineTo x="-186" y="0"/>
               </wp:wrapPolygon>
             </wp:wrapTight>
-            <wp:docPr id="9" name="Picture 3"/>
+            <wp:docPr id="2" name="Picture 1"/>
             <wp:cNvGraphicFramePr>
               <a:graphicFrameLocks xmlns:a="http://schemas.openxmlformats.org/drawingml/2006/main" noChangeAspect="1"/>
             </wp:cNvGraphicFramePr>
@@ -2760,7 +3593,7 @@
               <a:graphicData uri="http://schemas.openxmlformats.org/drawingml/2006/picture">
                 <pic:pic xmlns:pic="http://schemas.openxmlformats.org/drawingml/2006/picture">
                   <pic:nvPicPr>
-                    <pic:cNvPr id="0" name="Picture 3"/>
+                    <pic:cNvPr id="0" name="Picture 1"/>
                     <pic:cNvPicPr>
                       <a:picLocks noChangeAspect="1" noChangeArrowheads="1"/>
                     </pic:cNvPicPr>
@@ -2775,7 +3608,7 @@
                   <pic:spPr bwMode="auto">
                     <a:xfrm>
                       <a:off x="0" y="0"/>
-                      <a:ext cx="2298700" cy="2419350"/>
+                      <a:ext cx="2207260" cy="2314575"/>
                     </a:xfrm>
                     <a:prstGeom prst="rect">
                       <a:avLst/>
@@ -2794,13 +3627,6 @@
           </wp:anchor>
         </w:drawing>
       </w:r>
-      <w:r>
-        <w:rPr>
-          <w:sz w:val="24"/>
-          <w:szCs w:val="24"/>
-        </w:rPr>
-        <w:t>The Exit point as you can see is on the top right of the board where there is a space between the walls. Once you have entered your next position and it is row 1 and column 9 and you are only one spot away you win the game.</w:t>
-      </w:r>
     </w:p>
     <w:p>
       <w:pPr>
@@ -2812,17 +3638,6 @@
           <w:szCs w:val="24"/>
         </w:rPr>
       </w:pPr>
-    </w:p>
-    <w:p>
-      <w:pPr>
-        <w:spacing w:after="0" w:line="240" w:lineRule="auto"/>
-        <w:ind w:left="1407" w:firstLine="11"/>
-        <w:rPr>
-          <w:b/>
-          <w:sz w:val="24"/>
-          <w:szCs w:val="24"/>
-        </w:rPr>
-      </w:pPr>
       <w:r>
         <w:rPr>
           <w:b/>
@@ -2874,58 +3689,43 @@
           <w:sz w:val="24"/>
           <w:szCs w:val="24"/>
         </w:rPr>
-        <w:t>The mouse trap is shown by the character ‘</w:t>
-      </w:r>
-      <w:r>
-        <w:rPr>
-          <w:b/>
-          <w:sz w:val="24"/>
-          <w:szCs w:val="24"/>
-        </w:rPr>
-        <w:t>T</w:t>
-      </w:r>
-      <w:r>
-        <w:rPr>
-          <w:sz w:val="24"/>
-          <w:szCs w:val="24"/>
-        </w:rPr>
-        <w:t xml:space="preserve">’ and does not move or do anything until a Red-Eye walks over it. When that happens </w:t>
-      </w:r>
-      <w:r>
-        <w:rPr>
-          <w:b/>
-          <w:sz w:val="24"/>
-          <w:szCs w:val="24"/>
-        </w:rPr>
-        <w:t>BOTH</w:t>
-      </w:r>
-      <w:r>
-        <w:rPr>
-          <w:sz w:val="24"/>
-          <w:szCs w:val="24"/>
-        </w:rPr>
-        <w:t xml:space="preserve"> the Red-Eye and the mouse trap will disappear.</w:t>
-      </w:r>
-    </w:p>
-    <w:p>
-      <w:pPr>
-        <w:spacing w:after="0" w:line="240" w:lineRule="auto"/>
-        <w:rPr>
-          <w:b/>
-          <w:sz w:val="24"/>
-          <w:szCs w:val="24"/>
-        </w:rPr>
-      </w:pPr>
-    </w:p>
-    <w:p>
-      <w:pPr>
-        <w:spacing w:after="0" w:line="240" w:lineRule="auto"/>
-        <w:ind w:left="1418"/>
-        <w:rPr>
-          <w:sz w:val="24"/>
-          <w:szCs w:val="24"/>
-        </w:rPr>
-      </w:pPr>
+        <w:t xml:space="preserve">The mouse trap is </w:t>
+      </w:r>
+      <w:r>
+        <w:rPr>
+          <w:sz w:val="24"/>
+          <w:szCs w:val="24"/>
+        </w:rPr>
+        <w:t xml:space="preserve">show here by the little brown mouse trap. Cheesy only gets one mouse trap but can go pick it up at anytime. </w:t>
+      </w:r>
+      <w:r>
+        <w:rPr>
+          <w:sz w:val="24"/>
+          <w:szCs w:val="24"/>
+        </w:rPr>
+        <w:t>The mouse trap</w:t>
+      </w:r>
+      <w:r>
+        <w:rPr>
+          <w:sz w:val="24"/>
+          <w:szCs w:val="24"/>
+        </w:rPr>
+        <w:t xml:space="preserve"> stay</w:t>
+      </w:r>
+      <w:r>
+        <w:rPr>
+          <w:sz w:val="24"/>
+          <w:szCs w:val="24"/>
+        </w:rPr>
+        <w:t>s</w:t>
+      </w:r>
+      <w:r>
+        <w:rPr>
+          <w:sz w:val="24"/>
+          <w:szCs w:val="24"/>
+        </w:rPr>
+        <w:t xml:space="preserve"> at the current position until Cheesy picks it up and places it to another spot. Once a Red-Eye is killed by the mouse trap, the image will change to a bloody mouse trap, that means it has already been used and the Red-Eyes cannot die unless reset.</w:t>
+      </w:r>
     </w:p>
     <w:p>
       <w:pPr>
@@ -2955,19 +3755,43 @@
       <w:pPr>
         <w:pStyle w:val="ListParagraph"/>
         <w:spacing w:after="0" w:line="240" w:lineRule="auto"/>
-        <w:ind w:left="0"/>
-        <w:rPr>
-          <w:b/>
-          <w:sz w:val="24"/>
-          <w:szCs w:val="24"/>
-        </w:rPr>
-      </w:pPr>
+        <w:ind w:left="0" w:firstLine="720"/>
+        <w:rPr>
+          <w:b/>
+          <w:sz w:val="24"/>
+          <w:szCs w:val="24"/>
+        </w:rPr>
+      </w:pPr>
+      <w:r>
+        <w:rPr>
+          <w:b/>
+          <w:sz w:val="24"/>
+          <w:szCs w:val="24"/>
+        </w:rPr>
+        <w:t>2.3.</w:t>
+      </w:r>
+      <w:r>
+        <w:rPr>
+          <w:b/>
+          <w:sz w:val="24"/>
+          <w:szCs w:val="24"/>
+        </w:rPr>
+        <w:t xml:space="preserve"> </w:t>
+      </w:r>
+      <w:r>
+        <w:rPr>
+          <w:b/>
+          <w:sz w:val="24"/>
+          <w:szCs w:val="24"/>
+        </w:rPr>
+        <w:t>Game Play</w:t>
+      </w:r>
     </w:p>
     <w:p>
       <w:pPr>
         <w:pStyle w:val="ListParagraph"/>
         <w:spacing w:after="0" w:line="240" w:lineRule="auto"/>
-        <w:ind w:left="0"/>
+        <w:ind w:left="0" w:firstLine="720"/>
         <w:rPr>
           <w:b/>
           <w:sz w:val="24"/>
@@ -2979,240 +3803,156 @@
       <w:pPr>
         <w:pStyle w:val="ListParagraph"/>
         <w:spacing w:after="0" w:line="240" w:lineRule="auto"/>
-        <w:ind w:left="0"/>
-        <w:rPr>
-          <w:sz w:val="24"/>
-          <w:szCs w:val="24"/>
-        </w:rPr>
-      </w:pPr>
-      <w:r>
-        <w:rPr>
-          <w:sz w:val="24"/>
-          <w:szCs w:val="24"/>
-        </w:rPr>
-        <w:tab/>
+        <w:rPr>
+          <w:sz w:val="24"/>
+          <w:szCs w:val="24"/>
+        </w:rPr>
+      </w:pPr>
+      <w:r>
+        <w:rPr>
+          <w:sz w:val="24"/>
+          <w:szCs w:val="24"/>
+        </w:rPr>
+        <w:t>Whe</w:t>
+      </w:r>
+      <w:r>
+        <w:rPr>
+          <w:sz w:val="24"/>
+          <w:szCs w:val="24"/>
+        </w:rPr>
+        <w:t>n the game has started all you d</w:t>
+      </w:r>
+      <w:r>
+        <w:rPr>
+          <w:sz w:val="24"/>
+          <w:szCs w:val="24"/>
+        </w:rPr>
+        <w:t>o is left-click where you want Cheesy to go next, but he can only move one spot at a time. If you are clicking in a straight line but five spaces away it will take him five turns to get there.</w:t>
+      </w:r>
+      <w:r>
+        <w:rPr>
+          <w:sz w:val="24"/>
+          <w:szCs w:val="24"/>
+        </w:rPr>
+        <w:t xml:space="preserve"> </w:t>
+      </w:r>
+      <w:r>
+        <w:rPr>
+          <w:sz w:val="24"/>
+          <w:szCs w:val="24"/>
+        </w:rPr>
+        <w:t xml:space="preserve">You want Cheesy to reach the empty space in the walls on the top right of the map. </w:t>
+      </w:r>
+      <w:r>
+        <w:rPr>
+          <w:sz w:val="24"/>
+          <w:szCs w:val="24"/>
+        </w:rPr>
+        <w:t>If y</w:t>
+      </w:r>
+      <w:r>
+        <w:rPr>
+          <w:sz w:val="24"/>
+          <w:szCs w:val="24"/>
+        </w:rPr>
+        <w:t xml:space="preserve">ou </w:t>
+      </w:r>
+      <w:r>
+        <w:rPr>
+          <w:sz w:val="24"/>
+          <w:szCs w:val="24"/>
+        </w:rPr>
+        <w:t xml:space="preserve">click the “Set trap (1)” button </w:t>
+      </w:r>
+      <w:r>
+        <w:rPr>
+          <w:sz w:val="24"/>
+          <w:szCs w:val="24"/>
+        </w:rPr>
+        <w:t xml:space="preserve">you </w:t>
+      </w:r>
+      <w:r>
+        <w:rPr>
+          <w:sz w:val="24"/>
+          <w:szCs w:val="24"/>
+        </w:rPr>
+        <w:t>will</w:t>
+      </w:r>
+      <w:r>
+        <w:rPr>
+          <w:sz w:val="24"/>
+          <w:szCs w:val="24"/>
+        </w:rPr>
+        <w:t xml:space="preserve"> set a trap. If it says “Set trap (0)”, that means you already set y</w:t>
+      </w:r>
+      <w:r>
+        <w:rPr>
+          <w:sz w:val="24"/>
+          <w:szCs w:val="24"/>
+        </w:rPr>
+        <w:t xml:space="preserve">our trap. If you want to replace it you have must first </w:t>
+      </w:r>
+      <w:r>
+        <w:rPr>
+          <w:sz w:val="24"/>
+          <w:szCs w:val="24"/>
+        </w:rPr>
+        <w:t>pick it up by walking over it. Once you</w:t>
+      </w:r>
+      <w:r>
+        <w:rPr>
+          <w:sz w:val="24"/>
+          <w:szCs w:val="24"/>
+        </w:rPr>
+        <w:t xml:space="preserve"> have</w:t>
+      </w:r>
+      <w:r>
+        <w:rPr>
+          <w:sz w:val="24"/>
+          <w:szCs w:val="24"/>
+        </w:rPr>
+        <w:t xml:space="preserve"> walked over the trap (us</w:t>
+      </w:r>
+      <w:r>
+        <w:rPr>
+          <w:sz w:val="24"/>
+          <w:szCs w:val="24"/>
+        </w:rPr>
+        <w:t xml:space="preserve">ed or unused) you will notice your trap count </w:t>
+      </w:r>
+      <w:r>
+        <w:rPr>
+          <w:sz w:val="24"/>
+          <w:szCs w:val="24"/>
+        </w:rPr>
+        <w:t xml:space="preserve">will be </w:t>
+      </w:r>
+      <w:r>
+        <w:rPr>
+          <w:sz w:val="24"/>
+          <w:szCs w:val="24"/>
+        </w:rPr>
+        <w:t xml:space="preserve">set </w:t>
+      </w:r>
+      <w:r>
+        <w:rPr>
+          <w:sz w:val="24"/>
+          <w:szCs w:val="24"/>
+        </w:rPr>
+        <w:t xml:space="preserve">back to one. </w:t>
+      </w:r>
+      <w:r>
+        <w:rPr>
+          <w:sz w:val="24"/>
+          <w:szCs w:val="24"/>
+        </w:rPr>
+        <w:t>If the trap is used and a Red-Eye walks over it again he will not die, meaning a trap is set when placed, but deactivated when a mouse steps on it (like a real mouse trap). You have three lives to reach the exit point. If you get caught everything is set back to the original position, except the mouse trap is still at the position you left it and you have one less life. Once you reach the end, the game will end asking you to play again or quit.</w:t>
       </w:r>
     </w:p>
     <w:p>
       <w:pPr>
         <w:pStyle w:val="ListParagraph"/>
         <w:spacing w:after="0" w:line="240" w:lineRule="auto"/>
-        <w:ind w:left="0"/>
-        <w:rPr>
-          <w:b/>
-          <w:sz w:val="24"/>
-          <w:szCs w:val="24"/>
-        </w:rPr>
-      </w:pPr>
-      <w:r>
-        <w:rPr>
-          <w:b/>
-          <w:sz w:val="24"/>
-          <w:szCs w:val="24"/>
-        </w:rPr>
-        <w:tab/>
-      </w:r>
-    </w:p>
-    <w:p>
-      <w:pPr>
-        <w:pStyle w:val="ListParagraph"/>
-        <w:spacing w:after="0" w:line="240" w:lineRule="auto"/>
-        <w:ind w:left="0"/>
-        <w:rPr>
-          <w:b/>
-          <w:sz w:val="24"/>
-          <w:szCs w:val="24"/>
-        </w:rPr>
-      </w:pPr>
-    </w:p>
-    <w:p>
-      <w:pPr>
-        <w:pStyle w:val="ListParagraph"/>
-        <w:spacing w:after="0" w:line="240" w:lineRule="auto"/>
-        <w:ind w:left="0"/>
-        <w:rPr>
-          <w:b/>
-          <w:sz w:val="24"/>
-          <w:szCs w:val="24"/>
-        </w:rPr>
-      </w:pPr>
-      <w:r>
-        <w:rPr>
-          <w:b/>
-          <w:sz w:val="24"/>
-          <w:szCs w:val="24"/>
-        </w:rPr>
-        <w:tab/>
-      </w:r>
-    </w:p>
-    <w:p>
-      <w:pPr>
-        <w:pStyle w:val="ListParagraph"/>
-        <w:spacing w:after="0" w:line="240" w:lineRule="auto"/>
-        <w:ind w:left="0"/>
-        <w:rPr>
-          <w:b/>
-          <w:sz w:val="24"/>
-          <w:szCs w:val="24"/>
-        </w:rPr>
-      </w:pPr>
-    </w:p>
-    <w:p>
-      <w:pPr>
-        <w:pStyle w:val="ListParagraph"/>
-        <w:spacing w:after="0" w:line="240" w:lineRule="auto"/>
-        <w:ind w:left="0"/>
-        <w:rPr>
-          <w:b/>
-          <w:sz w:val="24"/>
-          <w:szCs w:val="24"/>
-        </w:rPr>
-      </w:pPr>
-    </w:p>
-    <w:p>
-      <w:pPr>
-        <w:pStyle w:val="ListParagraph"/>
-        <w:spacing w:after="0" w:line="240" w:lineRule="auto"/>
-        <w:ind w:left="0"/>
-        <w:rPr>
-          <w:b/>
-          <w:sz w:val="24"/>
-          <w:szCs w:val="24"/>
-        </w:rPr>
-      </w:pPr>
-    </w:p>
-    <w:p>
-      <w:pPr>
-        <w:pStyle w:val="ListParagraph"/>
-        <w:spacing w:after="0" w:line="240" w:lineRule="auto"/>
-        <w:ind w:left="0" w:firstLine="720"/>
-        <w:rPr>
-          <w:b/>
-          <w:sz w:val="24"/>
-          <w:szCs w:val="24"/>
-        </w:rPr>
-      </w:pPr>
-      <w:r>
-        <w:rPr>
-          <w:b/>
-          <w:sz w:val="24"/>
-          <w:szCs w:val="24"/>
-        </w:rPr>
-        <w:t>2.3.</w:t>
-      </w:r>
-      <w:r>
-        <w:rPr>
-          <w:b/>
-          <w:sz w:val="24"/>
-          <w:szCs w:val="24"/>
-        </w:rPr>
-        <w:t xml:space="preserve"> </w:t>
-      </w:r>
-      <w:r>
-        <w:rPr>
-          <w:b/>
-          <w:sz w:val="24"/>
-          <w:szCs w:val="24"/>
-        </w:rPr>
-        <w:t>Game Play</w:t>
-      </w:r>
-    </w:p>
-    <w:p>
-      <w:pPr>
-        <w:pStyle w:val="ListParagraph"/>
-        <w:spacing w:after="0" w:line="240" w:lineRule="auto"/>
-        <w:ind w:left="0" w:firstLine="720"/>
-        <w:rPr>
-          <w:b/>
-          <w:sz w:val="24"/>
-          <w:szCs w:val="24"/>
-        </w:rPr>
-      </w:pPr>
-    </w:p>
-    <w:p>
-      <w:pPr>
-        <w:pStyle w:val="ListParagraph"/>
-        <w:spacing w:after="0" w:line="240" w:lineRule="auto"/>
-        <w:rPr>
-          <w:sz w:val="24"/>
-          <w:szCs w:val="24"/>
-        </w:rPr>
-      </w:pPr>
-      <w:r>
-        <w:rPr>
-          <w:sz w:val="24"/>
-          <w:szCs w:val="24"/>
-        </w:rPr>
-        <w:t xml:space="preserve">Here is the </w:t>
-      </w:r>
-      <w:r>
-        <w:rPr>
-          <w:b/>
-          <w:sz w:val="24"/>
-          <w:szCs w:val="24"/>
-        </w:rPr>
-        <w:t>initial screen of the MouseGame.</w:t>
-      </w:r>
-      <w:r>
-        <w:rPr>
-          <w:sz w:val="24"/>
-          <w:szCs w:val="24"/>
-        </w:rPr>
-        <w:t xml:space="preserve"> </w:t>
-      </w:r>
-      <w:r>
-        <w:rPr>
-          <w:sz w:val="24"/>
-          <w:szCs w:val="24"/>
-        </w:rPr>
-        <w:t xml:space="preserve">You are then asked if you want to drop a mouth trap or not, all you have to do it type in </w:t>
-      </w:r>
-      <w:r>
-        <w:rPr>
-          <w:b/>
-          <w:sz w:val="24"/>
-          <w:szCs w:val="24"/>
-        </w:rPr>
-        <w:t>‘y’</w:t>
-      </w:r>
-      <w:r>
-        <w:rPr>
-          <w:sz w:val="24"/>
-          <w:szCs w:val="24"/>
-        </w:rPr>
-        <w:t xml:space="preserve"> if you want to drop a mouse trap, if you don’t want to you can type in </w:t>
-      </w:r>
-      <w:r>
-        <w:rPr>
-          <w:b/>
-          <w:sz w:val="24"/>
-          <w:szCs w:val="24"/>
-        </w:rPr>
-        <w:t>anything</w:t>
-      </w:r>
-      <w:r>
-        <w:rPr>
-          <w:sz w:val="24"/>
-          <w:szCs w:val="24"/>
-        </w:rPr>
-        <w:t xml:space="preserve"> else.</w:t>
-      </w:r>
-    </w:p>
-    <w:p>
-      <w:pPr>
-        <w:pStyle w:val="ListParagraph"/>
-        <w:spacing w:after="0" w:line="240" w:lineRule="auto"/>
-        <w:rPr>
-          <w:sz w:val="24"/>
-          <w:szCs w:val="24"/>
-        </w:rPr>
-      </w:pPr>
-    </w:p>
-    <w:p>
-      <w:pPr>
-        <w:pStyle w:val="ListParagraph"/>
-        <w:spacing w:after="0" w:line="240" w:lineRule="auto"/>
-        <w:ind w:left="0" w:firstLine="720"/>
         <w:rPr>
           <w:sz w:val="24"/>
           <w:szCs w:val="24"/>
@@ -3226,26 +3966,26 @@
           <w:lang w:eastAsia="en-CA"/>
         </w:rPr>
         <w:drawing>
-          <wp:anchor distT="0" distB="0" distL="114300" distR="114300" simplePos="0" relativeHeight="251668480" behindDoc="1" locked="0" layoutInCell="1" allowOverlap="1">
+          <wp:anchor distT="0" distB="0" distL="114300" distR="114300" simplePos="0" relativeHeight="251673600" behindDoc="1" locked="0" layoutInCell="1" allowOverlap="1">
             <wp:simplePos x="0" y="0"/>
             <wp:positionH relativeFrom="column">
               <wp:posOffset>1400175</wp:posOffset>
             </wp:positionH>
             <wp:positionV relativeFrom="paragraph">
-              <wp:posOffset>31750</wp:posOffset>
+              <wp:posOffset>129540</wp:posOffset>
             </wp:positionV>
-            <wp:extent cx="2943225" cy="2486025"/>
-            <wp:effectExtent l="19050" t="0" r="9525" b="0"/>
+            <wp:extent cx="2914650" cy="3057525"/>
+            <wp:effectExtent l="19050" t="0" r="0" b="0"/>
             <wp:wrapTight wrapText="bothSides">
               <wp:wrapPolygon edited="0">
-                <wp:start x="-140" y="0"/>
-                <wp:lineTo x="-140" y="21517"/>
-                <wp:lineTo x="21670" y="21517"/>
-                <wp:lineTo x="21670" y="0"/>
-                <wp:lineTo x="-140" y="0"/>
+                <wp:start x="-141" y="0"/>
+                <wp:lineTo x="-141" y="21533"/>
+                <wp:lineTo x="21600" y="21533"/>
+                <wp:lineTo x="21600" y="0"/>
+                <wp:lineTo x="-141" y="0"/>
               </wp:wrapPolygon>
             </wp:wrapTight>
-            <wp:docPr id="16" name="Picture 7"/>
+            <wp:docPr id="4" name="Picture 2"/>
             <wp:cNvGraphicFramePr>
               <a:graphicFrameLocks xmlns:a="http://schemas.openxmlformats.org/drawingml/2006/main" noChangeAspect="1"/>
             </wp:cNvGraphicFramePr>
@@ -3253,7 +3993,7 @@
               <a:graphicData uri="http://schemas.openxmlformats.org/drawingml/2006/picture">
                 <pic:pic xmlns:pic="http://schemas.openxmlformats.org/drawingml/2006/picture">
                   <pic:nvPicPr>
-                    <pic:cNvPr id="0" name="Picture 7"/>
+                    <pic:cNvPr id="0" name="Picture 2"/>
                     <pic:cNvPicPr>
                       <a:picLocks noChangeAspect="1" noChangeArrowheads="1"/>
                     </pic:cNvPicPr>
@@ -3268,7 +4008,7 @@
                   <pic:spPr bwMode="auto">
                     <a:xfrm>
                       <a:off x="0" y="0"/>
-                      <a:ext cx="2943225" cy="2486025"/>
+                      <a:ext cx="2914650" cy="3057525"/>
                     </a:xfrm>
                     <a:prstGeom prst="rect">
                       <a:avLst/>
@@ -3291,328 +4031,50 @@
     <w:p>
       <w:pPr>
         <w:rPr>
-          <w:b/>
-          <w:sz w:val="24"/>
-          <w:szCs w:val="24"/>
-        </w:rPr>
-      </w:pPr>
-    </w:p>
-    <w:p>
-      <w:pPr>
-        <w:rPr>
-          <w:b/>
-          <w:sz w:val="24"/>
-          <w:szCs w:val="24"/>
-        </w:rPr>
-      </w:pPr>
-      <w:r>
-        <w:rPr>
-          <w:b/>
-          <w:sz w:val="24"/>
-          <w:szCs w:val="24"/>
-        </w:rPr>
-        <w:tab/>
-      </w:r>
-    </w:p>
-    <w:p>
-      <w:pPr>
-        <w:rPr>
-          <w:b/>
-          <w:sz w:val="24"/>
-          <w:szCs w:val="24"/>
-        </w:rPr>
-      </w:pPr>
-    </w:p>
-    <w:p>
-      <w:pPr>
-        <w:rPr>
-          <w:b/>
-          <w:sz w:val="24"/>
-          <w:szCs w:val="24"/>
-        </w:rPr>
-      </w:pPr>
-    </w:p>
-    <w:p>
-      <w:pPr>
-        <w:rPr>
-          <w:b/>
-          <w:sz w:val="24"/>
-          <w:szCs w:val="24"/>
-        </w:rPr>
-      </w:pPr>
-    </w:p>
-    <w:p>
-      <w:pPr>
-        <w:rPr>
-          <w:b/>
-          <w:sz w:val="24"/>
-          <w:szCs w:val="24"/>
-        </w:rPr>
-      </w:pPr>
-    </w:p>
-    <w:p>
-      <w:pPr>
-        <w:rPr>
-          <w:sz w:val="24"/>
-          <w:szCs w:val="24"/>
-        </w:rPr>
-      </w:pPr>
-    </w:p>
-    <w:p>
-      <w:pPr>
-        <w:ind w:left="720"/>
-        <w:rPr>
-          <w:sz w:val="24"/>
-          <w:szCs w:val="24"/>
-        </w:rPr>
-      </w:pPr>
-      <w:r>
-        <w:rPr>
-          <w:noProof/>
-          <w:sz w:val="24"/>
-          <w:szCs w:val="24"/>
-          <w:lang w:eastAsia="en-CA"/>
-        </w:rPr>
-        <w:drawing>
-          <wp:anchor distT="0" distB="0" distL="114300" distR="114300" simplePos="0" relativeHeight="251669504" behindDoc="1" locked="0" layoutInCell="1" allowOverlap="1">
-            <wp:simplePos x="0" y="0"/>
-            <wp:positionH relativeFrom="column">
-              <wp:posOffset>2590800</wp:posOffset>
-            </wp:positionH>
-            <wp:positionV relativeFrom="paragraph">
-              <wp:posOffset>1350010</wp:posOffset>
-            </wp:positionV>
-            <wp:extent cx="3486150" cy="2619375"/>
-            <wp:effectExtent l="19050" t="0" r="0" b="0"/>
-            <wp:wrapTight wrapText="bothSides">
-              <wp:wrapPolygon edited="0">
-                <wp:start x="-118" y="0"/>
-                <wp:lineTo x="-118" y="21521"/>
-                <wp:lineTo x="21600" y="21521"/>
-                <wp:lineTo x="21600" y="0"/>
-                <wp:lineTo x="-118" y="0"/>
-              </wp:wrapPolygon>
-            </wp:wrapTight>
-            <wp:docPr id="17" name="Picture 8"/>
-            <wp:cNvGraphicFramePr>
-              <a:graphicFrameLocks xmlns:a="http://schemas.openxmlformats.org/drawingml/2006/main" noChangeAspect="1"/>
-            </wp:cNvGraphicFramePr>
-            <a:graphic xmlns:a="http://schemas.openxmlformats.org/drawingml/2006/main">
-              <a:graphicData uri="http://schemas.openxmlformats.org/drawingml/2006/picture">
-                <pic:pic xmlns:pic="http://schemas.openxmlformats.org/drawingml/2006/picture">
-                  <pic:nvPicPr>
-                    <pic:cNvPr id="0" name="Picture 8"/>
-                    <pic:cNvPicPr>
-                      <a:picLocks noChangeAspect="1" noChangeArrowheads="1"/>
-                    </pic:cNvPicPr>
-                  </pic:nvPicPr>
-                  <pic:blipFill>
-                    <a:blip r:embed="rId10" cstate="print"/>
-                    <a:srcRect/>
-                    <a:stretch>
-                      <a:fillRect/>
-                    </a:stretch>
-                  </pic:blipFill>
-                  <pic:spPr bwMode="auto">
-                    <a:xfrm>
-                      <a:off x="0" y="0"/>
-                      <a:ext cx="3486150" cy="2619375"/>
-                    </a:xfrm>
-                    <a:prstGeom prst="rect">
-                      <a:avLst/>
-                    </a:prstGeom>
-                    <a:noFill/>
-                    <a:ln w="9525">
-                      <a:noFill/>
-                      <a:miter lim="800000"/>
-                      <a:headEnd/>
-                      <a:tailEnd/>
-                    </a:ln>
-                  </pic:spPr>
-                </pic:pic>
-              </a:graphicData>
-            </a:graphic>
-          </wp:anchor>
-        </w:drawing>
-      </w:r>
-      <w:r>
-        <w:rPr>
-          <w:sz w:val="24"/>
-          <w:szCs w:val="24"/>
-        </w:rPr>
-        <w:t xml:space="preserve">Then you are asked to type in the </w:t>
-      </w:r>
-      <w:r>
-        <w:rPr>
-          <w:b/>
-          <w:sz w:val="24"/>
-          <w:szCs w:val="24"/>
-        </w:rPr>
-        <w:t>row and column</w:t>
-      </w:r>
-      <w:r>
-        <w:rPr>
-          <w:sz w:val="24"/>
-          <w:szCs w:val="24"/>
-        </w:rPr>
-        <w:t xml:space="preserve"> you want Cheesy to move. The very 1</w:t>
-      </w:r>
-      <w:r>
-        <w:rPr>
-          <w:sz w:val="24"/>
-          <w:szCs w:val="24"/>
-          <w:vertAlign w:val="superscript"/>
-        </w:rPr>
-        <w:t>st</w:t>
-      </w:r>
-      <w:r>
-        <w:rPr>
-          <w:sz w:val="24"/>
-          <w:szCs w:val="24"/>
-        </w:rPr>
-        <w:t xml:space="preserve"> position has</w:t>
-      </w:r>
-      <w:r>
-        <w:rPr>
-          <w:sz w:val="24"/>
-          <w:szCs w:val="24"/>
-        </w:rPr>
-        <w:t xml:space="preserve"> to be of row 1, and example can be</w:t>
-      </w:r>
-      <w:r>
-        <w:rPr>
-          <w:sz w:val="24"/>
-          <w:szCs w:val="24"/>
-        </w:rPr>
-        <w:t xml:space="preserve">“1 1”... (It goes “number (space) number”) and will keep asking for your inputs until you are caught by a </w:t>
-      </w:r>
-      <w:r>
-        <w:rPr>
-          <w:sz w:val="24"/>
-          <w:szCs w:val="24"/>
-        </w:rPr>
-        <w:t>Red-Eye</w:t>
-      </w:r>
-      <w:r>
-        <w:rPr>
-          <w:sz w:val="24"/>
-          <w:szCs w:val="24"/>
-        </w:rPr>
-        <w:t xml:space="preserve"> (which then the game restarts and you have one less life) or you reach the </w:t>
-      </w:r>
-      <w:r>
-        <w:rPr>
-          <w:sz w:val="24"/>
-          <w:szCs w:val="24"/>
-        </w:rPr>
-        <w:t>exit point.</w:t>
-      </w:r>
-      <w:r>
-        <w:rPr>
-          <w:sz w:val="24"/>
-          <w:szCs w:val="24"/>
-        </w:rPr>
-        <w:t xml:space="preserve"> </w:t>
-      </w:r>
-      <w:r>
-        <w:rPr>
-          <w:sz w:val="24"/>
-          <w:szCs w:val="24"/>
-        </w:rPr>
-        <w:t xml:space="preserve">If Cheesy is caught, the number of Red-Eyes and mouse traps remain the same number as the previous stage. So if you used your mouse trap and eliminated a Red-Eye then you were caught by another Red-Eye. Everyone will go back to their original positions without a mouse trap </w:t>
-      </w:r>
-      <w:r>
-        <w:rPr>
-          <w:sz w:val="24"/>
-          <w:szCs w:val="24"/>
-        </w:rPr>
-        <w:lastRenderedPageBreak/>
-        <w:t>and without the Red-Eye that was eliminated.</w:t>
-      </w:r>
-    </w:p>
-    <w:p>
-      <w:pPr>
-        <w:ind w:left="720"/>
-        <w:rPr>
-          <w:sz w:val="24"/>
-          <w:szCs w:val="24"/>
-        </w:rPr>
-      </w:pPr>
-      <w:r>
-        <w:rPr>
-          <w:sz w:val="24"/>
-          <w:szCs w:val="24"/>
-        </w:rPr>
-        <w:t>You do not have to type in the exact Tile that cheesy will be going on next</w:t>
-      </w:r>
-      <w:r>
-        <w:rPr>
-          <w:sz w:val="24"/>
-          <w:szCs w:val="24"/>
-        </w:rPr>
-        <w:t>,</w:t>
-      </w:r>
-      <w:r>
-        <w:rPr>
-          <w:sz w:val="24"/>
-          <w:szCs w:val="24"/>
-        </w:rPr>
-        <w:t xml:space="preserve"> as long there is a clear path to that tile wit</w:t>
-      </w:r>
-      <w:r>
-        <w:rPr>
-          <w:sz w:val="24"/>
-          <w:szCs w:val="24"/>
-        </w:rPr>
-        <w:t>hout having a wall in the way he</w:t>
-      </w:r>
-      <w:r>
-        <w:rPr>
-          <w:sz w:val="24"/>
-          <w:szCs w:val="24"/>
-        </w:rPr>
-        <w:t xml:space="preserve"> will go. </w:t>
-      </w:r>
-      <w:r>
-        <w:rPr>
-          <w:b/>
-          <w:sz w:val="24"/>
-          <w:szCs w:val="24"/>
-        </w:rPr>
-        <w:t>(See 4.2</w:t>
-      </w:r>
-      <w:r>
-        <w:rPr>
-          <w:b/>
-          <w:sz w:val="24"/>
-          <w:szCs w:val="24"/>
-        </w:rPr>
-        <w:t xml:space="preserve"> f</w:t>
-      </w:r>
-      <w:r>
-        <w:rPr>
-          <w:b/>
-          <w:sz w:val="24"/>
-          <w:szCs w:val="24"/>
-        </w:rPr>
-        <w:t xml:space="preserve">or </w:t>
-      </w:r>
-      <w:r>
-        <w:rPr>
-          <w:b/>
-          <w:sz w:val="24"/>
-          <w:szCs w:val="24"/>
-        </w:rPr>
-        <w:t>more</w:t>
-      </w:r>
-      <w:r>
-        <w:rPr>
-          <w:b/>
-          <w:sz w:val="24"/>
-          <w:szCs w:val="24"/>
-        </w:rPr>
-        <w:t xml:space="preserve"> explanation).</w:t>
-      </w:r>
+          <w:sz w:val="24"/>
+          <w:szCs w:val="24"/>
+        </w:rPr>
+      </w:pPr>
+    </w:p>
+    <w:p>
+      <w:pPr>
+        <w:rPr>
+          <w:sz w:val="24"/>
+          <w:szCs w:val="24"/>
+        </w:rPr>
+      </w:pPr>
+    </w:p>
+    <w:p>
+      <w:pPr>
+        <w:rPr>
+          <w:sz w:val="24"/>
+          <w:szCs w:val="24"/>
+        </w:rPr>
+      </w:pPr>
+    </w:p>
+    <w:p>
+      <w:pPr>
+        <w:rPr>
+          <w:sz w:val="24"/>
+          <w:szCs w:val="24"/>
+        </w:rPr>
+      </w:pPr>
+    </w:p>
+    <w:p>
+      <w:pPr>
+        <w:rPr>
+          <w:sz w:val="24"/>
+          <w:szCs w:val="24"/>
+        </w:rPr>
+      </w:pPr>
+    </w:p>
+    <w:p>
+      <w:pPr>
+        <w:rPr>
+          <w:sz w:val="24"/>
+          <w:szCs w:val="24"/>
+        </w:rPr>
+      </w:pPr>
     </w:p>
     <w:p>
       <w:pPr>
@@ -3653,6 +4115,7 @@
         <w:lastRenderedPageBreak/>
         <w:t xml:space="preserve">3. </w:t>
       </w:r>
+      <w:proofErr w:type="spellStart"/>
       <w:r>
         <w:rPr>
           <w:b/>
@@ -3661,6 +4124,7 @@
         </w:rPr>
         <w:t>PipeGame</w:t>
       </w:r>
+      <w:proofErr w:type="spellEnd"/>
     </w:p>
     <w:p>
       <w:pPr>
@@ -4096,6 +4560,7 @@
         </w:rPr>
         <w:t xml:space="preserve">3.2. </w:t>
       </w:r>
+      <w:proofErr w:type="spellStart"/>
       <w:r>
         <w:rPr>
           <w:b/>
@@ -4104,6 +4569,7 @@
         </w:rPr>
         <w:t>PipeMap</w:t>
       </w:r>
+      <w:proofErr w:type="spellEnd"/>
     </w:p>
     <w:p>
       <w:pPr>
@@ -4125,6 +4591,7 @@
           <w:szCs w:val="24"/>
         </w:rPr>
       </w:pPr>
+      <w:proofErr w:type="spellStart"/>
       <w:r>
         <w:rPr>
           <w:sz w:val="24"/>
@@ -4132,6 +4599,7 @@
         </w:rPr>
         <w:t>PipeMap</w:t>
       </w:r>
+      <w:proofErr w:type="spellEnd"/>
       <w:r>
         <w:rPr>
           <w:sz w:val="24"/>
@@ -4374,7 +4842,23 @@
           <w:sz w:val="24"/>
           <w:szCs w:val="24"/>
         </w:rPr>
-        <w:t>The image shown here is the starting position of the PipeGame.</w:t>
+        <w:t xml:space="preserve">The image shown here is the starting position of the </w:t>
+      </w:r>
+      <w:proofErr w:type="spellStart"/>
+      <w:r>
+        <w:rPr>
+          <w:sz w:val="24"/>
+          <w:szCs w:val="24"/>
+        </w:rPr>
+        <w:t>PipeGame</w:t>
+      </w:r>
+      <w:proofErr w:type="spellEnd"/>
+      <w:r>
+        <w:rPr>
+          <w:sz w:val="24"/>
+          <w:szCs w:val="24"/>
+        </w:rPr>
+        <w:t>.</w:t>
       </w:r>
     </w:p>
     <w:p>
@@ -4984,6 +5468,7 @@
         </w:rPr>
         <w:t xml:space="preserve">3.3. </w:t>
       </w:r>
+      <w:proofErr w:type="spellStart"/>
       <w:r>
         <w:rPr>
           <w:b/>
@@ -4992,6 +5477,7 @@
         </w:rPr>
         <w:t>PipeGame</w:t>
       </w:r>
+      <w:proofErr w:type="spellEnd"/>
     </w:p>
     <w:p>
       <w:pPr>
@@ -5361,7 +5847,23 @@
           <w:sz w:val="24"/>
           <w:szCs w:val="24"/>
         </w:rPr>
-        <w:t>“p”</w:t>
+        <w:t>“</w:t>
+      </w:r>
+      <w:proofErr w:type="gramStart"/>
+      <w:r>
+        <w:rPr>
+          <w:sz w:val="24"/>
+          <w:szCs w:val="24"/>
+        </w:rPr>
+        <w:t>p</w:t>
+      </w:r>
+      <w:proofErr w:type="gramEnd"/>
+      <w:r>
+        <w:rPr>
+          <w:sz w:val="24"/>
+          <w:szCs w:val="24"/>
+        </w:rPr>
+        <w:t>”</w:t>
       </w:r>
       <w:r>
         <w:rPr>
@@ -5396,7 +5898,23 @@
           <w:sz w:val="24"/>
           <w:szCs w:val="24"/>
         </w:rPr>
-        <w:t xml:space="preserve">to be vertical, </w:t>
+        <w:t xml:space="preserve">to be </w:t>
+      </w:r>
+      <w:proofErr w:type="gramStart"/>
+      <w:r>
+        <w:rPr>
+          <w:sz w:val="24"/>
+          <w:szCs w:val="24"/>
+        </w:rPr>
+        <w:t>vertical,</w:t>
+      </w:r>
+      <w:proofErr w:type="gramEnd"/>
+      <w:r>
+        <w:rPr>
+          <w:sz w:val="24"/>
+          <w:szCs w:val="24"/>
+        </w:rPr>
+        <w:t xml:space="preserve"> </w:t>
       </w:r>
       <w:r>
         <w:rPr>
@@ -5604,7 +6122,23 @@
           <w:sz w:val="24"/>
           <w:szCs w:val="24"/>
         </w:rPr>
-        <w:t>To test this, insurt:</w:t>
+        <w:t xml:space="preserve">To test this, </w:t>
+      </w:r>
+      <w:proofErr w:type="spellStart"/>
+      <w:r>
+        <w:rPr>
+          <w:sz w:val="24"/>
+          <w:szCs w:val="24"/>
+        </w:rPr>
+        <w:t>insurt</w:t>
+      </w:r>
+      <w:proofErr w:type="spellEnd"/>
+      <w:r>
+        <w:rPr>
+          <w:sz w:val="24"/>
+          <w:szCs w:val="24"/>
+        </w:rPr>
+        <w:t>:</w:t>
       </w:r>
     </w:p>
     <w:p>
@@ -5617,7 +6151,135 @@
           <w:sz w:val="24"/>
           <w:szCs w:val="24"/>
         </w:rPr>
-        <w:t>(3,1)(4,1)(3,1)(5,1)(4,1)(6,1)(5,1)(6,1) then place the plumber at any blank area.</w:t>
+        <w:t>(3</w:t>
+      </w:r>
+      <w:proofErr w:type="gramStart"/>
+      <w:r>
+        <w:rPr>
+          <w:sz w:val="24"/>
+          <w:szCs w:val="24"/>
+        </w:rPr>
+        <w:t>,1</w:t>
+      </w:r>
+      <w:proofErr w:type="gramEnd"/>
+      <w:r>
+        <w:rPr>
+          <w:sz w:val="24"/>
+          <w:szCs w:val="24"/>
+        </w:rPr>
+        <w:t>)(4</w:t>
+      </w:r>
+      <w:proofErr w:type="gramStart"/>
+      <w:r>
+        <w:rPr>
+          <w:sz w:val="24"/>
+          <w:szCs w:val="24"/>
+        </w:rPr>
+        <w:t>,1</w:t>
+      </w:r>
+      <w:proofErr w:type="gramEnd"/>
+      <w:r>
+        <w:rPr>
+          <w:sz w:val="24"/>
+          <w:szCs w:val="24"/>
+        </w:rPr>
+        <w:t>)(3</w:t>
+      </w:r>
+      <w:proofErr w:type="gramStart"/>
+      <w:r>
+        <w:rPr>
+          <w:sz w:val="24"/>
+          <w:szCs w:val="24"/>
+        </w:rPr>
+        <w:t>,1</w:t>
+      </w:r>
+      <w:proofErr w:type="gramEnd"/>
+      <w:r>
+        <w:rPr>
+          <w:sz w:val="24"/>
+          <w:szCs w:val="24"/>
+        </w:rPr>
+        <w:t>)(5</w:t>
+      </w:r>
+      <w:proofErr w:type="gramStart"/>
+      <w:r>
+        <w:rPr>
+          <w:sz w:val="24"/>
+          <w:szCs w:val="24"/>
+        </w:rPr>
+        <w:t>,1</w:t>
+      </w:r>
+      <w:proofErr w:type="gramEnd"/>
+      <w:r>
+        <w:rPr>
+          <w:sz w:val="24"/>
+          <w:szCs w:val="24"/>
+        </w:rPr>
+        <w:t>)(4</w:t>
+      </w:r>
+      <w:proofErr w:type="gramStart"/>
+      <w:r>
+        <w:rPr>
+          <w:sz w:val="24"/>
+          <w:szCs w:val="24"/>
+        </w:rPr>
+        <w:t>,1</w:t>
+      </w:r>
+      <w:proofErr w:type="gramEnd"/>
+      <w:r>
+        <w:rPr>
+          <w:sz w:val="24"/>
+          <w:szCs w:val="24"/>
+        </w:rPr>
+        <w:t>)(6</w:t>
+      </w:r>
+      <w:proofErr w:type="gramStart"/>
+      <w:r>
+        <w:rPr>
+          <w:sz w:val="24"/>
+          <w:szCs w:val="24"/>
+        </w:rPr>
+        <w:t>,1</w:t>
+      </w:r>
+      <w:proofErr w:type="gramEnd"/>
+      <w:r>
+        <w:rPr>
+          <w:sz w:val="24"/>
+          <w:szCs w:val="24"/>
+        </w:rPr>
+        <w:t>)(5</w:t>
+      </w:r>
+      <w:proofErr w:type="gramStart"/>
+      <w:r>
+        <w:rPr>
+          <w:sz w:val="24"/>
+          <w:szCs w:val="24"/>
+        </w:rPr>
+        <w:t>,1</w:t>
+      </w:r>
+      <w:proofErr w:type="gramEnd"/>
+      <w:r>
+        <w:rPr>
+          <w:sz w:val="24"/>
+          <w:szCs w:val="24"/>
+        </w:rPr>
+        <w:t>)(6</w:t>
+      </w:r>
+      <w:proofErr w:type="gramStart"/>
+      <w:r>
+        <w:rPr>
+          <w:sz w:val="24"/>
+          <w:szCs w:val="24"/>
+        </w:rPr>
+        <w:t>,1</w:t>
+      </w:r>
+      <w:proofErr w:type="gramEnd"/>
+      <w:r>
+        <w:rPr>
+          <w:sz w:val="24"/>
+          <w:szCs w:val="24"/>
+        </w:rPr>
+        <w:t>) then place the plumber at any blank area.</w:t>
       </w:r>
     </w:p>
     <w:p>
@@ -5873,7 +6535,21 @@
         <w:rPr>
           <w:sz w:val="24"/>
         </w:rPr>
-        <w:t>Everything that is placed on the board is a Tile. The Tile is the superclass for any all other classes that are present on the board. The Tile class also represents an empty space on the map.</w:t>
+        <w:t xml:space="preserve">Everything that is placed on the board is a Tile. The Tile is the </w:t>
+      </w:r>
+      <w:proofErr w:type="spellStart"/>
+      <w:r>
+        <w:rPr>
+          <w:sz w:val="24"/>
+        </w:rPr>
+        <w:t>superclass</w:t>
+      </w:r>
+      <w:proofErr w:type="spellEnd"/>
+      <w:r>
+        <w:rPr>
+          <w:sz w:val="24"/>
+        </w:rPr>
+        <w:t xml:space="preserve"> for any all other classes that are present on the board. The Tile class also represents an empty space on the map.</w:t>
       </w:r>
     </w:p>
     <w:p>
@@ -5925,7 +6601,21 @@
         <w:rPr>
           <w:sz w:val="24"/>
         </w:rPr>
-        <w:t>Avatar is everything that can move on the board. It is the superclass to Hero and NPC and contains methods are used to react to items on the board or how they move.</w:t>
+        <w:t xml:space="preserve">Avatar is everything that can move on the board. It is the </w:t>
+      </w:r>
+      <w:proofErr w:type="spellStart"/>
+      <w:r>
+        <w:rPr>
+          <w:sz w:val="24"/>
+        </w:rPr>
+        <w:t>superclass</w:t>
+      </w:r>
+      <w:proofErr w:type="spellEnd"/>
+      <w:r>
+        <w:rPr>
+          <w:sz w:val="24"/>
+        </w:rPr>
+        <w:t xml:space="preserve"> to Hero and NPC and contains methods are used to react to items on the board or how they move.</w:t>
       </w:r>
     </w:p>
     <w:p>
@@ -6261,7 +6951,7 @@
                     </pic:cNvPicPr>
                   </pic:nvPicPr>
                   <pic:blipFill>
-                    <a:blip r:embed="rId11" cstate="print"/>
+                    <a:blip r:embed="rId10" cstate="print"/>
                     <a:srcRect/>
                     <a:stretch>
                       <a:fillRect/>
@@ -7396,7 +8086,7 @@
 </file>
 
 <file path=customXml/itemProps1.xml><?xml version="1.0" encoding="utf-8"?>
-<ds:datastoreItem xmlns:ds="http://schemas.openxmlformats.org/officeDocument/2006/customXml" ds:itemID="{1203F490-E126-4F55-B264-EB39BD30AD7E}">
+<ds:datastoreItem xmlns:ds="http://schemas.openxmlformats.org/officeDocument/2006/customXml" ds:itemID="{8F3F72EA-ADD6-4216-95F4-80B4C6C21334}">
   <ds:schemaRefs>
     <ds:schemaRef ds:uri="http://schemas.openxmlformats.org/officeDocument/2006/bibliography"/>
   </ds:schemaRefs>

</xml_diff>